<commit_message>
General code fixe/cleanup/optimisation. Updated report.
</commit_message>
<xml_diff>
--- a/PebbleGame project report.docx
+++ b/PebbleGame project report.docx
@@ -12,15 +12,7 @@
     </w:p>
     <w:p>
       <w:r>
-        <w:t xml:space="preserve">Tomas </w:t>
-      </w:r>
-      <w:proofErr w:type="spellStart"/>
-      <w:r>
-        <w:t>Premoli</w:t>
-      </w:r>
-      <w:proofErr w:type="spellEnd"/>
-      <w:r>
-        <w:t>, Lucas Proudhon-Smith, mark split 50:50</w:t>
+        <w:t>Tomas Premoli, Lucas Proudhon-Smith, mark split 50:50</w:t>
       </w:r>
     </w:p>
     <w:p>
@@ -161,6 +153,11 @@
               <w:t>Oct 15, 2021</w:t>
             </w:r>
           </w:p>
+          <w:p>
+            <w:r>
+              <w:t>(1 Hour)</w:t>
+            </w:r>
+          </w:p>
         </w:tc>
         <w:tc>
           <w:tcPr>
@@ -320,15 +317,7 @@
             </w:r>
             <w:proofErr w:type="gramEnd"/>
             <w:r>
-              <w:t xml:space="preserve">), </w:t>
-            </w:r>
-            <w:proofErr w:type="spellStart"/>
-            <w:r>
-              <w:t>getTotalPebbleWeight</w:t>
-            </w:r>
-            <w:proofErr w:type="spellEnd"/>
-            <w:r>
-              <w:t>() and bag creation, general code fixes and optimisation.</w:t>
+              <w:t>), getTotalPebbleWeight() and bag creation, general code fixes and optimisation.</w:t>
             </w:r>
           </w:p>
         </w:tc>
@@ -346,15 +335,7 @@
             </w:r>
             <w:proofErr w:type="gramEnd"/>
             <w:r>
-              <w:t xml:space="preserve">), </w:t>
-            </w:r>
-            <w:proofErr w:type="spellStart"/>
-            <w:r>
-              <w:t>getTotalPebbleWeight</w:t>
-            </w:r>
-            <w:proofErr w:type="spellEnd"/>
-            <w:r>
-              <w:t>(), improved encapsulation for PebbleGame, general code fixes/optimisation.</w:t>
+              <w:t>), getTotalPebbleWeight(), improved encapsulation for PebbleGame, general code fixes/optimisation.</w:t>
             </w:r>
           </w:p>
           <w:p/>
@@ -394,34 +375,13 @@
             <w:r>
               <w:t xml:space="preserve">Worked on player constructor, </w:t>
             </w:r>
-            <w:proofErr w:type="spellStart"/>
             <w:proofErr w:type="gramStart"/>
             <w:r>
-              <w:t>getRandomBlackBag</w:t>
-            </w:r>
-            <w:proofErr w:type="spellEnd"/>
-            <w:r>
-              <w:t>(</w:t>
+              <w:t>getRandomBlackBag(</w:t>
             </w:r>
             <w:proofErr w:type="gramEnd"/>
             <w:r>
-              <w:t xml:space="preserve">), </w:t>
-            </w:r>
-            <w:proofErr w:type="spellStart"/>
-            <w:r>
-              <w:t>swapPebble</w:t>
-            </w:r>
-            <w:proofErr w:type="spellEnd"/>
-            <w:r>
-              <w:t xml:space="preserve">(), </w:t>
-            </w:r>
-            <w:proofErr w:type="spellStart"/>
-            <w:r>
-              <w:t>getCounterPart</w:t>
-            </w:r>
-            <w:proofErr w:type="spellEnd"/>
-            <w:r>
-              <w:t>(). General code fixes/optimisation, documentation</w:t>
+              <w:t>), swapPebble(), getCounterPart(). General code fixes/optimisation, documentation</w:t>
             </w:r>
           </w:p>
           <w:p/>
@@ -639,6 +599,56 @@
           <w:p>
             <w:r>
               <w:t>Finalizing and cleaning up code</w:t>
+            </w:r>
+          </w:p>
+        </w:tc>
+        <w:tc>
+          <w:tcPr>
+            <w:tcW w:w="2170" w:type="dxa"/>
+          </w:tcPr>
+          <w:p>
+            <w:r>
+              <w:t>Lucas: 700074221</w:t>
+            </w:r>
+          </w:p>
+          <w:p>
+            <w:r>
+              <w:t>Tomas:</w:t>
+            </w:r>
+          </w:p>
+        </w:tc>
+      </w:tr>
+      <w:tr>
+        <w:tc>
+          <w:tcPr>
+            <w:tcW w:w="1026" w:type="dxa"/>
+          </w:tcPr>
+          <w:p>
+            <w:pPr>
+              <w:jc w:val="center"/>
+            </w:pPr>
+            <w:r>
+              <w:t>Nov 08, 2021</w:t>
+            </w:r>
+          </w:p>
+        </w:tc>
+        <w:tc>
+          <w:tcPr>
+            <w:tcW w:w="3135" w:type="dxa"/>
+          </w:tcPr>
+          <w:p>
+            <w:r>
+              <w:t>Final code testing/optimisation, submitting project</w:t>
+            </w:r>
+          </w:p>
+        </w:tc>
+        <w:tc>
+          <w:tcPr>
+            <w:tcW w:w="3297" w:type="dxa"/>
+          </w:tcPr>
+          <w:p>
+            <w:r>
+              <w:t>Final code testing/optimisation, submitting project</w:t>
             </w:r>
           </w:p>
         </w:tc>
@@ -1159,23 +1169,7 @@
         </w:numPr>
       </w:pPr>
       <w:r>
-        <w:t xml:space="preserve">The class also holds the </w:t>
-      </w:r>
-      <w:proofErr w:type="spellStart"/>
-      <w:r>
-        <w:t>bagType</w:t>
-      </w:r>
-      <w:proofErr w:type="spellEnd"/>
-      <w:r>
-        <w:t xml:space="preserve"> </w:t>
-      </w:r>
-      <w:proofErr w:type="spellStart"/>
-      <w:r>
-        <w:t>enum</w:t>
-      </w:r>
-      <w:proofErr w:type="spellEnd"/>
-      <w:r>
-        <w:t xml:space="preserve"> used to distinguish between black and white bags</w:t>
+        <w:t>The class also holds the bagType enum used to distinguish between black and white bags</w:t>
       </w:r>
     </w:p>
     <w:p>
@@ -1337,6 +1331,35 @@
     </w:p>
     <w:p>
       <w:pPr>
+        <w:pStyle w:val="ListParagraph"/>
+        <w:spacing w:after="0"/>
+        <w:ind w:left="2160"/>
+      </w:pPr>
+    </w:p>
+    <w:p>
+      <w:pPr>
+        <w:pStyle w:val="ListParagraph"/>
+        <w:numPr>
+          <w:ilvl w:val="0"/>
+          <w:numId w:val="1"/>
+        </w:numPr>
+        <w:spacing w:after="0"/>
+      </w:pPr>
+      <w:r>
+        <w:t>Pebb</w:t>
+      </w:r>
+      <w:r>
+        <w:t>leGameTest</w:t>
+      </w:r>
+    </w:p>
+    <w:p>
+      <w:pPr>
+        <w:pStyle w:val="ListParagraph"/>
+        <w:numPr>
+          <w:ilvl w:val="1"/>
+          <w:numId w:val="1"/>
+        </w:numPr>
+        <w:spacing w:after="0"/>
         <w:rPr>
           <w:rFonts w:asciiTheme="majorHAnsi" w:eastAsiaTheme="majorEastAsia" w:hAnsiTheme="majorHAnsi" w:cstheme="majorBidi"/>
           <w:b/>
@@ -1347,6 +1370,9 @@
           <w:szCs w:val="28"/>
         </w:rPr>
       </w:pPr>
+      <w:r>
+        <w:t>Methods used for testing, covered in next section</w:t>
+      </w:r>
       <w:r>
         <w:br w:type="page"/>
       </w:r>
@@ -1451,7 +1477,6 @@
                 <w:shd w:val="clear" w:color="auto" w:fill="FFFFFF"/>
               </w:rPr>
             </w:pPr>
-            <w:proofErr w:type="spellStart"/>
             <w:proofErr w:type="gramStart"/>
             <w:r>
               <w:rPr>
@@ -1460,17 +1485,7 @@
                 <w:color w:val="353833"/>
                 <w:shd w:val="clear" w:color="auto" w:fill="FFFFFF"/>
               </w:rPr>
-              <w:t>generateBags</w:t>
-            </w:r>
-            <w:proofErr w:type="spellEnd"/>
-            <w:r>
-              <w:rPr>
-                <w:rStyle w:val="element-name"/>
-                <w:rFonts w:cstheme="minorHAnsi"/>
-                <w:color w:val="353833"/>
-                <w:shd w:val="clear" w:color="auto" w:fill="FFFFFF"/>
-              </w:rPr>
-              <w:t>(</w:t>
+              <w:t>generateBags(</w:t>
             </w:r>
             <w:proofErr w:type="gramEnd"/>
             <w:r>
@@ -1546,27 +1561,7 @@
                 <w:color w:val="353833"/>
                 <w:shd w:val="clear" w:color="auto" w:fill="FFFFFF"/>
               </w:rPr>
-              <w:t xml:space="preserve">String[] </w:t>
-            </w:r>
-            <w:proofErr w:type="spellStart"/>
-            <w:r>
-              <w:rPr>
-                <w:rStyle w:val="element-name"/>
-                <w:rFonts w:cstheme="minorHAnsi"/>
-                <w:color w:val="353833"/>
-                <w:shd w:val="clear" w:color="auto" w:fill="FFFFFF"/>
-              </w:rPr>
-              <w:t>args</w:t>
-            </w:r>
-            <w:proofErr w:type="spellEnd"/>
-            <w:r>
-              <w:rPr>
-                <w:rStyle w:val="element-name"/>
-                <w:rFonts w:cstheme="minorHAnsi"/>
-                <w:color w:val="353833"/>
-                <w:shd w:val="clear" w:color="auto" w:fill="FFFFFF"/>
-              </w:rPr>
-              <w:t>)</w:t>
+              <w:t>String[] args)</w:t>
             </w:r>
             <w:r>
               <w:rPr>
@@ -1630,13 +1625,8 @@
       <w:pPr>
         <w:pStyle w:val="Heading3"/>
       </w:pPr>
-      <w:proofErr w:type="spellStart"/>
-      <w:r>
-        <w:t>pebbleGame</w:t>
-      </w:r>
-      <w:proofErr w:type="spellEnd"/>
-      <w:r>
-        <w:t xml:space="preserve"> methods</w:t>
+      <w:r>
+        <w:t>pebbleGame methods</w:t>
       </w:r>
     </w:p>
     <w:tbl>
@@ -1713,7 +1703,6 @@
                 <w:shd w:val="clear" w:color="auto" w:fill="FFFFFF"/>
               </w:rPr>
             </w:pPr>
-            <w:proofErr w:type="spellStart"/>
             <w:proofErr w:type="gramStart"/>
             <w:r>
               <w:rPr>
@@ -1722,17 +1711,7 @@
                 <w:color w:val="353833"/>
                 <w:shd w:val="clear" w:color="auto" w:fill="FFFFFF"/>
               </w:rPr>
-              <w:t>createBlackBag</w:t>
-            </w:r>
-            <w:proofErr w:type="spellEnd"/>
-            <w:r>
-              <w:rPr>
-                <w:rStyle w:val="element-name"/>
-                <w:rFonts w:cstheme="minorHAnsi"/>
-                <w:color w:val="353833"/>
-                <w:shd w:val="clear" w:color="auto" w:fill="FFFFFF"/>
-              </w:rPr>
-              <w:t>​(</w:t>
+              <w:t>createBlackBag​(</w:t>
             </w:r>
             <w:proofErr w:type="gramEnd"/>
             <w:r>
@@ -1742,27 +1721,7 @@
                 <w:color w:val="353833"/>
                 <w:shd w:val="clear" w:color="auto" w:fill="FFFFFF"/>
               </w:rPr>
-              <w:t xml:space="preserve">char name, String </w:t>
-            </w:r>
-            <w:proofErr w:type="spellStart"/>
-            <w:r>
-              <w:rPr>
-                <w:rStyle w:val="element-name"/>
-                <w:rFonts w:cstheme="minorHAnsi"/>
-                <w:color w:val="353833"/>
-                <w:shd w:val="clear" w:color="auto" w:fill="FFFFFF"/>
-              </w:rPr>
-              <w:t>fileLocation</w:t>
-            </w:r>
-            <w:proofErr w:type="spellEnd"/>
-            <w:r>
-              <w:rPr>
-                <w:rStyle w:val="element-name"/>
-                <w:rFonts w:cstheme="minorHAnsi"/>
-                <w:color w:val="353833"/>
-                <w:shd w:val="clear" w:color="auto" w:fill="FFFFFF"/>
-              </w:rPr>
-              <w:t>)</w:t>
+              <w:t>char name, String fileLocation)</w:t>
             </w:r>
           </w:p>
           <w:p>
@@ -1810,15 +1769,7 @@
           </w:tcPr>
           <w:p>
             <w:r>
-              <w:t xml:space="preserve">A bag called </w:t>
-            </w:r>
-            <w:proofErr w:type="spellStart"/>
-            <w:r>
-              <w:t>i</w:t>
-            </w:r>
-            <w:proofErr w:type="spellEnd"/>
-            <w:r>
-              <w:t xml:space="preserve"> </w:t>
+              <w:t xml:space="preserve">A bag called i </w:t>
             </w:r>
             <w:r>
               <w:t xml:space="preserve">is </w:t>
@@ -1831,10 +1782,7 @@
             </w:r>
             <w:proofErr w:type="gramStart"/>
             <w:r>
-              <w:t xml:space="preserve">in  </w:t>
-            </w:r>
-            <w:r>
-              <w:t>example_file_1.csv</w:t>
+              <w:t>in  example_file_1.csv</w:t>
             </w:r>
             <w:proofErr w:type="gramEnd"/>
           </w:p>
@@ -1867,7 +1815,6 @@
               </w:rPr>
               <w:t>finish​(</w:t>
             </w:r>
-            <w:proofErr w:type="spellStart"/>
             <w:proofErr w:type="gramEnd"/>
             <w:r>
               <w:rPr>
@@ -1876,37 +1823,7 @@
                 <w:color w:val="FF0000"/>
                 <w:shd w:val="clear" w:color="auto" w:fill="FFFFFF"/>
               </w:rPr>
-              <w:t>boolean</w:t>
-            </w:r>
-            <w:proofErr w:type="spellEnd"/>
-            <w:r>
-              <w:rPr>
-                <w:rStyle w:val="element-name"/>
-                <w:rFonts w:cstheme="minorHAnsi"/>
-                <w:color w:val="FF0000"/>
-                <w:shd w:val="clear" w:color="auto" w:fill="FFFFFF"/>
-              </w:rPr>
-              <w:t xml:space="preserve"> </w:t>
-            </w:r>
-            <w:proofErr w:type="spellStart"/>
-            <w:r>
-              <w:rPr>
-                <w:rStyle w:val="element-name"/>
-                <w:rFonts w:cstheme="minorHAnsi"/>
-                <w:color w:val="FF0000"/>
-                <w:shd w:val="clear" w:color="auto" w:fill="FFFFFF"/>
-              </w:rPr>
-              <w:t>isExit</w:t>
-            </w:r>
-            <w:proofErr w:type="spellEnd"/>
-            <w:r>
-              <w:rPr>
-                <w:rStyle w:val="element-name"/>
-                <w:rFonts w:cstheme="minorHAnsi"/>
-                <w:color w:val="FF0000"/>
-                <w:shd w:val="clear" w:color="auto" w:fill="FFFFFF"/>
-              </w:rPr>
-              <w:t>)</w:t>
+              <w:t>boolean isExit)</w:t>
             </w:r>
           </w:p>
           <w:p>
@@ -1958,7 +1875,6 @@
                 <w:shd w:val="clear" w:color="auto" w:fill="FFFFFF"/>
               </w:rPr>
             </w:pPr>
-            <w:proofErr w:type="spellStart"/>
             <w:proofErr w:type="gramStart"/>
             <w:r>
               <w:rPr>
@@ -1967,17 +1883,7 @@
                 <w:color w:val="353833"/>
                 <w:shd w:val="clear" w:color="auto" w:fill="FFFFFF"/>
               </w:rPr>
-              <w:t>winCheck</w:t>
-            </w:r>
-            <w:proofErr w:type="spellEnd"/>
-            <w:r>
-              <w:rPr>
-                <w:rStyle w:val="element-name"/>
-                <w:rFonts w:cstheme="minorHAnsi"/>
-                <w:color w:val="353833"/>
-                <w:shd w:val="clear" w:color="auto" w:fill="FFFFFF"/>
-              </w:rPr>
-              <w:t>​(</w:t>
+              <w:t>winCheck​(</w:t>
             </w:r>
             <w:proofErr w:type="gramEnd"/>
             <w:r>
@@ -2040,7 +1946,6 @@
                 <w:shd w:val="clear" w:color="auto" w:fill="FFFFFF"/>
               </w:rPr>
             </w:pPr>
-            <w:proofErr w:type="spellStart"/>
             <w:proofErr w:type="gramStart"/>
             <w:r>
               <w:rPr>
@@ -2049,17 +1954,7 @@
                 <w:color w:val="353833"/>
                 <w:shd w:val="clear" w:color="auto" w:fill="FFFFFF"/>
               </w:rPr>
-              <w:t>getBags</w:t>
-            </w:r>
-            <w:proofErr w:type="spellEnd"/>
-            <w:r>
-              <w:rPr>
-                <w:rStyle w:val="element-name"/>
-                <w:rFonts w:cstheme="minorHAnsi"/>
-                <w:color w:val="353833"/>
-                <w:shd w:val="clear" w:color="auto" w:fill="FFFFFF"/>
-              </w:rPr>
-              <w:t>(</w:t>
+              <w:t>getBags(</w:t>
             </w:r>
             <w:proofErr w:type="gramEnd"/>
             <w:r>
@@ -2080,25 +1975,14 @@
               </w:rPr>
               <w:t xml:space="preserve">, </w:t>
             </w:r>
-            <w:proofErr w:type="spellStart"/>
-            <w:r>
-              <w:rPr>
-                <w:rStyle w:val="element-name"/>
-                <w:rFonts w:cstheme="minorHAnsi"/>
-                <w:color w:val="353833"/>
-                <w:shd w:val="clear" w:color="auto" w:fill="FFFFFF"/>
-              </w:rPr>
-              <w:t>getPlayerCount</w:t>
-            </w:r>
-            <w:proofErr w:type="spellEnd"/>
-            <w:r>
-              <w:rPr>
-                <w:rStyle w:val="element-name"/>
-                <w:rFonts w:cstheme="minorHAnsi"/>
-                <w:color w:val="353833"/>
-                <w:shd w:val="clear" w:color="auto" w:fill="FFFFFF"/>
-              </w:rPr>
-              <w:t>()</w:t>
+            <w:r>
+              <w:rPr>
+                <w:rStyle w:val="element-name"/>
+                <w:rFonts w:cstheme="minorHAnsi"/>
+                <w:color w:val="353833"/>
+                <w:shd w:val="clear" w:color="auto" w:fill="FFFFFF"/>
+              </w:rPr>
+              <w:t>getPlayerCount()</w:t>
             </w:r>
             <w:r>
               <w:rPr>
@@ -2109,25 +1993,14 @@
               </w:rPr>
               <w:t xml:space="preserve">, </w:t>
             </w:r>
-            <w:proofErr w:type="spellStart"/>
-            <w:r>
-              <w:rPr>
-                <w:rStyle w:val="element-name"/>
-                <w:rFonts w:cstheme="minorHAnsi"/>
-                <w:color w:val="353833"/>
-                <w:shd w:val="clear" w:color="auto" w:fill="FFFFFF"/>
-              </w:rPr>
-              <w:t>getPlayers</w:t>
-            </w:r>
-            <w:proofErr w:type="spellEnd"/>
-            <w:r>
-              <w:rPr>
-                <w:rStyle w:val="element-name"/>
-                <w:rFonts w:cstheme="minorHAnsi"/>
-                <w:color w:val="353833"/>
-                <w:shd w:val="clear" w:color="auto" w:fill="FFFFFF"/>
-              </w:rPr>
-              <w:t>()</w:t>
+            <w:r>
+              <w:rPr>
+                <w:rStyle w:val="element-name"/>
+                <w:rFonts w:cstheme="minorHAnsi"/>
+                <w:color w:val="353833"/>
+                <w:shd w:val="clear" w:color="auto" w:fill="FFFFFF"/>
+              </w:rPr>
+              <w:t>getPlayers()</w:t>
             </w:r>
             <w:r>
               <w:rPr>
@@ -2148,7 +2021,6 @@
                 <w:shd w:val="clear" w:color="auto" w:fill="FFFFFF"/>
               </w:rPr>
             </w:pPr>
-            <w:proofErr w:type="spellStart"/>
             <w:proofErr w:type="gramStart"/>
             <w:r>
               <w:rPr>
@@ -2157,17 +2029,7 @@
                 <w:color w:val="353833"/>
                 <w:shd w:val="clear" w:color="auto" w:fill="FFFFFF"/>
               </w:rPr>
-              <w:t>setPlayerCount</w:t>
-            </w:r>
-            <w:proofErr w:type="spellEnd"/>
-            <w:r>
-              <w:rPr>
-                <w:rStyle w:val="element-name"/>
-                <w:rFonts w:cstheme="minorHAnsi"/>
-                <w:color w:val="353833"/>
-                <w:shd w:val="clear" w:color="auto" w:fill="FFFFFF"/>
-              </w:rPr>
-              <w:t>​(</w:t>
+              <w:t>setPlayerCount​(</w:t>
             </w:r>
             <w:proofErr w:type="gramEnd"/>
             <w:r>
@@ -2177,27 +2039,7 @@
                 <w:color w:val="353833"/>
                 <w:shd w:val="clear" w:color="auto" w:fill="FFFFFF"/>
               </w:rPr>
-              <w:t xml:space="preserve">int </w:t>
-            </w:r>
-            <w:proofErr w:type="spellStart"/>
-            <w:r>
-              <w:rPr>
-                <w:rStyle w:val="element-name"/>
-                <w:rFonts w:cstheme="minorHAnsi"/>
-                <w:color w:val="353833"/>
-                <w:shd w:val="clear" w:color="auto" w:fill="FFFFFF"/>
-              </w:rPr>
-              <w:t>playerCount</w:t>
-            </w:r>
-            <w:proofErr w:type="spellEnd"/>
-            <w:r>
-              <w:rPr>
-                <w:rStyle w:val="element-name"/>
-                <w:rFonts w:cstheme="minorHAnsi"/>
-                <w:color w:val="353833"/>
-                <w:shd w:val="clear" w:color="auto" w:fill="FFFFFF"/>
-              </w:rPr>
-              <w:t>)</w:t>
+              <w:t>int playerCount)</w:t>
             </w:r>
           </w:p>
           <w:p>
@@ -2239,13 +2081,8 @@
       <w:pPr>
         <w:pStyle w:val="Heading3"/>
       </w:pPr>
-      <w:proofErr w:type="spellStart"/>
-      <w:r>
-        <w:t>pebbleGame.player</w:t>
-      </w:r>
-      <w:proofErr w:type="spellEnd"/>
-      <w:r>
-        <w:t xml:space="preserve"> methods</w:t>
+      <w:r>
+        <w:t>pebbleGame.player methods</w:t>
       </w:r>
     </w:p>
     <w:p/>
@@ -2360,13 +2197,8 @@
               <w:t xml:space="preserve"> as expected using param</w:t>
             </w:r>
             <w:r>
-              <w:t xml:space="preserve">eter 1 for the </w:t>
-            </w:r>
-            <w:proofErr w:type="spellStart"/>
-            <w:r>
-              <w:t>playerID</w:t>
-            </w:r>
-            <w:proofErr w:type="spellEnd"/>
+              <w:t>eter 1 for the playerID</w:t>
+            </w:r>
           </w:p>
           <w:p/>
         </w:tc>
@@ -2412,7 +2244,6 @@
                 <w:shd w:val="clear" w:color="auto" w:fill="FFFFFF"/>
               </w:rPr>
             </w:pPr>
-            <w:proofErr w:type="spellStart"/>
             <w:proofErr w:type="gramStart"/>
             <w:r>
               <w:rPr>
@@ -2421,17 +2252,7 @@
                 <w:color w:val="353833"/>
                 <w:shd w:val="clear" w:color="auto" w:fill="FFFFFF"/>
               </w:rPr>
-              <w:t>getRandomBlackBag</w:t>
-            </w:r>
-            <w:proofErr w:type="spellEnd"/>
-            <w:r>
-              <w:rPr>
-                <w:rStyle w:val="element-name"/>
-                <w:rFonts w:cstheme="minorHAnsi"/>
-                <w:color w:val="353833"/>
-                <w:shd w:val="clear" w:color="auto" w:fill="FFFFFF"/>
-              </w:rPr>
-              <w:t>(</w:t>
+              <w:t>getRandomBlackBag(</w:t>
             </w:r>
             <w:proofErr w:type="gramEnd"/>
             <w:r>
@@ -2497,7 +2318,6 @@
                 <w:shd w:val="clear" w:color="auto" w:fill="FFFFFF"/>
               </w:rPr>
             </w:pPr>
-            <w:proofErr w:type="spellStart"/>
             <w:proofErr w:type="gramStart"/>
             <w:r>
               <w:rPr>
@@ -2506,17 +2326,7 @@
                 <w:color w:val="353833"/>
                 <w:shd w:val="clear" w:color="auto" w:fill="FFFFFF"/>
               </w:rPr>
-              <w:t>getTotalPebbleWeight</w:t>
-            </w:r>
-            <w:proofErr w:type="spellEnd"/>
-            <w:r>
-              <w:rPr>
-                <w:rStyle w:val="element-name"/>
-                <w:rFonts w:cstheme="minorHAnsi"/>
-                <w:color w:val="353833"/>
-                <w:shd w:val="clear" w:color="auto" w:fill="FFFFFF"/>
-              </w:rPr>
-              <w:t>(</w:t>
+              <w:t>getTotalPebbleWeight(</w:t>
             </w:r>
             <w:proofErr w:type="gramEnd"/>
             <w:r>
@@ -2582,7 +2392,6 @@
                 <w:shd w:val="clear" w:color="auto" w:fill="FFFFFF"/>
               </w:rPr>
             </w:pPr>
-            <w:proofErr w:type="spellStart"/>
             <w:proofErr w:type="gramStart"/>
             <w:r>
               <w:rPr>
@@ -2591,17 +2400,7 @@
                 <w:color w:val="353833"/>
                 <w:shd w:val="clear" w:color="auto" w:fill="FFFFFF"/>
               </w:rPr>
-              <w:t>swapRandomPebble</w:t>
-            </w:r>
-            <w:proofErr w:type="spellEnd"/>
-            <w:r>
-              <w:rPr>
-                <w:rStyle w:val="element-name"/>
-                <w:rFonts w:cstheme="minorHAnsi"/>
-                <w:color w:val="353833"/>
-                <w:shd w:val="clear" w:color="auto" w:fill="FFFFFF"/>
-              </w:rPr>
-              <w:t>(</w:t>
+              <w:t>swapRandomPebble(</w:t>
             </w:r>
             <w:proofErr w:type="gramEnd"/>
             <w:r>
@@ -2633,13 +2432,8 @@
             <w:r>
               <w:t xml:space="preserve">Run </w:t>
             </w:r>
-            <w:proofErr w:type="spellStart"/>
-            <w:r>
-              <w:t>swapRandomPebble</w:t>
-            </w:r>
-            <w:proofErr w:type="spellEnd"/>
-            <w:r>
-              <w:t xml:space="preserve"> and see if the pebbles array has changed </w:t>
+            <w:r>
+              <w:t xml:space="preserve">swapRandomPebble and see if the pebbles array has changed </w:t>
             </w:r>
             <w:r>
               <w:lastRenderedPageBreak/>
@@ -2653,14 +2447,9 @@
             <w:tcW w:w="3212" w:type="dxa"/>
           </w:tcPr>
           <w:p>
-            <w:proofErr w:type="spellStart"/>
             <w:r>
               <w:lastRenderedPageBreak/>
-              <w:t>totalPebbleWeight</w:t>
-            </w:r>
-            <w:proofErr w:type="spellEnd"/>
-            <w:r>
-              <w:t xml:space="preserve"> should return &gt; 0</w:t>
+              <w:t>totalPebbleWeight should return &gt; 0</w:t>
             </w:r>
           </w:p>
         </w:tc>
@@ -2682,7 +2471,6 @@
                 <w:shd w:val="clear" w:color="auto" w:fill="FFFFFF"/>
               </w:rPr>
             </w:pPr>
-            <w:proofErr w:type="spellStart"/>
             <w:proofErr w:type="gramStart"/>
             <w:r>
               <w:rPr>
@@ -2691,19 +2479,8 @@
                 <w:color w:val="353833"/>
                 <w:shd w:val="clear" w:color="auto" w:fill="FFFFFF"/>
               </w:rPr>
-              <w:t>writePebblesToFile</w:t>
-            </w:r>
-            <w:proofErr w:type="spellEnd"/>
-            <w:r>
-              <w:rPr>
-                <w:rStyle w:val="element-name"/>
-                <w:rFonts w:cstheme="minorHAnsi"/>
-                <w:color w:val="353833"/>
-                <w:shd w:val="clear" w:color="auto" w:fill="FFFFFF"/>
-              </w:rPr>
-              <w:t>(</w:t>
-            </w:r>
-            <w:proofErr w:type="spellStart"/>
+              <w:t>writePebblesToFile(</w:t>
+            </w:r>
             <w:proofErr w:type="gramEnd"/>
             <w:r>
               <w:rPr>
@@ -2712,17 +2489,7 @@
                 <w:color w:val="353833"/>
                 <w:shd w:val="clear" w:color="auto" w:fill="FFFFFF"/>
               </w:rPr>
-              <w:t>FileWriter</w:t>
-            </w:r>
-            <w:proofErr w:type="spellEnd"/>
-            <w:r>
-              <w:rPr>
-                <w:rStyle w:val="element-name"/>
-                <w:rFonts w:cstheme="minorHAnsi"/>
-                <w:color w:val="353833"/>
-                <w:shd w:val="clear" w:color="auto" w:fill="FFFFFF"/>
-              </w:rPr>
-              <w:t xml:space="preserve"> writer)</w:t>
+              <w:t>FileWriter writer)</w:t>
             </w:r>
           </w:p>
           <w:p>
@@ -2793,7 +2560,6 @@
                 <w:shd w:val="clear" w:color="auto" w:fill="FFFFFF"/>
               </w:rPr>
             </w:pPr>
-            <w:proofErr w:type="spellStart"/>
             <w:proofErr w:type="gramStart"/>
             <w:r>
               <w:rPr>
@@ -2802,17 +2568,7 @@
                 <w:color w:val="353833"/>
                 <w:shd w:val="clear" w:color="auto" w:fill="FFFFFF"/>
               </w:rPr>
-              <w:t>writeDiscardToFile</w:t>
-            </w:r>
-            <w:proofErr w:type="spellEnd"/>
-            <w:r>
-              <w:rPr>
-                <w:rStyle w:val="element-name"/>
-                <w:rFonts w:cstheme="minorHAnsi"/>
-                <w:color w:val="353833"/>
-                <w:shd w:val="clear" w:color="auto" w:fill="FFFFFF"/>
-              </w:rPr>
-              <w:t>(</w:t>
+              <w:t>writeDiscardToFile(</w:t>
             </w:r>
             <w:proofErr w:type="gramEnd"/>
             <w:r>
@@ -2822,27 +2578,7 @@
                 <w:color w:val="353833"/>
                 <w:shd w:val="clear" w:color="auto" w:fill="FFFFFF"/>
               </w:rPr>
-              <w:t xml:space="preserve">int </w:t>
-            </w:r>
-            <w:proofErr w:type="spellStart"/>
-            <w:r>
-              <w:rPr>
-                <w:rStyle w:val="element-name"/>
-                <w:rFonts w:cstheme="minorHAnsi"/>
-                <w:color w:val="353833"/>
-                <w:shd w:val="clear" w:color="auto" w:fill="FFFFFF"/>
-              </w:rPr>
-              <w:t>discardedPebble</w:t>
-            </w:r>
-            <w:proofErr w:type="spellEnd"/>
-            <w:r>
-              <w:rPr>
-                <w:rStyle w:val="element-name"/>
-                <w:rFonts w:cstheme="minorHAnsi"/>
-                <w:color w:val="353833"/>
-                <w:shd w:val="clear" w:color="auto" w:fill="FFFFFF"/>
-              </w:rPr>
-              <w:t>, char bag)</w:t>
+              <w:t>int discardedPebble, char bag)</w:t>
             </w:r>
           </w:p>
           <w:p>
@@ -2910,7 +2646,6 @@
                 <w:shd w:val="clear" w:color="auto" w:fill="FFFFFF"/>
               </w:rPr>
             </w:pPr>
-            <w:proofErr w:type="spellStart"/>
             <w:proofErr w:type="gramStart"/>
             <w:r>
               <w:rPr>
@@ -2919,17 +2654,7 @@
                 <w:color w:val="353833"/>
                 <w:shd w:val="clear" w:color="auto" w:fill="FFFFFF"/>
               </w:rPr>
-              <w:t>initialWrite</w:t>
-            </w:r>
-            <w:proofErr w:type="spellEnd"/>
-            <w:r>
-              <w:rPr>
-                <w:rStyle w:val="element-name"/>
-                <w:rFonts w:cstheme="minorHAnsi"/>
-                <w:color w:val="353833"/>
-                <w:shd w:val="clear" w:color="auto" w:fill="FFFFFF"/>
-              </w:rPr>
-              <w:t>(</w:t>
+              <w:t>initialWrite(</w:t>
             </w:r>
             <w:proofErr w:type="gramEnd"/>
             <w:r>
@@ -2939,27 +2664,7 @@
                 <w:color w:val="353833"/>
                 <w:shd w:val="clear" w:color="auto" w:fill="FFFFFF"/>
               </w:rPr>
-              <w:t xml:space="preserve">char </w:t>
-            </w:r>
-            <w:proofErr w:type="spellStart"/>
-            <w:r>
-              <w:rPr>
-                <w:rStyle w:val="element-name"/>
-                <w:rFonts w:cstheme="minorHAnsi"/>
-                <w:color w:val="353833"/>
-                <w:shd w:val="clear" w:color="auto" w:fill="FFFFFF"/>
-              </w:rPr>
-              <w:t>initialBag</w:t>
-            </w:r>
-            <w:proofErr w:type="spellEnd"/>
-            <w:r>
-              <w:rPr>
-                <w:rStyle w:val="element-name"/>
-                <w:rFonts w:cstheme="minorHAnsi"/>
-                <w:color w:val="353833"/>
-                <w:shd w:val="clear" w:color="auto" w:fill="FFFFFF"/>
-              </w:rPr>
-              <w:t>)</w:t>
+              <w:t>char initialBag)</w:t>
             </w:r>
           </w:p>
           <w:p>
@@ -2987,18 +2692,7 @@
             </w:r>
             <w:proofErr w:type="gramEnd"/>
             <w:r>
-              <w:t xml:space="preserve"> the </w:t>
-            </w:r>
-            <w:proofErr w:type="spellStart"/>
-            <w:r>
-              <w:t>initialBag</w:t>
-            </w:r>
-            <w:proofErr w:type="spellEnd"/>
-            <w:r>
-              <w:t xml:space="preserve"> parameter as ‘A’.  </w:t>
-            </w:r>
-            <w:r>
-              <w:t xml:space="preserve">Check the new file is the same as </w:t>
+              <w:t xml:space="preserve"> the initialBag parameter as ‘A’.  Check the new file is the same as </w:t>
             </w:r>
             <w:r>
               <w:t>test_initialWrite</w:t>
@@ -3084,18 +2778,7 @@
           </w:tcPr>
           <w:p>
             <w:r>
-              <w:t xml:space="preserve">No errors should be returned, </w:t>
-            </w:r>
-            <w:proofErr w:type="spellStart"/>
-            <w:r>
-              <w:t>ttotal</w:t>
-            </w:r>
-            <w:proofErr w:type="spellEnd"/>
-            <w:r>
-              <w:t xml:space="preserve"> pebble weight should be &gt; 0</w:t>
-            </w:r>
-            <w:r>
-              <w:t>, and the game runs and finishes as expected.</w:t>
+              <w:t>No errors should be returned, ttotal pebble weight should be &gt; 0, and the game runs and finishes as expected.</w:t>
             </w:r>
           </w:p>
         </w:tc>
@@ -3506,25 +3189,14 @@
               </w:rPr>
               <w:t>(</w:t>
             </w:r>
-            <w:proofErr w:type="spellStart"/>
-            <w:r>
-              <w:rPr>
-                <w:rStyle w:val="element-name"/>
-                <w:rFonts w:cstheme="minorHAnsi"/>
-                <w:color w:val="353833"/>
-                <w:shd w:val="clear" w:color="auto" w:fill="FFFFFF"/>
-              </w:rPr>
-              <w:t>ArrayList</w:t>
-            </w:r>
-            <w:proofErr w:type="spellEnd"/>
-            <w:r>
-              <w:rPr>
-                <w:rStyle w:val="element-name"/>
-                <w:rFonts w:cstheme="minorHAnsi"/>
-                <w:color w:val="353833"/>
-                <w:shd w:val="clear" w:color="auto" w:fill="FFFFFF"/>
-              </w:rPr>
-              <w:t>&lt;Integer&gt;</w:t>
+            <w:r>
+              <w:rPr>
+                <w:rStyle w:val="element-name"/>
+                <w:rFonts w:cstheme="minorHAnsi"/>
+                <w:color w:val="353833"/>
+                <w:shd w:val="clear" w:color="auto" w:fill="FFFFFF"/>
+              </w:rPr>
+              <w:t>ArrayList&lt;Integer&gt;</w:t>
             </w:r>
             <w:r>
               <w:rPr>
@@ -3622,10 +3294,7 @@
               <w:pStyle w:val="Subtitle"/>
             </w:pPr>
             <w:r>
-              <w:t>Exception</w:t>
-            </w:r>
-            <w:r>
-              <w:t xml:space="preserve"> being tested</w:t>
+              <w:t>Exception being tested</w:t>
             </w:r>
           </w:p>
         </w:tc>
@@ -3666,11 +3335,9 @@
             <w:tcW w:w="3281" w:type="dxa"/>
           </w:tcPr>
           <w:p>
-            <w:proofErr w:type="spellStart"/>
             <w:r>
               <w:t>IllegalPlayerNumberException</w:t>
             </w:r>
-            <w:proofErr w:type="spellEnd"/>
           </w:p>
         </w:tc>
         <w:tc>
@@ -3682,21 +3349,13 @@
               <w:t>Run the main method’s</w:t>
             </w:r>
             <w:r>
+              <w:t xml:space="preserve"> generatePlayers method with -1 as a parameter (negative player counts aren’t allowed)</w:t>
+            </w:r>
+          </w:p>
+          <w:p>
+            <w:r>
               <w:t xml:space="preserve"> </w:t>
             </w:r>
-            <w:proofErr w:type="spellStart"/>
-            <w:r>
-              <w:t>generatePlayers</w:t>
-            </w:r>
-            <w:proofErr w:type="spellEnd"/>
-            <w:r>
-              <w:t xml:space="preserve"> method with -1 as a parameter (negative player counts aren’t allowed)</w:t>
-            </w:r>
-          </w:p>
-          <w:p>
-            <w:r>
-              <w:t xml:space="preserve"> </w:t>
-            </w:r>
           </w:p>
         </w:tc>
         <w:tc>
@@ -3704,11 +3363,9 @@
             <w:tcW w:w="3281" w:type="dxa"/>
           </w:tcPr>
           <w:p>
-            <w:proofErr w:type="spellStart"/>
             <w:r>
               <w:t>IllegalPlayerNumberException</w:t>
             </w:r>
-            <w:proofErr w:type="spellEnd"/>
             <w:r>
               <w:t xml:space="preserve"> thrown</w:t>
             </w:r>
@@ -3765,11 +3422,9 @@
             <w:tcW w:w="3281" w:type="dxa"/>
           </w:tcPr>
           <w:p>
-            <w:proofErr w:type="spellStart"/>
             <w:r>
               <w:t>NotEnoughPebblesInFileException</w:t>
             </w:r>
-            <w:proofErr w:type="spellEnd"/>
           </w:p>
         </w:tc>
         <w:tc>
@@ -3799,11 +3454,9 @@
             <w:tcW w:w="3281" w:type="dxa"/>
           </w:tcPr>
           <w:p>
-            <w:proofErr w:type="spellStart"/>
             <w:r>
               <w:t>NegativePebbleWeightException</w:t>
             </w:r>
-            <w:proofErr w:type="spellEnd"/>
           </w:p>
         </w:tc>
         <w:tc>
@@ -3812,10 +3465,7 @@
           </w:tcPr>
           <w:p>
             <w:r>
-              <w:t>Can only be tested through console input due to how the exception is handled</w:t>
-            </w:r>
-            <w:r>
-              <w:t>.</w:t>
+              <w:t>Can only be tested through console input due to how the exception is handled.</w:t>
             </w:r>
           </w:p>
           <w:p/>
@@ -4815,7 +4465,7 @@
   <w:style w:type="paragraph" w:default="1" w:styleId="Normal">
     <w:name w:val="Normal"/>
     <w:qFormat/>
-    <w:rsid w:val="00B71506"/>
+    <w:rsid w:val="002C19CF"/>
   </w:style>
   <w:style w:type="paragraph" w:styleId="Heading1">
     <w:name w:val="heading 1"/>

</xml_diff>

<commit_message>
Updated report. Tidied up code, fixed issue with exiting program on E input.
</commit_message>
<xml_diff>
--- a/PebbleGame project report.docx
+++ b/PebbleGame project report.docx
@@ -12,7 +12,15 @@
     </w:p>
     <w:p>
       <w:r>
-        <w:t>Tomas Premoli, Lucas Proudhon-Smith, mark split 50:50</w:t>
+        <w:t xml:space="preserve">Tomas </w:t>
+      </w:r>
+      <w:proofErr w:type="spellStart"/>
+      <w:r>
+        <w:t>Premoli</w:t>
+      </w:r>
+      <w:proofErr w:type="spellEnd"/>
+      <w:r>
+        <w:t>, Lucas Proudhon-Smith, mark split 50:50</w:t>
       </w:r>
     </w:p>
     <w:p>
@@ -70,53 +78,62 @@
                 <w:bCs/>
               </w:rPr>
             </w:pPr>
+            <w:proofErr w:type="gramStart"/>
             <w:r>
               <w:rPr>
                 <w:b/>
                 <w:bCs/>
               </w:rPr>
-              <w:t>Lucas contribution</w:t>
-            </w:r>
-          </w:p>
-        </w:tc>
-        <w:tc>
-          <w:tcPr>
-            <w:tcW w:w="3297" w:type="dxa"/>
-          </w:tcPr>
-          <w:p>
-            <w:pPr>
-              <w:jc w:val="center"/>
+              <w:t>Lucas</w:t>
+            </w:r>
+            <w:proofErr w:type="gramEnd"/>
+            <w:r>
               <w:rPr>
                 <w:b/>
                 <w:bCs/>
               </w:rPr>
-            </w:pPr>
-            <w:r>
+              <w:t xml:space="preserve"> contribution</w:t>
+            </w:r>
+          </w:p>
+        </w:tc>
+        <w:tc>
+          <w:tcPr>
+            <w:tcW w:w="3297" w:type="dxa"/>
+          </w:tcPr>
+          <w:p>
+            <w:pPr>
+              <w:jc w:val="center"/>
               <w:rPr>
                 <w:b/>
                 <w:bCs/>
               </w:rPr>
-              <w:t>Tomas contribution</w:t>
-            </w:r>
-          </w:p>
-        </w:tc>
-        <w:tc>
-          <w:tcPr>
-            <w:tcW w:w="2170" w:type="dxa"/>
-          </w:tcPr>
-          <w:p>
-            <w:pPr>
-              <w:jc w:val="center"/>
+            </w:pPr>
+            <w:r>
               <w:rPr>
                 <w:b/>
                 <w:bCs/>
               </w:rPr>
-            </w:pPr>
-            <w:r>
+              <w:t>Tomas contribution</w:t>
+            </w:r>
+          </w:p>
+        </w:tc>
+        <w:tc>
+          <w:tcPr>
+            <w:tcW w:w="2170" w:type="dxa"/>
+          </w:tcPr>
+          <w:p>
+            <w:pPr>
+              <w:jc w:val="center"/>
               <w:rPr>
                 <w:b/>
                 <w:bCs/>
               </w:rPr>
+            </w:pPr>
+            <w:r>
+              <w:rPr>
+                <w:b/>
+                <w:bCs/>
+              </w:rPr>
               <w:t>Signed</w:t>
             </w:r>
           </w:p>
@@ -205,6 +222,11 @@
               <w:t>1.5 hours)</w:t>
             </w:r>
           </w:p>
+          <w:p>
+            <w:pPr>
+              <w:jc w:val="center"/>
+            </w:pPr>
+          </w:p>
         </w:tc>
         <w:tc>
           <w:tcPr>
@@ -330,7 +352,28 @@
           </w:tcPr>
           <w:p>
             <w:r>
-              <w:t>Worked on takeRandomPebble(), getTotalPebbleWeight() and bag creation, general code fixes and optimisation.</w:t>
+              <w:t xml:space="preserve">Worked on </w:t>
+            </w:r>
+            <w:proofErr w:type="spellStart"/>
+            <w:proofErr w:type="gramStart"/>
+            <w:r>
+              <w:t>takeRandomPebble</w:t>
+            </w:r>
+            <w:proofErr w:type="spellEnd"/>
+            <w:r>
+              <w:t>(</w:t>
+            </w:r>
+            <w:proofErr w:type="gramEnd"/>
+            <w:r>
+              <w:t xml:space="preserve">), </w:t>
+            </w:r>
+            <w:proofErr w:type="spellStart"/>
+            <w:r>
+              <w:t>getTotalPebbleWeight</w:t>
+            </w:r>
+            <w:proofErr w:type="spellEnd"/>
+            <w:r>
+              <w:t>() and bag creation, general code fixes and optimisation.</w:t>
             </w:r>
           </w:p>
         </w:tc>
@@ -340,7 +383,36 @@
           </w:tcPr>
           <w:p>
             <w:r>
-              <w:t>Worked on takeRandomPebble(), getTotalPebbleWeight(), improved encapsulation for PebbleGame, general code fixes/optimisation.</w:t>
+              <w:t xml:space="preserve">Worked on </w:t>
+            </w:r>
+            <w:proofErr w:type="spellStart"/>
+            <w:proofErr w:type="gramStart"/>
+            <w:r>
+              <w:t>takeRandomPebble</w:t>
+            </w:r>
+            <w:proofErr w:type="spellEnd"/>
+            <w:r>
+              <w:t>(</w:t>
+            </w:r>
+            <w:proofErr w:type="gramEnd"/>
+            <w:r>
+              <w:t xml:space="preserve">), </w:t>
+            </w:r>
+            <w:proofErr w:type="spellStart"/>
+            <w:r>
+              <w:t>getTotalPebbleWeight</w:t>
+            </w:r>
+            <w:proofErr w:type="spellEnd"/>
+            <w:r>
+              <w:t xml:space="preserve">(), improved encapsulation for </w:t>
+            </w:r>
+            <w:proofErr w:type="spellStart"/>
+            <w:r>
+              <w:t>PebbleGame</w:t>
+            </w:r>
+            <w:proofErr w:type="spellEnd"/>
+            <w:r>
+              <w:t>, general code fixes/optimisation.</w:t>
             </w:r>
           </w:p>
           <w:p/>
@@ -389,7 +461,36 @@
           </w:tcPr>
           <w:p>
             <w:r>
-              <w:t>Worked on player constructor, getRandomBlackBag(), swapPebble(), getCounterPart(). General code fixes/optimisation, documentation</w:t>
+              <w:t xml:space="preserve">Worked on player constructor, </w:t>
+            </w:r>
+            <w:proofErr w:type="spellStart"/>
+            <w:proofErr w:type="gramStart"/>
+            <w:r>
+              <w:t>getRandomBlackBag</w:t>
+            </w:r>
+            <w:proofErr w:type="spellEnd"/>
+            <w:r>
+              <w:t>(</w:t>
+            </w:r>
+            <w:proofErr w:type="gramEnd"/>
+            <w:r>
+              <w:t xml:space="preserve">), </w:t>
+            </w:r>
+            <w:proofErr w:type="spellStart"/>
+            <w:r>
+              <w:t>swapPebble</w:t>
+            </w:r>
+            <w:proofErr w:type="spellEnd"/>
+            <w:r>
+              <w:t xml:space="preserve">(), </w:t>
+            </w:r>
+            <w:proofErr w:type="spellStart"/>
+            <w:r>
+              <w:t>getCounterPart</w:t>
+            </w:r>
+            <w:proofErr w:type="spellEnd"/>
+            <w:r>
+              <w:t>(). General code fixes/optimisation, documentation</w:t>
             </w:r>
           </w:p>
           <w:p/>
@@ -400,7 +501,20 @@
           </w:tcPr>
           <w:p>
             <w:r>
-              <w:t>Worked on error handling, logging player moves to a file and swapPebble(). General code fixes/optimisation, documentation.</w:t>
+              <w:t xml:space="preserve">Worked on error handling, logging player moves to a file and </w:t>
+            </w:r>
+            <w:proofErr w:type="spellStart"/>
+            <w:proofErr w:type="gramStart"/>
+            <w:r>
+              <w:t>swapPebble</w:t>
+            </w:r>
+            <w:proofErr w:type="spellEnd"/>
+            <w:r>
+              <w:t>(</w:t>
+            </w:r>
+            <w:proofErr w:type="gramEnd"/>
+            <w:r>
+              <w:t>). General code fixes/optimisation, documentation.</w:t>
             </w:r>
           </w:p>
         </w:tc>
@@ -448,7 +562,20 @@
           </w:tcPr>
           <w:p>
             <w:r>
-              <w:t>Worked on swapContents(), threading aspects of code, general code fixes/optimisation</w:t>
+              <w:t xml:space="preserve">Worked on </w:t>
+            </w:r>
+            <w:proofErr w:type="spellStart"/>
+            <w:proofErr w:type="gramStart"/>
+            <w:r>
+              <w:t>swapContents</w:t>
+            </w:r>
+            <w:proofErr w:type="spellEnd"/>
+            <w:r>
+              <w:t>(</w:t>
+            </w:r>
+            <w:proofErr w:type="gramEnd"/>
+            <w:r>
+              <w:t>), threading aspects of code, general code fixes/optimisation</w:t>
             </w:r>
           </w:p>
         </w:tc>
@@ -458,7 +585,20 @@
           </w:tcPr>
           <w:p>
             <w:r>
-              <w:t>Fixed file writing, worked on swapContents(), threading, general code fixes/optimisation.</w:t>
+              <w:t xml:space="preserve">Fixed file writing, worked on </w:t>
+            </w:r>
+            <w:proofErr w:type="spellStart"/>
+            <w:proofErr w:type="gramStart"/>
+            <w:r>
+              <w:t>swapContents</w:t>
+            </w:r>
+            <w:proofErr w:type="spellEnd"/>
+            <w:r>
+              <w:t>(</w:t>
+            </w:r>
+            <w:proofErr w:type="gramEnd"/>
+            <w:r>
+              <w:t>), threading, general code fixes/optimisation.</w:t>
             </w:r>
           </w:p>
           <w:p/>
@@ -528,7 +668,39 @@
           </w:tcPr>
           <w:p>
             <w:r>
-              <w:t>Implemented run(), implemented exit on ‘e’ input,  changed swapPebble(int pebbleWeight) for swapRandomPebble() for better encapsulation between objects.</w:t>
+              <w:t xml:space="preserve">Implemented </w:t>
+            </w:r>
+            <w:proofErr w:type="gramStart"/>
+            <w:r>
+              <w:t>run(</w:t>
+            </w:r>
+            <w:proofErr w:type="gramEnd"/>
+            <w:r>
+              <w:t xml:space="preserve">), implemented exit on ‘e’ input,  changed </w:t>
+            </w:r>
+            <w:proofErr w:type="spellStart"/>
+            <w:r>
+              <w:t>swapPebble</w:t>
+            </w:r>
+            <w:proofErr w:type="spellEnd"/>
+            <w:r>
+              <w:t xml:space="preserve">(int </w:t>
+            </w:r>
+            <w:proofErr w:type="spellStart"/>
+            <w:r>
+              <w:t>pebbleWeight</w:t>
+            </w:r>
+            <w:proofErr w:type="spellEnd"/>
+            <w:r>
+              <w:t xml:space="preserve">) for </w:t>
+            </w:r>
+            <w:proofErr w:type="spellStart"/>
+            <w:r>
+              <w:t>swapRandomPebble</w:t>
+            </w:r>
+            <w:proofErr w:type="spellEnd"/>
+            <w:r>
+              <w:t>() for better encapsulation between objects.</w:t>
             </w:r>
           </w:p>
         </w:tc>
@@ -785,7 +957,36 @@
         <w:t>parts of</w:t>
       </w:r>
       <w:r>
-        <w:t xml:space="preserve"> the spec that we had misunderstood, such as changing the swapPebble(int pebbleWeight) to swapRandomPebble() as originally we thought </w:t>
+        <w:t xml:space="preserve"> the spec that we had misunderstood, such as changing the </w:t>
+      </w:r>
+      <w:proofErr w:type="spellStart"/>
+      <w:proofErr w:type="gramStart"/>
+      <w:r>
+        <w:t>swapPebble</w:t>
+      </w:r>
+      <w:proofErr w:type="spellEnd"/>
+      <w:r>
+        <w:t>(</w:t>
+      </w:r>
+      <w:proofErr w:type="gramEnd"/>
+      <w:r>
+        <w:t xml:space="preserve">int </w:t>
+      </w:r>
+      <w:proofErr w:type="spellStart"/>
+      <w:r>
+        <w:t>pebbleWeight</w:t>
+      </w:r>
+      <w:proofErr w:type="spellEnd"/>
+      <w:r>
+        <w:t xml:space="preserve">) to </w:t>
+      </w:r>
+      <w:proofErr w:type="spellStart"/>
+      <w:r>
+        <w:t>swapRandomPebble</w:t>
+      </w:r>
+      <w:proofErr w:type="spellEnd"/>
+      <w:r>
+        <w:t xml:space="preserve">() as originally we thought </w:t>
       </w:r>
       <w:r>
         <w:t>that a player would need to input the pebble they wanted to swap.</w:t>
@@ -884,9 +1085,11 @@
           <w:numId w:val="1"/>
         </w:numPr>
       </w:pPr>
+      <w:proofErr w:type="spellStart"/>
       <w:r>
         <w:t>PebbleGame</w:t>
       </w:r>
+      <w:proofErr w:type="spellEnd"/>
     </w:p>
     <w:p>
       <w:pPr>
@@ -942,7 +1145,15 @@
         </w:numPr>
       </w:pPr>
       <w:r>
-        <w:t xml:space="preserve">A lastBag attribute so the program </w:t>
+        <w:t xml:space="preserve">A </w:t>
+      </w:r>
+      <w:proofErr w:type="spellStart"/>
+      <w:r>
+        <w:t>lastBag</w:t>
+      </w:r>
+      <w:proofErr w:type="spellEnd"/>
+      <w:r>
+        <w:t xml:space="preserve"> attribute so the program </w:t>
       </w:r>
       <w:r>
         <w:t>knows</w:t>
@@ -1026,8 +1237,13 @@
         </w:numPr>
       </w:pPr>
       <w:r>
-        <w:t>An int playerID</w:t>
-      </w:r>
+        <w:t xml:space="preserve">An int </w:t>
+      </w:r>
+      <w:proofErr w:type="spellStart"/>
+      <w:r>
+        <w:t>playerID</w:t>
+      </w:r>
+      <w:proofErr w:type="spellEnd"/>
     </w:p>
     <w:p>
       <w:pPr>
@@ -1119,7 +1335,15 @@
         </w:numPr>
       </w:pPr>
       <w:r>
-        <w:t>A bagType value</w:t>
+        <w:t xml:space="preserve">A </w:t>
+      </w:r>
+      <w:proofErr w:type="spellStart"/>
+      <w:r>
+        <w:t>bagType</w:t>
+      </w:r>
+      <w:proofErr w:type="spellEnd"/>
+      <w:r>
+        <w:t xml:space="preserve"> value</w:t>
       </w:r>
     </w:p>
     <w:p>
@@ -1155,7 +1379,15 @@
         </w:numPr>
       </w:pPr>
       <w:r>
-        <w:t>The bag’s corresponding character (bagName)</w:t>
+        <w:t>The bag’s corresponding character (</w:t>
+      </w:r>
+      <w:proofErr w:type="spellStart"/>
+      <w:r>
+        <w:t>bagName</w:t>
+      </w:r>
+      <w:proofErr w:type="spellEnd"/>
+      <w:r>
+        <w:t>)</w:t>
       </w:r>
     </w:p>
     <w:p>
@@ -1167,7 +1399,23 @@
         </w:numPr>
       </w:pPr>
       <w:r>
-        <w:t>The class also holds the bagType enum used to distinguish between black and white bags</w:t>
+        <w:t xml:space="preserve">The class also holds the </w:t>
+      </w:r>
+      <w:proofErr w:type="spellStart"/>
+      <w:r>
+        <w:t>bagType</w:t>
+      </w:r>
+      <w:proofErr w:type="spellEnd"/>
+      <w:r>
+        <w:t xml:space="preserve"> </w:t>
+      </w:r>
+      <w:proofErr w:type="spellStart"/>
+      <w:r>
+        <w:t>enum</w:t>
+      </w:r>
+      <w:proofErr w:type="spellEnd"/>
+      <w:r>
+        <w:t xml:space="preserve"> used to distinguish between black and white bags</w:t>
       </w:r>
     </w:p>
     <w:p>
@@ -1179,7 +1427,17 @@
         </w:numPr>
       </w:pPr>
       <w:r>
-        <w:t>The class holds all the methods needed to work with a bag and it’s contents</w:t>
+        <w:t xml:space="preserve">The class holds all the methods needed to work with a bag and </w:t>
+      </w:r>
+      <w:proofErr w:type="spellStart"/>
+      <w:proofErr w:type="gramStart"/>
+      <w:r>
+        <w:t>it’s</w:t>
+      </w:r>
+      <w:proofErr w:type="spellEnd"/>
+      <w:proofErr w:type="gramEnd"/>
+      <w:r>
+        <w:t xml:space="preserve"> contents</w:t>
       </w:r>
     </w:p>
     <w:p>
@@ -1195,9 +1453,11 @@
           <w:numId w:val="1"/>
         </w:numPr>
       </w:pPr>
+      <w:proofErr w:type="spellStart"/>
       <w:r>
         <w:t>PebbleErrors</w:t>
       </w:r>
+      <w:proofErr w:type="spellEnd"/>
     </w:p>
     <w:p>
       <w:pPr>
@@ -1221,9 +1481,11 @@
         </w:numPr>
         <w:spacing w:after="0"/>
       </w:pPr>
+      <w:proofErr w:type="spellStart"/>
       <w:r>
         <w:t>IllegalPlayerNumberException</w:t>
       </w:r>
+      <w:proofErr w:type="spellEnd"/>
       <w:r>
         <w:t xml:space="preserve"> - </w:t>
       </w:r>
@@ -1243,14 +1505,24 @@
         </w:numPr>
         <w:spacing w:after="0"/>
       </w:pPr>
+      <w:proofErr w:type="spellStart"/>
       <w:r>
         <w:t>IllegalBagTypeException</w:t>
       </w:r>
+      <w:proofErr w:type="spellEnd"/>
       <w:r>
         <w:t xml:space="preserve"> - t</w:t>
       </w:r>
       <w:r>
-        <w:t>hrown when a method is used on a bagType that the method cannot be used on</w:t>
+        <w:t xml:space="preserve">hrown when a method is used on a </w:t>
+      </w:r>
+      <w:proofErr w:type="spellStart"/>
+      <w:r>
+        <w:t>bagType</w:t>
+      </w:r>
+      <w:proofErr w:type="spellEnd"/>
+      <w:r>
+        <w:t xml:space="preserve"> that the method cannot be used on</w:t>
       </w:r>
       <w:r>
         <w:t>.</w:t>
@@ -1265,9 +1537,11 @@
         </w:numPr>
         <w:spacing w:after="0"/>
       </w:pPr>
+      <w:proofErr w:type="spellStart"/>
       <w:r>
         <w:t>NotEnoughPebblesInFileException</w:t>
       </w:r>
+      <w:proofErr w:type="spellEnd"/>
       <w:r>
         <w:t xml:space="preserve"> - t</w:t>
       </w:r>
@@ -1293,9 +1567,11 @@
         </w:numPr>
         <w:spacing w:after="0"/>
       </w:pPr>
+      <w:proofErr w:type="spellStart"/>
       <w:r>
         <w:t>NegativePebbleWeightException</w:t>
       </w:r>
+      <w:proofErr w:type="spellEnd"/>
       <w:r>
         <w:t xml:space="preserve"> - t</w:t>
       </w:r>
@@ -1335,12 +1611,14 @@
         </w:numPr>
         <w:spacing w:after="0"/>
       </w:pPr>
+      <w:proofErr w:type="spellStart"/>
       <w:r>
         <w:t>Pebb</w:t>
       </w:r>
       <w:r>
         <w:t>leGameTest</w:t>
       </w:r>
+      <w:proofErr w:type="spellEnd"/>
     </w:p>
     <w:p>
       <w:pPr>
@@ -1467,14 +1745,36 @@
                 <w:shd w:val="clear" w:color="auto" w:fill="FFFFFF"/>
               </w:rPr>
             </w:pPr>
-            <w:r>
-              <w:rPr>
-                <w:rStyle w:val="element-name"/>
-                <w:rFonts w:cstheme="minorHAnsi"/>
-                <w:color w:val="353833"/>
-                <w:shd w:val="clear" w:color="auto" w:fill="FFFFFF"/>
-              </w:rPr>
-              <w:t>generateBags()</w:t>
+            <w:proofErr w:type="spellStart"/>
+            <w:proofErr w:type="gramStart"/>
+            <w:r>
+              <w:rPr>
+                <w:rStyle w:val="element-name"/>
+                <w:rFonts w:cstheme="minorHAnsi"/>
+                <w:color w:val="353833"/>
+                <w:shd w:val="clear" w:color="auto" w:fill="FFFFFF"/>
+              </w:rPr>
+              <w:t>generateBags</w:t>
+            </w:r>
+            <w:proofErr w:type="spellEnd"/>
+            <w:r>
+              <w:rPr>
+                <w:rStyle w:val="element-name"/>
+                <w:rFonts w:cstheme="minorHAnsi"/>
+                <w:color w:val="353833"/>
+                <w:shd w:val="clear" w:color="auto" w:fill="FFFFFF"/>
+              </w:rPr>
+              <w:t>(</w:t>
+            </w:r>
+            <w:proofErr w:type="gramEnd"/>
+            <w:r>
+              <w:rPr>
+                <w:rStyle w:val="element-name"/>
+                <w:rFonts w:cstheme="minorHAnsi"/>
+                <w:color w:val="353833"/>
+                <w:shd w:val="clear" w:color="auto" w:fill="FFFFFF"/>
+              </w:rPr>
+              <w:t>)</w:t>
             </w:r>
           </w:p>
           <w:p>
@@ -1522,14 +1822,45 @@
                 <w:shd w:val="clear" w:color="auto" w:fill="FFFFFF"/>
               </w:rPr>
             </w:pPr>
-            <w:r>
-              <w:rPr>
-                <w:rStyle w:val="element-name"/>
-                <w:rFonts w:cstheme="minorHAnsi"/>
-                <w:color w:val="353833"/>
-                <w:shd w:val="clear" w:color="auto" w:fill="FFFFFF"/>
-              </w:rPr>
-              <w:t>main​(String[] args)</w:t>
+            <w:proofErr w:type="gramStart"/>
+            <w:r>
+              <w:rPr>
+                <w:rStyle w:val="element-name"/>
+                <w:rFonts w:cstheme="minorHAnsi"/>
+                <w:color w:val="353833"/>
+                <w:shd w:val="clear" w:color="auto" w:fill="FFFFFF"/>
+              </w:rPr>
+              <w:t>main​(</w:t>
+            </w:r>
+            <w:proofErr w:type="gramEnd"/>
+            <w:r>
+              <w:rPr>
+                <w:rStyle w:val="element-name"/>
+                <w:rFonts w:cstheme="minorHAnsi"/>
+                <w:color w:val="353833"/>
+                <w:shd w:val="clear" w:color="auto" w:fill="FFFFFF"/>
+              </w:rPr>
+              <w:t xml:space="preserve">String[] </w:t>
+            </w:r>
+            <w:proofErr w:type="spellStart"/>
+            <w:r>
+              <w:rPr>
+                <w:rStyle w:val="element-name"/>
+                <w:rFonts w:cstheme="minorHAnsi"/>
+                <w:color w:val="353833"/>
+                <w:shd w:val="clear" w:color="auto" w:fill="FFFFFF"/>
+              </w:rPr>
+              <w:t>args</w:t>
+            </w:r>
+            <w:proofErr w:type="spellEnd"/>
+            <w:r>
+              <w:rPr>
+                <w:rStyle w:val="element-name"/>
+                <w:rFonts w:cstheme="minorHAnsi"/>
+                <w:color w:val="353833"/>
+                <w:shd w:val="clear" w:color="auto" w:fill="FFFFFF"/>
+              </w:rPr>
+              <w:t>)</w:t>
             </w:r>
             <w:r>
               <w:rPr>
@@ -1571,7 +1902,15 @@
           </w:tcPr>
           <w:p>
             <w:r>
-              <w:t>black bags and white bags are created, players are created and</w:t>
+              <w:t xml:space="preserve">black bags and white bags are created, players are </w:t>
+            </w:r>
+            <w:proofErr w:type="gramStart"/>
+            <w:r>
+              <w:t>created</w:t>
+            </w:r>
+            <w:proofErr w:type="gramEnd"/>
+            <w:r>
+              <w:t xml:space="preserve"> and</w:t>
             </w:r>
             <w:r>
               <w:t xml:space="preserve"> their threads should be running.</w:t>
@@ -1585,8 +1924,13 @@
       <w:pPr>
         <w:pStyle w:val="Heading3"/>
       </w:pPr>
-      <w:r>
-        <w:t>pebbleGame methods</w:t>
+      <w:proofErr w:type="spellStart"/>
+      <w:r>
+        <w:t>pebbleGame</w:t>
+      </w:r>
+      <w:proofErr w:type="spellEnd"/>
+      <w:r>
+        <w:t xml:space="preserve"> methods</w:t>
       </w:r>
     </w:p>
     <w:tbl>
@@ -1663,14 +2007,56 @@
                 <w:shd w:val="clear" w:color="auto" w:fill="FFFFFF"/>
               </w:rPr>
             </w:pPr>
-            <w:r>
-              <w:rPr>
-                <w:rStyle w:val="element-name"/>
-                <w:rFonts w:cstheme="minorHAnsi"/>
-                <w:color w:val="353833"/>
-                <w:shd w:val="clear" w:color="auto" w:fill="FFFFFF"/>
-              </w:rPr>
-              <w:t>createBlackBag​(char name, String fileLocation)</w:t>
+            <w:proofErr w:type="spellStart"/>
+            <w:proofErr w:type="gramStart"/>
+            <w:r>
+              <w:rPr>
+                <w:rStyle w:val="element-name"/>
+                <w:rFonts w:cstheme="minorHAnsi"/>
+                <w:color w:val="353833"/>
+                <w:shd w:val="clear" w:color="auto" w:fill="FFFFFF"/>
+              </w:rPr>
+              <w:t>createBlackBag</w:t>
+            </w:r>
+            <w:proofErr w:type="spellEnd"/>
+            <w:r>
+              <w:rPr>
+                <w:rStyle w:val="element-name"/>
+                <w:rFonts w:cstheme="minorHAnsi"/>
+                <w:color w:val="353833"/>
+                <w:shd w:val="clear" w:color="auto" w:fill="FFFFFF"/>
+              </w:rPr>
+              <w:t>​(</w:t>
+            </w:r>
+            <w:proofErr w:type="gramEnd"/>
+            <w:r>
+              <w:rPr>
+                <w:rStyle w:val="element-name"/>
+                <w:rFonts w:cstheme="minorHAnsi"/>
+                <w:color w:val="353833"/>
+                <w:shd w:val="clear" w:color="auto" w:fill="FFFFFF"/>
+              </w:rPr>
+              <w:t xml:space="preserve">char name, String </w:t>
+            </w:r>
+            <w:proofErr w:type="spellStart"/>
+            <w:r>
+              <w:rPr>
+                <w:rStyle w:val="element-name"/>
+                <w:rFonts w:cstheme="minorHAnsi"/>
+                <w:color w:val="353833"/>
+                <w:shd w:val="clear" w:color="auto" w:fill="FFFFFF"/>
+              </w:rPr>
+              <w:t>fileLocation</w:t>
+            </w:r>
+            <w:proofErr w:type="spellEnd"/>
+            <w:r>
+              <w:rPr>
+                <w:rStyle w:val="element-name"/>
+                <w:rFonts w:cstheme="minorHAnsi"/>
+                <w:color w:val="353833"/>
+                <w:shd w:val="clear" w:color="auto" w:fill="FFFFFF"/>
+              </w:rPr>
+              <w:t>)</w:t>
             </w:r>
           </w:p>
           <w:p>
@@ -1718,7 +2104,15 @@
           </w:tcPr>
           <w:p>
             <w:r>
-              <w:t xml:space="preserve">A bag called i </w:t>
+              <w:t xml:space="preserve">A bag called </w:t>
+            </w:r>
+            <w:proofErr w:type="spellStart"/>
+            <w:r>
+              <w:t>i</w:t>
+            </w:r>
+            <w:proofErr w:type="spellEnd"/>
+            <w:r>
+              <w:t xml:space="preserve"> </w:t>
             </w:r>
             <w:r>
               <w:t xml:space="preserve">is </w:t>
@@ -1727,8 +2121,21 @@
               <w:t>created</w:t>
             </w:r>
             <w:r>
-              <w:t xml:space="preserve"> with it’s contents being the pebbles contained in  example_file_1.csv</w:t>
-            </w:r>
+              <w:t xml:space="preserve"> with </w:t>
+            </w:r>
+            <w:proofErr w:type="spellStart"/>
+            <w:r>
+              <w:t>it’s</w:t>
+            </w:r>
+            <w:proofErr w:type="spellEnd"/>
+            <w:r>
+              <w:t xml:space="preserve"> contents being the pebbles contained </w:t>
+            </w:r>
+            <w:proofErr w:type="gramStart"/>
+            <w:r>
+              <w:t>in  example_file_1.csv</w:t>
+            </w:r>
+            <w:proofErr w:type="gramEnd"/>
           </w:p>
         </w:tc>
       </w:tr>
@@ -1749,6 +2156,7 @@
                 <w:shd w:val="clear" w:color="auto" w:fill="FFFFFF"/>
               </w:rPr>
             </w:pPr>
+            <w:proofErr w:type="gramStart"/>
             <w:r>
               <w:rPr>
                 <w:rStyle w:val="element-name"/>
@@ -1756,7 +2164,48 @@
                 <w:color w:val="FF0000"/>
                 <w:shd w:val="clear" w:color="auto" w:fill="FFFFFF"/>
               </w:rPr>
-              <w:t>finish​(boolean isExit)</w:t>
+              <w:t>finish​(</w:t>
+            </w:r>
+            <w:proofErr w:type="spellStart"/>
+            <w:proofErr w:type="gramEnd"/>
+            <w:r>
+              <w:rPr>
+                <w:rStyle w:val="element-name"/>
+                <w:rFonts w:cstheme="minorHAnsi"/>
+                <w:color w:val="FF0000"/>
+                <w:shd w:val="clear" w:color="auto" w:fill="FFFFFF"/>
+              </w:rPr>
+              <w:t>boolean</w:t>
+            </w:r>
+            <w:proofErr w:type="spellEnd"/>
+            <w:r>
+              <w:rPr>
+                <w:rStyle w:val="element-name"/>
+                <w:rFonts w:cstheme="minorHAnsi"/>
+                <w:color w:val="FF0000"/>
+                <w:shd w:val="clear" w:color="auto" w:fill="FFFFFF"/>
+              </w:rPr>
+              <w:t xml:space="preserve"> </w:t>
+            </w:r>
+            <w:proofErr w:type="spellStart"/>
+            <w:r>
+              <w:rPr>
+                <w:rStyle w:val="element-name"/>
+                <w:rFonts w:cstheme="minorHAnsi"/>
+                <w:color w:val="FF0000"/>
+                <w:shd w:val="clear" w:color="auto" w:fill="FFFFFF"/>
+              </w:rPr>
+              <w:t>isExit</w:t>
+            </w:r>
+            <w:proofErr w:type="spellEnd"/>
+            <w:r>
+              <w:rPr>
+                <w:rStyle w:val="element-name"/>
+                <w:rFonts w:cstheme="minorHAnsi"/>
+                <w:color w:val="FF0000"/>
+                <w:shd w:val="clear" w:color="auto" w:fill="FFFFFF"/>
+              </w:rPr>
+              <w:t>)</w:t>
             </w:r>
           </w:p>
           <w:p>
@@ -1808,14 +2257,36 @@
                 <w:shd w:val="clear" w:color="auto" w:fill="FFFFFF"/>
               </w:rPr>
             </w:pPr>
-            <w:r>
-              <w:rPr>
-                <w:rStyle w:val="element-name"/>
-                <w:rFonts w:cstheme="minorHAnsi"/>
-                <w:color w:val="353833"/>
-                <w:shd w:val="clear" w:color="auto" w:fill="FFFFFF"/>
-              </w:rPr>
-              <w:t>winCheck​(Player player)</w:t>
+            <w:proofErr w:type="spellStart"/>
+            <w:proofErr w:type="gramStart"/>
+            <w:r>
+              <w:rPr>
+                <w:rStyle w:val="element-name"/>
+                <w:rFonts w:cstheme="minorHAnsi"/>
+                <w:color w:val="353833"/>
+                <w:shd w:val="clear" w:color="auto" w:fill="FFFFFF"/>
+              </w:rPr>
+              <w:t>winCheck</w:t>
+            </w:r>
+            <w:proofErr w:type="spellEnd"/>
+            <w:r>
+              <w:rPr>
+                <w:rStyle w:val="element-name"/>
+                <w:rFonts w:cstheme="minorHAnsi"/>
+                <w:color w:val="353833"/>
+                <w:shd w:val="clear" w:color="auto" w:fill="FFFFFF"/>
+              </w:rPr>
+              <w:t>​(</w:t>
+            </w:r>
+            <w:proofErr w:type="gramEnd"/>
+            <w:r>
+              <w:rPr>
+                <w:rStyle w:val="element-name"/>
+                <w:rFonts w:cstheme="minorHAnsi"/>
+                <w:color w:val="353833"/>
+                <w:shd w:val="clear" w:color="auto" w:fill="FFFFFF"/>
+              </w:rPr>
+              <w:t>Player player)</w:t>
             </w:r>
           </w:p>
           <w:p>
@@ -1868,14 +2339,36 @@
                 <w:shd w:val="clear" w:color="auto" w:fill="FFFFFF"/>
               </w:rPr>
             </w:pPr>
-            <w:r>
-              <w:rPr>
-                <w:rStyle w:val="element-name"/>
-                <w:rFonts w:cstheme="minorHAnsi"/>
-                <w:color w:val="353833"/>
-                <w:shd w:val="clear" w:color="auto" w:fill="FFFFFF"/>
-              </w:rPr>
-              <w:t>getBags()</w:t>
+            <w:proofErr w:type="spellStart"/>
+            <w:proofErr w:type="gramStart"/>
+            <w:r>
+              <w:rPr>
+                <w:rStyle w:val="element-name"/>
+                <w:rFonts w:cstheme="minorHAnsi"/>
+                <w:color w:val="353833"/>
+                <w:shd w:val="clear" w:color="auto" w:fill="FFFFFF"/>
+              </w:rPr>
+              <w:t>getBags</w:t>
+            </w:r>
+            <w:proofErr w:type="spellEnd"/>
+            <w:r>
+              <w:rPr>
+                <w:rStyle w:val="element-name"/>
+                <w:rFonts w:cstheme="minorHAnsi"/>
+                <w:color w:val="353833"/>
+                <w:shd w:val="clear" w:color="auto" w:fill="FFFFFF"/>
+              </w:rPr>
+              <w:t>(</w:t>
+            </w:r>
+            <w:proofErr w:type="gramEnd"/>
+            <w:r>
+              <w:rPr>
+                <w:rStyle w:val="element-name"/>
+                <w:rFonts w:cstheme="minorHAnsi"/>
+                <w:color w:val="353833"/>
+                <w:shd w:val="clear" w:color="auto" w:fill="FFFFFF"/>
+              </w:rPr>
+              <w:t>)</w:t>
             </w:r>
             <w:r>
               <w:rPr>
@@ -1886,14 +2379,25 @@
               </w:rPr>
               <w:t xml:space="preserve">, </w:t>
             </w:r>
-            <w:r>
-              <w:rPr>
-                <w:rStyle w:val="element-name"/>
-                <w:rFonts w:cstheme="minorHAnsi"/>
-                <w:color w:val="353833"/>
-                <w:shd w:val="clear" w:color="auto" w:fill="FFFFFF"/>
-              </w:rPr>
-              <w:t>getPlayerCount()</w:t>
+            <w:proofErr w:type="spellStart"/>
+            <w:r>
+              <w:rPr>
+                <w:rStyle w:val="element-name"/>
+                <w:rFonts w:cstheme="minorHAnsi"/>
+                <w:color w:val="353833"/>
+                <w:shd w:val="clear" w:color="auto" w:fill="FFFFFF"/>
+              </w:rPr>
+              <w:t>getPlayerCount</w:t>
+            </w:r>
+            <w:proofErr w:type="spellEnd"/>
+            <w:r>
+              <w:rPr>
+                <w:rStyle w:val="element-name"/>
+                <w:rFonts w:cstheme="minorHAnsi"/>
+                <w:color w:val="353833"/>
+                <w:shd w:val="clear" w:color="auto" w:fill="FFFFFF"/>
+              </w:rPr>
+              <w:t>()</w:t>
             </w:r>
             <w:r>
               <w:rPr>
@@ -1904,14 +2408,25 @@
               </w:rPr>
               <w:t xml:space="preserve">, </w:t>
             </w:r>
-            <w:r>
-              <w:rPr>
-                <w:rStyle w:val="element-name"/>
-                <w:rFonts w:cstheme="minorHAnsi"/>
-                <w:color w:val="353833"/>
-                <w:shd w:val="clear" w:color="auto" w:fill="FFFFFF"/>
-              </w:rPr>
-              <w:t>getPlayers()</w:t>
+            <w:proofErr w:type="spellStart"/>
+            <w:r>
+              <w:rPr>
+                <w:rStyle w:val="element-name"/>
+                <w:rFonts w:cstheme="minorHAnsi"/>
+                <w:color w:val="353833"/>
+                <w:shd w:val="clear" w:color="auto" w:fill="FFFFFF"/>
+              </w:rPr>
+              <w:t>getPlayers</w:t>
+            </w:r>
+            <w:proofErr w:type="spellEnd"/>
+            <w:r>
+              <w:rPr>
+                <w:rStyle w:val="element-name"/>
+                <w:rFonts w:cstheme="minorHAnsi"/>
+                <w:color w:val="353833"/>
+                <w:shd w:val="clear" w:color="auto" w:fill="FFFFFF"/>
+              </w:rPr>
+              <w:t>()</w:t>
             </w:r>
             <w:r>
               <w:rPr>
@@ -1932,14 +2447,56 @@
                 <w:shd w:val="clear" w:color="auto" w:fill="FFFFFF"/>
               </w:rPr>
             </w:pPr>
-            <w:r>
-              <w:rPr>
-                <w:rStyle w:val="element-name"/>
-                <w:rFonts w:cstheme="minorHAnsi"/>
-                <w:color w:val="353833"/>
-                <w:shd w:val="clear" w:color="auto" w:fill="FFFFFF"/>
-              </w:rPr>
-              <w:t>setPlayerCount​(int playerCount)</w:t>
+            <w:proofErr w:type="spellStart"/>
+            <w:proofErr w:type="gramStart"/>
+            <w:r>
+              <w:rPr>
+                <w:rStyle w:val="element-name"/>
+                <w:rFonts w:cstheme="minorHAnsi"/>
+                <w:color w:val="353833"/>
+                <w:shd w:val="clear" w:color="auto" w:fill="FFFFFF"/>
+              </w:rPr>
+              <w:t>setPlayerCount</w:t>
+            </w:r>
+            <w:proofErr w:type="spellEnd"/>
+            <w:r>
+              <w:rPr>
+                <w:rStyle w:val="element-name"/>
+                <w:rFonts w:cstheme="minorHAnsi"/>
+                <w:color w:val="353833"/>
+                <w:shd w:val="clear" w:color="auto" w:fill="FFFFFF"/>
+              </w:rPr>
+              <w:t>​(</w:t>
+            </w:r>
+            <w:proofErr w:type="gramEnd"/>
+            <w:r>
+              <w:rPr>
+                <w:rStyle w:val="element-name"/>
+                <w:rFonts w:cstheme="minorHAnsi"/>
+                <w:color w:val="353833"/>
+                <w:shd w:val="clear" w:color="auto" w:fill="FFFFFF"/>
+              </w:rPr>
+              <w:t xml:space="preserve">int </w:t>
+            </w:r>
+            <w:proofErr w:type="spellStart"/>
+            <w:r>
+              <w:rPr>
+                <w:rStyle w:val="element-name"/>
+                <w:rFonts w:cstheme="minorHAnsi"/>
+                <w:color w:val="353833"/>
+                <w:shd w:val="clear" w:color="auto" w:fill="FFFFFF"/>
+              </w:rPr>
+              <w:t>playerCount</w:t>
+            </w:r>
+            <w:proofErr w:type="spellEnd"/>
+            <w:r>
+              <w:rPr>
+                <w:rStyle w:val="element-name"/>
+                <w:rFonts w:cstheme="minorHAnsi"/>
+                <w:color w:val="353833"/>
+                <w:shd w:val="clear" w:color="auto" w:fill="FFFFFF"/>
+              </w:rPr>
+              <w:t>)</w:t>
             </w:r>
           </w:p>
           <w:p>
@@ -1981,8 +2538,13 @@
       <w:pPr>
         <w:pStyle w:val="Heading3"/>
       </w:pPr>
-      <w:r>
-        <w:t>pebbleGame.player methods</w:t>
+      <w:proofErr w:type="spellStart"/>
+      <w:r>
+        <w:t>pebbleGame.player</w:t>
+      </w:r>
+      <w:proofErr w:type="spellEnd"/>
+      <w:r>
+        <w:t xml:space="preserve"> methods</w:t>
       </w:r>
     </w:p>
     <w:p/>
@@ -2086,11 +2648,22 @@
           </w:tcPr>
           <w:p>
             <w:r>
-              <w:t>Check that a player object can be  created as expected using param</w:t>
-            </w:r>
-            <w:r>
-              <w:t>eter 1 for the playerID</w:t>
-            </w:r>
+              <w:t xml:space="preserve">Check that a player object can </w:t>
+            </w:r>
+            <w:r>
+              <w:t>be created</w:t>
+            </w:r>
+            <w:r>
+              <w:t xml:space="preserve"> as expected using param</w:t>
+            </w:r>
+            <w:r>
+              <w:t xml:space="preserve">eter 1 for the </w:t>
+            </w:r>
+            <w:proofErr w:type="spellStart"/>
+            <w:r>
+              <w:t>playerID</w:t>
+            </w:r>
+            <w:proofErr w:type="spellEnd"/>
           </w:p>
           <w:p/>
         </w:tc>
@@ -2100,13 +2673,24 @@
           </w:tcPr>
           <w:p>
             <w:r>
-              <w:t>New player obje</w:t>
-            </w:r>
-            <w:r>
-              <w:t>ct  created with ID 1</w:t>
-            </w:r>
-            <w:r>
-              <w:t>, an empty pebble array and a output file called “Player 1.txt”</w:t>
+              <w:t xml:space="preserve">New player </w:t>
+            </w:r>
+            <w:r>
+              <w:t>object created</w:t>
+            </w:r>
+            <w:r>
+              <w:t xml:space="preserve"> with ID 1</w:t>
+            </w:r>
+            <w:r>
+              <w:t xml:space="preserve">, an empty pebble array and </w:t>
+            </w:r>
+            <w:proofErr w:type="gramStart"/>
+            <w:r>
+              <w:t>a</w:t>
+            </w:r>
+            <w:proofErr w:type="gramEnd"/>
+            <w:r>
+              <w:t xml:space="preserve"> output file called “Player 1.txt”</w:t>
             </w:r>
           </w:p>
         </w:tc>
@@ -2128,14 +2712,36 @@
                 <w:shd w:val="clear" w:color="auto" w:fill="FFFFFF"/>
               </w:rPr>
             </w:pPr>
-            <w:r>
-              <w:rPr>
-                <w:rStyle w:val="element-name"/>
-                <w:rFonts w:cstheme="minorHAnsi"/>
-                <w:color w:val="353833"/>
-                <w:shd w:val="clear" w:color="auto" w:fill="FFFFFF"/>
-              </w:rPr>
-              <w:t>getRandomBlackBag()</w:t>
+            <w:proofErr w:type="spellStart"/>
+            <w:proofErr w:type="gramStart"/>
+            <w:r>
+              <w:rPr>
+                <w:rStyle w:val="element-name"/>
+                <w:rFonts w:cstheme="minorHAnsi"/>
+                <w:color w:val="353833"/>
+                <w:shd w:val="clear" w:color="auto" w:fill="FFFFFF"/>
+              </w:rPr>
+              <w:t>getRandomBlackBag</w:t>
+            </w:r>
+            <w:proofErr w:type="spellEnd"/>
+            <w:r>
+              <w:rPr>
+                <w:rStyle w:val="element-name"/>
+                <w:rFonts w:cstheme="minorHAnsi"/>
+                <w:color w:val="353833"/>
+                <w:shd w:val="clear" w:color="auto" w:fill="FFFFFF"/>
+              </w:rPr>
+              <w:t>(</w:t>
+            </w:r>
+            <w:proofErr w:type="gramEnd"/>
+            <w:r>
+              <w:rPr>
+                <w:rStyle w:val="element-name"/>
+                <w:rFonts w:cstheme="minorHAnsi"/>
+                <w:color w:val="353833"/>
+                <w:shd w:val="clear" w:color="auto" w:fill="FFFFFF"/>
+              </w:rPr>
+              <w:t>)</w:t>
             </w:r>
           </w:p>
           <w:p>
@@ -2191,14 +2797,36 @@
                 <w:shd w:val="clear" w:color="auto" w:fill="FFFFFF"/>
               </w:rPr>
             </w:pPr>
-            <w:r>
-              <w:rPr>
-                <w:rStyle w:val="element-name"/>
-                <w:rFonts w:cstheme="minorHAnsi"/>
-                <w:color w:val="353833"/>
-                <w:shd w:val="clear" w:color="auto" w:fill="FFFFFF"/>
-              </w:rPr>
-              <w:t>getTotalPebbleWeight()</w:t>
+            <w:proofErr w:type="spellStart"/>
+            <w:proofErr w:type="gramStart"/>
+            <w:r>
+              <w:rPr>
+                <w:rStyle w:val="element-name"/>
+                <w:rFonts w:cstheme="minorHAnsi"/>
+                <w:color w:val="353833"/>
+                <w:shd w:val="clear" w:color="auto" w:fill="FFFFFF"/>
+              </w:rPr>
+              <w:t>getTotalPebbleWeight</w:t>
+            </w:r>
+            <w:proofErr w:type="spellEnd"/>
+            <w:r>
+              <w:rPr>
+                <w:rStyle w:val="element-name"/>
+                <w:rFonts w:cstheme="minorHAnsi"/>
+                <w:color w:val="353833"/>
+                <w:shd w:val="clear" w:color="auto" w:fill="FFFFFF"/>
+              </w:rPr>
+              <w:t>(</w:t>
+            </w:r>
+            <w:proofErr w:type="gramEnd"/>
+            <w:r>
+              <w:rPr>
+                <w:rStyle w:val="element-name"/>
+                <w:rFonts w:cstheme="minorHAnsi"/>
+                <w:color w:val="353833"/>
+                <w:shd w:val="clear" w:color="auto" w:fill="FFFFFF"/>
+              </w:rPr>
+              <w:t>)</w:t>
             </w:r>
           </w:p>
           <w:p>
@@ -2254,14 +2882,36 @@
                 <w:shd w:val="clear" w:color="auto" w:fill="FFFFFF"/>
               </w:rPr>
             </w:pPr>
-            <w:r>
-              <w:rPr>
-                <w:rStyle w:val="element-name"/>
-                <w:rFonts w:cstheme="minorHAnsi"/>
-                <w:color w:val="353833"/>
-                <w:shd w:val="clear" w:color="auto" w:fill="FFFFFF"/>
-              </w:rPr>
-              <w:t>swapRandomPebble()</w:t>
+            <w:proofErr w:type="spellStart"/>
+            <w:proofErr w:type="gramStart"/>
+            <w:r>
+              <w:rPr>
+                <w:rStyle w:val="element-name"/>
+                <w:rFonts w:cstheme="minorHAnsi"/>
+                <w:color w:val="353833"/>
+                <w:shd w:val="clear" w:color="auto" w:fill="FFFFFF"/>
+              </w:rPr>
+              <w:t>swapRandomPebble</w:t>
+            </w:r>
+            <w:proofErr w:type="spellEnd"/>
+            <w:r>
+              <w:rPr>
+                <w:rStyle w:val="element-name"/>
+                <w:rFonts w:cstheme="minorHAnsi"/>
+                <w:color w:val="353833"/>
+                <w:shd w:val="clear" w:color="auto" w:fill="FFFFFF"/>
+              </w:rPr>
+              <w:t>(</w:t>
+            </w:r>
+            <w:proofErr w:type="gramEnd"/>
+            <w:r>
+              <w:rPr>
+                <w:rStyle w:val="element-name"/>
+                <w:rFonts w:cstheme="minorHAnsi"/>
+                <w:color w:val="353833"/>
+                <w:shd w:val="clear" w:color="auto" w:fill="FFFFFF"/>
+              </w:rPr>
+              <w:t>)</w:t>
             </w:r>
           </w:p>
           <w:p>
@@ -2283,8 +2933,13 @@
             <w:r>
               <w:t xml:space="preserve">Run </w:t>
             </w:r>
-            <w:r>
-              <w:t xml:space="preserve">swapRandomPebble and see if the pebbles array has changed </w:t>
+            <w:proofErr w:type="spellStart"/>
+            <w:r>
+              <w:t>swapRandomPebble</w:t>
+            </w:r>
+            <w:proofErr w:type="spellEnd"/>
+            <w:r>
+              <w:t xml:space="preserve"> and see if the pebbles array has changed </w:t>
             </w:r>
             <w:r>
               <w:lastRenderedPageBreak/>
@@ -2298,9 +2953,14 @@
             <w:tcW w:w="3212" w:type="dxa"/>
           </w:tcPr>
           <w:p>
+            <w:proofErr w:type="spellStart"/>
             <w:r>
               <w:lastRenderedPageBreak/>
-              <w:t>totalPebbleWeight should return &gt; 0</w:t>
+              <w:t>totalPebbleWeight</w:t>
+            </w:r>
+            <w:proofErr w:type="spellEnd"/>
+            <w:r>
+              <w:t xml:space="preserve"> should return &gt; 0</w:t>
             </w:r>
           </w:p>
         </w:tc>
@@ -2322,14 +2982,47 @@
                 <w:shd w:val="clear" w:color="auto" w:fill="FFFFFF"/>
               </w:rPr>
             </w:pPr>
-            <w:r>
-              <w:rPr>
-                <w:rStyle w:val="element-name"/>
-                <w:rFonts w:cstheme="minorHAnsi"/>
-                <w:color w:val="353833"/>
-                <w:shd w:val="clear" w:color="auto" w:fill="FFFFFF"/>
-              </w:rPr>
-              <w:t>writePebblesToFile(FileWriter writer)</w:t>
+            <w:proofErr w:type="spellStart"/>
+            <w:proofErr w:type="gramStart"/>
+            <w:r>
+              <w:rPr>
+                <w:rStyle w:val="element-name"/>
+                <w:rFonts w:cstheme="minorHAnsi"/>
+                <w:color w:val="353833"/>
+                <w:shd w:val="clear" w:color="auto" w:fill="FFFFFF"/>
+              </w:rPr>
+              <w:t>writePebblesToFile</w:t>
+            </w:r>
+            <w:proofErr w:type="spellEnd"/>
+            <w:r>
+              <w:rPr>
+                <w:rStyle w:val="element-name"/>
+                <w:rFonts w:cstheme="minorHAnsi"/>
+                <w:color w:val="353833"/>
+                <w:shd w:val="clear" w:color="auto" w:fill="FFFFFF"/>
+              </w:rPr>
+              <w:t>(</w:t>
+            </w:r>
+            <w:proofErr w:type="spellStart"/>
+            <w:proofErr w:type="gramEnd"/>
+            <w:r>
+              <w:rPr>
+                <w:rStyle w:val="element-name"/>
+                <w:rFonts w:cstheme="minorHAnsi"/>
+                <w:color w:val="353833"/>
+                <w:shd w:val="clear" w:color="auto" w:fill="FFFFFF"/>
+              </w:rPr>
+              <w:t>FileWriter</w:t>
+            </w:r>
+            <w:proofErr w:type="spellEnd"/>
+            <w:r>
+              <w:rPr>
+                <w:rStyle w:val="element-name"/>
+                <w:rFonts w:cstheme="minorHAnsi"/>
+                <w:color w:val="353833"/>
+                <w:shd w:val="clear" w:color="auto" w:fill="FFFFFF"/>
+              </w:rPr>
+              <w:t xml:space="preserve"> writer)</w:t>
             </w:r>
           </w:p>
           <w:p>
@@ -2400,14 +3093,56 @@
                 <w:shd w:val="clear" w:color="auto" w:fill="FFFFFF"/>
               </w:rPr>
             </w:pPr>
-            <w:r>
-              <w:rPr>
-                <w:rStyle w:val="element-name"/>
-                <w:rFonts w:cstheme="minorHAnsi"/>
-                <w:color w:val="353833"/>
-                <w:shd w:val="clear" w:color="auto" w:fill="FFFFFF"/>
-              </w:rPr>
-              <w:t>writeDiscardToFile(int discardedPebble, char bag)</w:t>
+            <w:proofErr w:type="spellStart"/>
+            <w:proofErr w:type="gramStart"/>
+            <w:r>
+              <w:rPr>
+                <w:rStyle w:val="element-name"/>
+                <w:rFonts w:cstheme="minorHAnsi"/>
+                <w:color w:val="353833"/>
+                <w:shd w:val="clear" w:color="auto" w:fill="FFFFFF"/>
+              </w:rPr>
+              <w:t>writeDiscardToFile</w:t>
+            </w:r>
+            <w:proofErr w:type="spellEnd"/>
+            <w:r>
+              <w:rPr>
+                <w:rStyle w:val="element-name"/>
+                <w:rFonts w:cstheme="minorHAnsi"/>
+                <w:color w:val="353833"/>
+                <w:shd w:val="clear" w:color="auto" w:fill="FFFFFF"/>
+              </w:rPr>
+              <w:t>(</w:t>
+            </w:r>
+            <w:proofErr w:type="gramEnd"/>
+            <w:r>
+              <w:rPr>
+                <w:rStyle w:val="element-name"/>
+                <w:rFonts w:cstheme="minorHAnsi"/>
+                <w:color w:val="353833"/>
+                <w:shd w:val="clear" w:color="auto" w:fill="FFFFFF"/>
+              </w:rPr>
+              <w:t xml:space="preserve">int </w:t>
+            </w:r>
+            <w:proofErr w:type="spellStart"/>
+            <w:r>
+              <w:rPr>
+                <w:rStyle w:val="element-name"/>
+                <w:rFonts w:cstheme="minorHAnsi"/>
+                <w:color w:val="353833"/>
+                <w:shd w:val="clear" w:color="auto" w:fill="FFFFFF"/>
+              </w:rPr>
+              <w:t>discardedPebble</w:t>
+            </w:r>
+            <w:proofErr w:type="spellEnd"/>
+            <w:r>
+              <w:rPr>
+                <w:rStyle w:val="element-name"/>
+                <w:rFonts w:cstheme="minorHAnsi"/>
+                <w:color w:val="353833"/>
+                <w:shd w:val="clear" w:color="auto" w:fill="FFFFFF"/>
+              </w:rPr>
+              <w:t>, char bag)</w:t>
             </w:r>
           </w:p>
           <w:p>
@@ -2475,34 +3210,92 @@
                 <w:shd w:val="clear" w:color="auto" w:fill="FFFFFF"/>
               </w:rPr>
             </w:pPr>
-            <w:r>
-              <w:rPr>
-                <w:rStyle w:val="element-name"/>
-                <w:rFonts w:cstheme="minorHAnsi"/>
-                <w:color w:val="353833"/>
-                <w:shd w:val="clear" w:color="auto" w:fill="FFFFFF"/>
-              </w:rPr>
-              <w:t>initialWrite(char initialBag)</w:t>
-            </w:r>
-          </w:p>
-          <w:p>
-            <w:pPr>
-              <w:rPr>
-                <w:rStyle w:val="element-name"/>
-                <w:rFonts w:cstheme="minorHAnsi"/>
-                <w:color w:val="353833"/>
-                <w:shd w:val="clear" w:color="auto" w:fill="FFFFFF"/>
-              </w:rPr>
-            </w:pPr>
-          </w:p>
-        </w:tc>
-        <w:tc>
-          <w:tcPr>
-            <w:tcW w:w="3212" w:type="dxa"/>
-          </w:tcPr>
-          <w:p>
-            <w:r>
-              <w:t xml:space="preserve">Run the method  with the initialBag parameter as ‘A’.  Check the new file is the same as </w:t>
+            <w:proofErr w:type="spellStart"/>
+            <w:proofErr w:type="gramStart"/>
+            <w:r>
+              <w:rPr>
+                <w:rStyle w:val="element-name"/>
+                <w:rFonts w:cstheme="minorHAnsi"/>
+                <w:color w:val="353833"/>
+                <w:shd w:val="clear" w:color="auto" w:fill="FFFFFF"/>
+              </w:rPr>
+              <w:t>initialWrite</w:t>
+            </w:r>
+            <w:proofErr w:type="spellEnd"/>
+            <w:r>
+              <w:rPr>
+                <w:rStyle w:val="element-name"/>
+                <w:rFonts w:cstheme="minorHAnsi"/>
+                <w:color w:val="353833"/>
+                <w:shd w:val="clear" w:color="auto" w:fill="FFFFFF"/>
+              </w:rPr>
+              <w:t>(</w:t>
+            </w:r>
+            <w:proofErr w:type="gramEnd"/>
+            <w:r>
+              <w:rPr>
+                <w:rStyle w:val="element-name"/>
+                <w:rFonts w:cstheme="minorHAnsi"/>
+                <w:color w:val="353833"/>
+                <w:shd w:val="clear" w:color="auto" w:fill="FFFFFF"/>
+              </w:rPr>
+              <w:t xml:space="preserve">char </w:t>
+            </w:r>
+            <w:proofErr w:type="spellStart"/>
+            <w:r>
+              <w:rPr>
+                <w:rStyle w:val="element-name"/>
+                <w:rFonts w:cstheme="minorHAnsi"/>
+                <w:color w:val="353833"/>
+                <w:shd w:val="clear" w:color="auto" w:fill="FFFFFF"/>
+              </w:rPr>
+              <w:t>initialBag</w:t>
+            </w:r>
+            <w:proofErr w:type="spellEnd"/>
+            <w:r>
+              <w:rPr>
+                <w:rStyle w:val="element-name"/>
+                <w:rFonts w:cstheme="minorHAnsi"/>
+                <w:color w:val="353833"/>
+                <w:shd w:val="clear" w:color="auto" w:fill="FFFFFF"/>
+              </w:rPr>
+              <w:t>)</w:t>
+            </w:r>
+          </w:p>
+          <w:p>
+            <w:pPr>
+              <w:rPr>
+                <w:rStyle w:val="element-name"/>
+                <w:rFonts w:cstheme="minorHAnsi"/>
+                <w:color w:val="353833"/>
+                <w:shd w:val="clear" w:color="auto" w:fill="FFFFFF"/>
+              </w:rPr>
+            </w:pPr>
+          </w:p>
+        </w:tc>
+        <w:tc>
+          <w:tcPr>
+            <w:tcW w:w="3212" w:type="dxa"/>
+          </w:tcPr>
+          <w:p>
+            <w:r>
+              <w:t xml:space="preserve">Run the </w:t>
+            </w:r>
+            <w:proofErr w:type="gramStart"/>
+            <w:r>
+              <w:t>method  with</w:t>
+            </w:r>
+            <w:proofErr w:type="gramEnd"/>
+            <w:r>
+              <w:t xml:space="preserve"> the </w:t>
+            </w:r>
+            <w:proofErr w:type="spellStart"/>
+            <w:r>
+              <w:t>initialBag</w:t>
+            </w:r>
+            <w:proofErr w:type="spellEnd"/>
+            <w:r>
+              <w:t xml:space="preserve"> parameter as ‘A’.  Check the new file is the same as </w:t>
             </w:r>
             <w:r>
               <w:t>test_initialWrite</w:t>
@@ -2540,14 +3333,25 @@
                 <w:shd w:val="clear" w:color="auto" w:fill="FFFFFF"/>
               </w:rPr>
             </w:pPr>
-            <w:r>
-              <w:rPr>
-                <w:rStyle w:val="element-name"/>
-                <w:rFonts w:cstheme="minorHAnsi"/>
-                <w:color w:val="353833"/>
-                <w:shd w:val="clear" w:color="auto" w:fill="FFFFFF"/>
-              </w:rPr>
-              <w:t>run()</w:t>
+            <w:proofErr w:type="gramStart"/>
+            <w:r>
+              <w:rPr>
+                <w:rStyle w:val="element-name"/>
+                <w:rFonts w:cstheme="minorHAnsi"/>
+                <w:color w:val="353833"/>
+                <w:shd w:val="clear" w:color="auto" w:fill="FFFFFF"/>
+              </w:rPr>
+              <w:t>run(</w:t>
+            </w:r>
+            <w:proofErr w:type="gramEnd"/>
+            <w:r>
+              <w:rPr>
+                <w:rStyle w:val="element-name"/>
+                <w:rFonts w:cstheme="minorHAnsi"/>
+                <w:color w:val="353833"/>
+                <w:shd w:val="clear" w:color="auto" w:fill="FFFFFF"/>
+              </w:rPr>
+              <w:t>)</w:t>
             </w:r>
           </w:p>
           <w:p>
@@ -2577,7 +3381,7 @@
           </w:tcPr>
           <w:p>
             <w:r>
-              <w:t>No errors should be returned, ttotal pebble weight should be &gt; 0, and the game runs and finishes as expected.</w:t>
+              <w:t>No errors should be returned, total pebble weight should be &gt; 0, and the game runs and finishes as expected.</w:t>
             </w:r>
           </w:p>
         </w:tc>
@@ -2699,6 +3503,8 @@
             <w:tcW w:w="3212" w:type="dxa"/>
           </w:tcPr>
           <w:p>
+            <w:proofErr w:type="spellStart"/>
+            <w:proofErr w:type="gramStart"/>
             <w:r>
               <w:rPr>
                 <w:rStyle w:val="element-name"/>
@@ -2708,6 +3514,7 @@
               </w:rPr>
               <w:t>addPebble</w:t>
             </w:r>
+            <w:proofErr w:type="spellEnd"/>
             <w:r>
               <w:rPr>
                 <w:shd w:val="clear" w:color="auto" w:fill="FFFFFF"/>
@@ -2721,7 +3528,17 @@
                 <w:color w:val="353833"/>
                 <w:shd w:val="clear" w:color="auto" w:fill="FFFFFF"/>
               </w:rPr>
-              <w:t>(int weight)</w:t>
+              <w:t>(</w:t>
+            </w:r>
+            <w:proofErr w:type="gramEnd"/>
+            <w:r>
+              <w:rPr>
+                <w:rStyle w:val="parameters"/>
+                <w:rFonts w:cstheme="minorHAnsi"/>
+                <w:color w:val="353833"/>
+                <w:shd w:val="clear" w:color="auto" w:fill="FFFFFF"/>
+              </w:rPr>
+              <w:t>int weight)</w:t>
             </w:r>
           </w:p>
         </w:tc>
@@ -2756,14 +3573,36 @@
             <w:tcW w:w="3212" w:type="dxa"/>
           </w:tcPr>
           <w:p>
-            <w:r>
-              <w:rPr>
-                <w:rStyle w:val="element-name"/>
-                <w:rFonts w:cstheme="minorHAnsi"/>
-                <w:color w:val="353833"/>
-                <w:shd w:val="clear" w:color="auto" w:fill="FFFFFF"/>
-              </w:rPr>
-              <w:t>takeRandomPebble()</w:t>
+            <w:proofErr w:type="spellStart"/>
+            <w:proofErr w:type="gramStart"/>
+            <w:r>
+              <w:rPr>
+                <w:rStyle w:val="element-name"/>
+                <w:rFonts w:cstheme="minorHAnsi"/>
+                <w:color w:val="353833"/>
+                <w:shd w:val="clear" w:color="auto" w:fill="FFFFFF"/>
+              </w:rPr>
+              <w:t>takeRandomPebble</w:t>
+            </w:r>
+            <w:proofErr w:type="spellEnd"/>
+            <w:r>
+              <w:rPr>
+                <w:rStyle w:val="element-name"/>
+                <w:rFonts w:cstheme="minorHAnsi"/>
+                <w:color w:val="353833"/>
+                <w:shd w:val="clear" w:color="auto" w:fill="FFFFFF"/>
+              </w:rPr>
+              <w:t>(</w:t>
+            </w:r>
+            <w:proofErr w:type="gramEnd"/>
+            <w:r>
+              <w:rPr>
+                <w:rStyle w:val="element-name"/>
+                <w:rFonts w:cstheme="minorHAnsi"/>
+                <w:color w:val="353833"/>
+                <w:shd w:val="clear" w:color="auto" w:fill="FFFFFF"/>
+              </w:rPr>
+              <w:t>)</w:t>
             </w:r>
           </w:p>
         </w:tc>
@@ -2785,9 +3624,11 @@
             <w:r>
               <w:t xml:space="preserve">Int pebble weight and number of pebbles in bag decreased by 1, </w:t>
             </w:r>
+            <w:proofErr w:type="spellStart"/>
             <w:r>
               <w:t>IllegalBagTypeException</w:t>
             </w:r>
+            <w:proofErr w:type="spellEnd"/>
           </w:p>
         </w:tc>
       </w:tr>
@@ -2808,14 +3649,36 @@
                 <w:shd w:val="clear" w:color="auto" w:fill="FFFFFF"/>
               </w:rPr>
             </w:pPr>
-            <w:r>
-              <w:rPr>
-                <w:rStyle w:val="element-name"/>
-                <w:rFonts w:cstheme="minorHAnsi"/>
-                <w:color w:val="353833"/>
-                <w:shd w:val="clear" w:color="auto" w:fill="FFFFFF"/>
-              </w:rPr>
-              <w:t>getCounterpart()</w:t>
+            <w:proofErr w:type="spellStart"/>
+            <w:proofErr w:type="gramStart"/>
+            <w:r>
+              <w:rPr>
+                <w:rStyle w:val="element-name"/>
+                <w:rFonts w:cstheme="minorHAnsi"/>
+                <w:color w:val="353833"/>
+                <w:shd w:val="clear" w:color="auto" w:fill="FFFFFF"/>
+              </w:rPr>
+              <w:t>getCounterpart</w:t>
+            </w:r>
+            <w:proofErr w:type="spellEnd"/>
+            <w:r>
+              <w:rPr>
+                <w:rStyle w:val="element-name"/>
+                <w:rFonts w:cstheme="minorHAnsi"/>
+                <w:color w:val="353833"/>
+                <w:shd w:val="clear" w:color="auto" w:fill="FFFFFF"/>
+              </w:rPr>
+              <w:t>(</w:t>
+            </w:r>
+            <w:proofErr w:type="gramEnd"/>
+            <w:r>
+              <w:rPr>
+                <w:rStyle w:val="element-name"/>
+                <w:rFonts w:cstheme="minorHAnsi"/>
+                <w:color w:val="353833"/>
+                <w:shd w:val="clear" w:color="auto" w:fill="FFFFFF"/>
+              </w:rPr>
+              <w:t>)</w:t>
             </w:r>
           </w:p>
         </w:tc>
@@ -2843,9 +3706,6 @@
             </w:r>
             <w:r>
               <w:t>X</w:t>
-            </w:r>
-            <w:r>
-              <w:t xml:space="preserve">  00208</w:t>
             </w:r>
             <w:r>
               <w:t>’</w:t>
@@ -2870,14 +3730,36 @@
                 <w:shd w:val="clear" w:color="auto" w:fill="FFFFFF"/>
               </w:rPr>
             </w:pPr>
-            <w:r>
-              <w:rPr>
-                <w:rStyle w:val="element-name"/>
-                <w:rFonts w:cstheme="minorHAnsi"/>
-                <w:color w:val="353833"/>
-                <w:shd w:val="clear" w:color="auto" w:fill="FFFFFF"/>
-              </w:rPr>
-              <w:t>swapContents​(char b)</w:t>
+            <w:proofErr w:type="spellStart"/>
+            <w:proofErr w:type="gramStart"/>
+            <w:r>
+              <w:rPr>
+                <w:rStyle w:val="element-name"/>
+                <w:rFonts w:cstheme="minorHAnsi"/>
+                <w:color w:val="353833"/>
+                <w:shd w:val="clear" w:color="auto" w:fill="FFFFFF"/>
+              </w:rPr>
+              <w:t>swapContents</w:t>
+            </w:r>
+            <w:proofErr w:type="spellEnd"/>
+            <w:r>
+              <w:rPr>
+                <w:rStyle w:val="element-name"/>
+                <w:rFonts w:cstheme="minorHAnsi"/>
+                <w:color w:val="353833"/>
+                <w:shd w:val="clear" w:color="auto" w:fill="FFFFFF"/>
+              </w:rPr>
+              <w:t>​(</w:t>
+            </w:r>
+            <w:proofErr w:type="gramEnd"/>
+            <w:r>
+              <w:rPr>
+                <w:rStyle w:val="element-name"/>
+                <w:rFonts w:cstheme="minorHAnsi"/>
+                <w:color w:val="353833"/>
+                <w:shd w:val="clear" w:color="auto" w:fill="FFFFFF"/>
+              </w:rPr>
+              <w:t>char b)</w:t>
             </w:r>
           </w:p>
           <w:p>
@@ -2930,6 +3812,8 @@
                 <w:shd w:val="clear" w:color="auto" w:fill="FFFFFF"/>
               </w:rPr>
             </w:pPr>
+            <w:proofErr w:type="spellStart"/>
+            <w:proofErr w:type="gramStart"/>
             <w:r>
               <w:rPr>
                 <w:rStyle w:val="element-name"/>
@@ -2948,15 +3832,27 @@
               </w:rPr>
               <w:t>etPebbles</w:t>
             </w:r>
-            <w:r>
-              <w:rPr>
-                <w:rStyle w:val="element-name"/>
-                <w:rFonts w:cstheme="minorHAnsi"/>
-                <w:color w:val="353833"/>
-                <w:shd w:val="clear" w:color="auto" w:fill="FFFFFF"/>
-              </w:rPr>
-              <w:t xml:space="preserve">(), </w:t>
-            </w:r>
+            <w:proofErr w:type="spellEnd"/>
+            <w:r>
+              <w:rPr>
+                <w:rStyle w:val="element-name"/>
+                <w:rFonts w:cstheme="minorHAnsi"/>
+                <w:color w:val="353833"/>
+                <w:shd w:val="clear" w:color="auto" w:fill="FFFFFF"/>
+              </w:rPr>
+              <w:t>(</w:t>
+            </w:r>
+            <w:proofErr w:type="gramEnd"/>
+            <w:r>
+              <w:rPr>
+                <w:rStyle w:val="element-name"/>
+                <w:rFonts w:cstheme="minorHAnsi"/>
+                <w:color w:val="353833"/>
+                <w:shd w:val="clear" w:color="auto" w:fill="FFFFFF"/>
+              </w:rPr>
+              <w:t xml:space="preserve">), </w:t>
+            </w:r>
+            <w:proofErr w:type="spellStart"/>
             <w:r>
               <w:rPr>
                 <w:rStyle w:val="element-name"/>
@@ -2966,6 +3862,7 @@
               </w:rPr>
               <w:t>setPebbles</w:t>
             </w:r>
+            <w:proofErr w:type="spellEnd"/>
             <w:r>
               <w:rPr>
                 <w:rStyle w:val="element-name"/>
@@ -2975,14 +3872,25 @@
               </w:rPr>
               <w:t>(</w:t>
             </w:r>
-            <w:r>
-              <w:rPr>
-                <w:rStyle w:val="element-name"/>
-                <w:rFonts w:cstheme="minorHAnsi"/>
-                <w:color w:val="353833"/>
-                <w:shd w:val="clear" w:color="auto" w:fill="FFFFFF"/>
-              </w:rPr>
-              <w:t>ArrayList&lt;Integer&gt;</w:t>
+            <w:proofErr w:type="spellStart"/>
+            <w:r>
+              <w:rPr>
+                <w:rStyle w:val="element-name"/>
+                <w:rFonts w:cstheme="minorHAnsi"/>
+                <w:color w:val="353833"/>
+                <w:shd w:val="clear" w:color="auto" w:fill="FFFFFF"/>
+              </w:rPr>
+              <w:t>ArrayList</w:t>
+            </w:r>
+            <w:proofErr w:type="spellEnd"/>
+            <w:r>
+              <w:rPr>
+                <w:rStyle w:val="element-name"/>
+                <w:rFonts w:cstheme="minorHAnsi"/>
+                <w:color w:val="353833"/>
+                <w:shd w:val="clear" w:color="auto" w:fill="FFFFFF"/>
+              </w:rPr>
+              <w:t>&lt;Integer&gt;</w:t>
             </w:r>
             <w:r>
               <w:rPr>
@@ -2993,6 +3901,7 @@
               </w:rPr>
               <w:t xml:space="preserve">), </w:t>
             </w:r>
+            <w:proofErr w:type="spellStart"/>
             <w:r>
               <w:rPr>
                 <w:rStyle w:val="element-name"/>
@@ -3002,6 +3911,7 @@
               </w:rPr>
               <w:t>getBagName</w:t>
             </w:r>
+            <w:proofErr w:type="spellEnd"/>
           </w:p>
           <w:p>
             <w:pPr>
@@ -3044,9 +3954,14 @@
       <w:pPr>
         <w:pStyle w:val="Heading3"/>
       </w:pPr>
+      <w:proofErr w:type="gramStart"/>
       <w:r>
         <w:lastRenderedPageBreak/>
-        <w:t>Exceptions testing</w:t>
+        <w:t>Exceptions</w:t>
+      </w:r>
+      <w:proofErr w:type="gramEnd"/>
+      <w:r>
+        <w:t xml:space="preserve"> testing</w:t>
       </w:r>
     </w:p>
     <w:p/>
@@ -3116,9 +4031,11 @@
             <w:tcW w:w="3281" w:type="dxa"/>
           </w:tcPr>
           <w:p>
+            <w:proofErr w:type="spellStart"/>
             <w:r>
               <w:t>IllegalPlayerNumberException</w:t>
             </w:r>
+            <w:proofErr w:type="spellEnd"/>
           </w:p>
         </w:tc>
         <w:tc>
@@ -3130,13 +4047,21 @@
               <w:t>Run the main method’s</w:t>
             </w:r>
             <w:r>
-              <w:t xml:space="preserve"> generatePlayers method with -1 as a parameter (negative player counts aren’t allowed)</w:t>
-            </w:r>
-          </w:p>
-          <w:p>
-            <w:r>
               <w:t xml:space="preserve"> </w:t>
             </w:r>
+            <w:proofErr w:type="spellStart"/>
+            <w:r>
+              <w:t>generatePlayers</w:t>
+            </w:r>
+            <w:proofErr w:type="spellEnd"/>
+            <w:r>
+              <w:t xml:space="preserve"> method with -1 as a parameter (negative player counts aren’t allowed)</w:t>
+            </w:r>
+          </w:p>
+          <w:p>
+            <w:r>
+              <w:t xml:space="preserve"> </w:t>
+            </w:r>
           </w:p>
         </w:tc>
         <w:tc>
@@ -3144,9 +4069,11 @@
             <w:tcW w:w="3281" w:type="dxa"/>
           </w:tcPr>
           <w:p>
+            <w:proofErr w:type="spellStart"/>
             <w:r>
               <w:t>IllegalPlayerNumberException</w:t>
             </w:r>
+            <w:proofErr w:type="spellEnd"/>
             <w:r>
               <w:t xml:space="preserve"> thrown</w:t>
             </w:r>
@@ -3162,9 +4089,11 @@
             <w:tcW w:w="3281" w:type="dxa"/>
           </w:tcPr>
           <w:p>
+            <w:proofErr w:type="spellStart"/>
             <w:r>
               <w:t>IllegalBagTypeException</w:t>
             </w:r>
+            <w:proofErr w:type="spellEnd"/>
           </w:p>
         </w:tc>
         <w:tc>
@@ -3173,10 +4102,26 @@
           </w:tcPr>
           <w:p>
             <w:r>
-              <w:t xml:space="preserve">Run addPebble </w:t>
-            </w:r>
-            <w:r>
-              <w:t>on a black bag (addPebble can only be run on white bags)</w:t>
+              <w:t xml:space="preserve">Run </w:t>
+            </w:r>
+            <w:proofErr w:type="spellStart"/>
+            <w:r>
+              <w:t>addPebble</w:t>
+            </w:r>
+            <w:proofErr w:type="spellEnd"/>
+            <w:r>
+              <w:t xml:space="preserve"> </w:t>
+            </w:r>
+            <w:r>
+              <w:t>on a black bag (</w:t>
+            </w:r>
+            <w:proofErr w:type="spellStart"/>
+            <w:r>
+              <w:t>addPebble</w:t>
+            </w:r>
+            <w:proofErr w:type="spellEnd"/>
+            <w:r>
+              <w:t xml:space="preserve"> can only be run on white bags)</w:t>
             </w:r>
           </w:p>
         </w:tc>
@@ -3185,9 +4130,11 @@
             <w:tcW w:w="3281" w:type="dxa"/>
           </w:tcPr>
           <w:p>
+            <w:proofErr w:type="spellStart"/>
             <w:r>
               <w:t>IllegalBagTypeException</w:t>
             </w:r>
+            <w:proofErr w:type="spellEnd"/>
             <w:r>
               <w:t xml:space="preserve"> thrown</w:t>
             </w:r>
@@ -3203,9 +4150,11 @@
             <w:tcW w:w="3281" w:type="dxa"/>
           </w:tcPr>
           <w:p>
+            <w:proofErr w:type="spellStart"/>
             <w:r>
               <w:t>NotEnoughPebblesInFileException</w:t>
             </w:r>
+            <w:proofErr w:type="spellEnd"/>
           </w:p>
         </w:tc>
         <w:tc>
@@ -3235,9 +4184,11 @@
             <w:tcW w:w="3281" w:type="dxa"/>
           </w:tcPr>
           <w:p>
+            <w:proofErr w:type="spellStart"/>
             <w:r>
               <w:t>NegativePebbleWeightException</w:t>
             </w:r>
+            <w:proofErr w:type="spellEnd"/>
           </w:p>
         </w:tc>
         <w:tc>
@@ -3265,7 +4216,7 @@
         <w:t xml:space="preserve">Using the testing criteria above, according to </w:t>
       </w:r>
       <w:r>
-        <w:t xml:space="preserve">IntelliJ, we covered 83% of the code. Most of the rest off the code that wasn’t covered was </w:t>
+        <w:t xml:space="preserve">IntelliJ, we covered 83% of the code. Most of the rest of the code that wasn’t covered was </w:t>
       </w:r>
       <w:r>
         <w:t>stuff that could only be covered by unit tests, but only by console input, which we also tested thoroughly</w:t>
@@ -3276,6 +4227,7 @@
     </w:p>
     <w:p>
       <w:pPr>
+        <w:spacing w:before="240"/>
         <w:jc w:val="center"/>
       </w:pPr>
       <w:r>

</xml_diff>

<commit_message>
Updated report, uploaded files for testing
</commit_message>
<xml_diff>
--- a/PebbleGame project report.docx
+++ b/PebbleGame project report.docx
@@ -12,15 +12,7 @@
     </w:p>
     <w:p>
       <w:r>
-        <w:t xml:space="preserve">Tomas </w:t>
-      </w:r>
-      <w:proofErr w:type="spellStart"/>
-      <w:r>
-        <w:t>Premoli</w:t>
-      </w:r>
-      <w:proofErr w:type="spellEnd"/>
-      <w:r>
-        <w:t>, Lucas Proudhon-Smith, mark split 50:50</w:t>
+        <w:t>Tomas Premoli, Lucas Proudhon-Smith, mark split 50:50</w:t>
       </w:r>
     </w:p>
     <w:p>
@@ -78,62 +70,53 @@
                 <w:bCs/>
               </w:rPr>
             </w:pPr>
-            <w:proofErr w:type="gramStart"/>
             <w:r>
               <w:rPr>
                 <w:b/>
                 <w:bCs/>
               </w:rPr>
-              <w:t>Lucas</w:t>
-            </w:r>
-            <w:proofErr w:type="gramEnd"/>
-            <w:r>
+              <w:t>Lucas contribution</w:t>
+            </w:r>
+          </w:p>
+        </w:tc>
+        <w:tc>
+          <w:tcPr>
+            <w:tcW w:w="3297" w:type="dxa"/>
+          </w:tcPr>
+          <w:p>
+            <w:pPr>
+              <w:jc w:val="center"/>
               <w:rPr>
                 <w:b/>
                 <w:bCs/>
               </w:rPr>
-              <w:t xml:space="preserve"> contribution</w:t>
-            </w:r>
-          </w:p>
-        </w:tc>
-        <w:tc>
-          <w:tcPr>
-            <w:tcW w:w="3297" w:type="dxa"/>
-          </w:tcPr>
-          <w:p>
-            <w:pPr>
-              <w:jc w:val="center"/>
+            </w:pPr>
+            <w:r>
               <w:rPr>
                 <w:b/>
                 <w:bCs/>
               </w:rPr>
-            </w:pPr>
-            <w:r>
+              <w:t>Tomas contribution</w:t>
+            </w:r>
+          </w:p>
+        </w:tc>
+        <w:tc>
+          <w:tcPr>
+            <w:tcW w:w="2170" w:type="dxa"/>
+          </w:tcPr>
+          <w:p>
+            <w:pPr>
+              <w:jc w:val="center"/>
               <w:rPr>
                 <w:b/>
                 <w:bCs/>
               </w:rPr>
-              <w:t>Tomas contribution</w:t>
-            </w:r>
-          </w:p>
-        </w:tc>
-        <w:tc>
-          <w:tcPr>
-            <w:tcW w:w="2170" w:type="dxa"/>
-          </w:tcPr>
-          <w:p>
-            <w:pPr>
-              <w:jc w:val="center"/>
+            </w:pPr>
+            <w:r>
               <w:rPr>
                 <w:b/>
                 <w:bCs/>
               </w:rPr>
-            </w:pPr>
-            <w:r>
-              <w:rPr>
-                <w:b/>
-                <w:bCs/>
-              </w:rPr>
               <w:t>Signed</w:t>
             </w:r>
           </w:p>
@@ -167,7 +150,13 @@
           </w:tcPr>
           <w:p>
             <w:r>
-              <w:t>Helped setup GitHub repo, discussed how to go about doing the coursework.</w:t>
+              <w:t>Helped set</w:t>
+            </w:r>
+            <w:r>
+              <w:t xml:space="preserve"> </w:t>
+            </w:r>
+            <w:r>
+              <w:t>up GitHub repo, discussed how to go about doing the coursework.</w:t>
             </w:r>
           </w:p>
         </w:tc>
@@ -244,7 +233,13 @@
           </w:tcPr>
           <w:p>
             <w:r>
-              <w:t>Worked on UML to plan methods and classes, started work on basic outline of the program.</w:t>
+              <w:t xml:space="preserve">Worked on UML to plan methods and classes, started work on </w:t>
+            </w:r>
+            <w:r>
+              <w:t xml:space="preserve">the </w:t>
+            </w:r>
+            <w:r>
+              <w:t>basic outline of the program.</w:t>
             </w:r>
           </w:p>
           <w:p/>
@@ -293,7 +288,19 @@
           </w:tcPr>
           <w:p>
             <w:r>
-              <w:t>Added documentation, worked on generation of bags, general bag methods, general code fixes and optimisation.</w:t>
+              <w:t>Added documentation, worked on generati</w:t>
+            </w:r>
+            <w:r>
+              <w:t>ng</w:t>
+            </w:r>
+            <w:r>
+              <w:t xml:space="preserve"> bags, general bag methods, general code fixes</w:t>
+            </w:r>
+            <w:r>
+              <w:t>,</w:t>
+            </w:r>
+            <w:r>
+              <w:t xml:space="preserve"> and optimisation.</w:t>
             </w:r>
           </w:p>
           <w:p/>
@@ -352,28 +359,7 @@
           </w:tcPr>
           <w:p>
             <w:r>
-              <w:t xml:space="preserve">Worked on </w:t>
-            </w:r>
-            <w:proofErr w:type="spellStart"/>
-            <w:proofErr w:type="gramStart"/>
-            <w:r>
-              <w:t>takeRandomPebble</w:t>
-            </w:r>
-            <w:proofErr w:type="spellEnd"/>
-            <w:r>
-              <w:t>(</w:t>
-            </w:r>
-            <w:proofErr w:type="gramEnd"/>
-            <w:r>
-              <w:t xml:space="preserve">), </w:t>
-            </w:r>
-            <w:proofErr w:type="spellStart"/>
-            <w:r>
-              <w:t>getTotalPebbleWeight</w:t>
-            </w:r>
-            <w:proofErr w:type="spellEnd"/>
-            <w:r>
-              <w:t>() and bag creation, general code fixes and optimisation.</w:t>
+              <w:t>Worked on takeRandomPebble(), getTotalPebbleWeight() and bag creation, general code fixes and optimisation.</w:t>
             </w:r>
           </w:p>
         </w:tc>
@@ -383,36 +369,7 @@
           </w:tcPr>
           <w:p>
             <w:r>
-              <w:t xml:space="preserve">Worked on </w:t>
-            </w:r>
-            <w:proofErr w:type="spellStart"/>
-            <w:proofErr w:type="gramStart"/>
-            <w:r>
-              <w:t>takeRandomPebble</w:t>
-            </w:r>
-            <w:proofErr w:type="spellEnd"/>
-            <w:r>
-              <w:t>(</w:t>
-            </w:r>
-            <w:proofErr w:type="gramEnd"/>
-            <w:r>
-              <w:t xml:space="preserve">), </w:t>
-            </w:r>
-            <w:proofErr w:type="spellStart"/>
-            <w:r>
-              <w:t>getTotalPebbleWeight</w:t>
-            </w:r>
-            <w:proofErr w:type="spellEnd"/>
-            <w:r>
-              <w:t xml:space="preserve">(), improved encapsulation for </w:t>
-            </w:r>
-            <w:proofErr w:type="spellStart"/>
-            <w:r>
-              <w:t>PebbleGame</w:t>
-            </w:r>
-            <w:proofErr w:type="spellEnd"/>
-            <w:r>
-              <w:t>, general code fixes/optimisation.</w:t>
+              <w:t>Worked on takeRandomPebble(), getTotalPebbleWeight(), improved encapsulation for PebbleGame, general code fixes/optimisation.</w:t>
             </w:r>
           </w:p>
           <w:p/>
@@ -461,36 +418,7 @@
           </w:tcPr>
           <w:p>
             <w:r>
-              <w:t xml:space="preserve">Worked on player constructor, </w:t>
-            </w:r>
-            <w:proofErr w:type="spellStart"/>
-            <w:proofErr w:type="gramStart"/>
-            <w:r>
-              <w:t>getRandomBlackBag</w:t>
-            </w:r>
-            <w:proofErr w:type="spellEnd"/>
-            <w:r>
-              <w:t>(</w:t>
-            </w:r>
-            <w:proofErr w:type="gramEnd"/>
-            <w:r>
-              <w:t xml:space="preserve">), </w:t>
-            </w:r>
-            <w:proofErr w:type="spellStart"/>
-            <w:r>
-              <w:t>swapPebble</w:t>
-            </w:r>
-            <w:proofErr w:type="spellEnd"/>
-            <w:r>
-              <w:t xml:space="preserve">(), </w:t>
-            </w:r>
-            <w:proofErr w:type="spellStart"/>
-            <w:r>
-              <w:t>getCounterPart</w:t>
-            </w:r>
-            <w:proofErr w:type="spellEnd"/>
-            <w:r>
-              <w:t>(). General code fixes/optimisation, documentation</w:t>
+              <w:t>Worked on player constructor, getRandomBlackBag(), swapPebble(), getCounterPart(). General code fixes/optimisation, documentation</w:t>
             </w:r>
           </w:p>
           <w:p/>
@@ -501,20 +429,7 @@
           </w:tcPr>
           <w:p>
             <w:r>
-              <w:t xml:space="preserve">Worked on error handling, logging player moves to a file and </w:t>
-            </w:r>
-            <w:proofErr w:type="spellStart"/>
-            <w:proofErr w:type="gramStart"/>
-            <w:r>
-              <w:t>swapPebble</w:t>
-            </w:r>
-            <w:proofErr w:type="spellEnd"/>
-            <w:r>
-              <w:t>(</w:t>
-            </w:r>
-            <w:proofErr w:type="gramEnd"/>
-            <w:r>
-              <w:t>). General code fixes/optimisation, documentation.</w:t>
+              <w:t>Worked on error handling, logging player moves to a file and swapPebble(). General code fixes/optimisation, documentation.</w:t>
             </w:r>
           </w:p>
         </w:tc>
@@ -562,20 +477,7 @@
           </w:tcPr>
           <w:p>
             <w:r>
-              <w:t xml:space="preserve">Worked on </w:t>
-            </w:r>
-            <w:proofErr w:type="spellStart"/>
-            <w:proofErr w:type="gramStart"/>
-            <w:r>
-              <w:t>swapContents</w:t>
-            </w:r>
-            <w:proofErr w:type="spellEnd"/>
-            <w:r>
-              <w:t>(</w:t>
-            </w:r>
-            <w:proofErr w:type="gramEnd"/>
-            <w:r>
-              <w:t>), threading aspects of code, general code fixes/optimisation</w:t>
+              <w:t>Worked on swapContents(), threading aspects of code, general code fixes/optimisation</w:t>
             </w:r>
           </w:p>
         </w:tc>
@@ -585,20 +487,7 @@
           </w:tcPr>
           <w:p>
             <w:r>
-              <w:t xml:space="preserve">Fixed file writing, worked on </w:t>
-            </w:r>
-            <w:proofErr w:type="spellStart"/>
-            <w:proofErr w:type="gramStart"/>
-            <w:r>
-              <w:t>swapContents</w:t>
-            </w:r>
-            <w:proofErr w:type="spellEnd"/>
-            <w:r>
-              <w:t>(</w:t>
-            </w:r>
-            <w:proofErr w:type="gramEnd"/>
-            <w:r>
-              <w:t>), threading, general code fixes/optimisation.</w:t>
+              <w:t>Fixed file writing, worked on swapContents(), threading, general code fixes/optimisation.</w:t>
             </w:r>
           </w:p>
           <w:p/>
@@ -668,39 +557,7 @@
           </w:tcPr>
           <w:p>
             <w:r>
-              <w:t xml:space="preserve">Implemented </w:t>
-            </w:r>
-            <w:proofErr w:type="gramStart"/>
-            <w:r>
-              <w:t>run(</w:t>
-            </w:r>
-            <w:proofErr w:type="gramEnd"/>
-            <w:r>
-              <w:t xml:space="preserve">), implemented exit on ‘e’ input,  changed </w:t>
-            </w:r>
-            <w:proofErr w:type="spellStart"/>
-            <w:r>
-              <w:t>swapPebble</w:t>
-            </w:r>
-            <w:proofErr w:type="spellEnd"/>
-            <w:r>
-              <w:t xml:space="preserve">(int </w:t>
-            </w:r>
-            <w:proofErr w:type="spellStart"/>
-            <w:r>
-              <w:t>pebbleWeight</w:t>
-            </w:r>
-            <w:proofErr w:type="spellEnd"/>
-            <w:r>
-              <w:t xml:space="preserve">) for </w:t>
-            </w:r>
-            <w:proofErr w:type="spellStart"/>
-            <w:r>
-              <w:t>swapRandomPebble</w:t>
-            </w:r>
-            <w:proofErr w:type="spellEnd"/>
-            <w:r>
-              <w:t>() for better encapsulation between objects.</w:t>
+              <w:t>Implemented run(), implemented exit on ‘e’ input,  changed swapPebble(int pebbleWeight) for swapRandomPebble() for better encapsulation between objects.</w:t>
             </w:r>
           </w:p>
         </w:tc>
@@ -763,7 +620,13 @@
           </w:tcPr>
           <w:p>
             <w:r>
-              <w:t>Finalizing and cleaning up code</w:t>
+              <w:t>Finali</w:t>
+            </w:r>
+            <w:r>
+              <w:t>s</w:t>
+            </w:r>
+            <w:r>
+              <w:t>ing and cleaning up code</w:t>
             </w:r>
           </w:p>
         </w:tc>
@@ -937,12 +800,19 @@
         </w:drawing>
       </w:r>
       <w:r>
-        <w:t>To start off with, after an initial discussion and quick read through of the project spec, we decided to make a rough UML so we could outline the basic structure of the code, figure out which methods we’d need and further understand the specification provided</w:t>
+        <w:rPr>
+          <w:noProof/>
+        </w:rPr>
+        <w:t>After an initial discussion and quick read-through of the project spec, we decided to make a rough UML so we could outline the basic structure of the code, figure out which methods we'd need,</w:t>
+      </w:r>
+      <w:r>
+        <w:t xml:space="preserve"> and further understand the specification provided</w:t>
       </w:r>
       <w:r>
         <w:t>.</w:t>
       </w:r>
     </w:p>
+    <w:p/>
     <w:p>
       <w:r>
         <w:br w:type="page"/>
@@ -951,42 +821,31 @@
     <w:p>
       <w:r>
         <w:lastRenderedPageBreak/>
-        <w:t xml:space="preserve">As we continued working on the project, we went slightly off the original UML’s plan as we figured out more efficient/better ways to create the program. We also found several issues with the UML due to </w:t>
+        <w:t>As we continued working on the project, we went slightly off the original UML</w:t>
+      </w:r>
+      <w:r>
+        <w:t>'</w:t>
+      </w:r>
+      <w:r>
+        <w:t xml:space="preserve">s plan as we figured out more efficient/better ways to create the program. We also found several issues with the UML due to </w:t>
       </w:r>
       <w:r>
         <w:t>parts of</w:t>
       </w:r>
       <w:r>
-        <w:t xml:space="preserve"> the spec that we had misunderstood, such as changing the </w:t>
-      </w:r>
-      <w:proofErr w:type="spellStart"/>
-      <w:proofErr w:type="gramStart"/>
-      <w:r>
-        <w:t>swapPebble</w:t>
-      </w:r>
-      <w:proofErr w:type="spellEnd"/>
-      <w:r>
-        <w:t>(</w:t>
-      </w:r>
-      <w:proofErr w:type="gramEnd"/>
-      <w:r>
-        <w:t xml:space="preserve">int </w:t>
-      </w:r>
-      <w:proofErr w:type="spellStart"/>
-      <w:r>
-        <w:t>pebbleWeight</w:t>
-      </w:r>
-      <w:proofErr w:type="spellEnd"/>
-      <w:r>
-        <w:t xml:space="preserve">) to </w:t>
-      </w:r>
-      <w:proofErr w:type="spellStart"/>
-      <w:r>
-        <w:t>swapRandomPebble</w:t>
-      </w:r>
-      <w:proofErr w:type="spellEnd"/>
-      <w:r>
-        <w:t xml:space="preserve">() as originally we thought </w:t>
+        <w:t xml:space="preserve"> the spec that we had misunderstood, such as changing the swapPebble(int pebbleWeight) to swapRandomPebble() as </w:t>
+      </w:r>
+      <w:r>
+        <w:t>initi</w:t>
+      </w:r>
+      <w:r>
+        <w:t>ally</w:t>
+      </w:r>
+      <w:r>
+        <w:t>,</w:t>
+      </w:r>
+      <w:r>
+        <w:t xml:space="preserve"> we thought </w:t>
       </w:r>
       <w:r>
         <w:t>that a player would need to input the pebble they wanted to swap.</w:t>
@@ -994,7 +853,13 @@
     </w:p>
     <w:p>
       <w:r>
-        <w:t>In the final program, there were 4 main classes:</w:t>
+        <w:t xml:space="preserve">In the final program, there were </w:t>
+      </w:r>
+      <w:r>
+        <w:t>four</w:t>
+      </w:r>
+      <w:r>
+        <w:t xml:space="preserve"> main classes:</w:t>
       </w:r>
     </w:p>
     <w:p>
@@ -1085,11 +950,9 @@
           <w:numId w:val="1"/>
         </w:numPr>
       </w:pPr>
-      <w:proofErr w:type="spellStart"/>
       <w:r>
         <w:t>PebbleGame</w:t>
       </w:r>
-      <w:proofErr w:type="spellEnd"/>
     </w:p>
     <w:p>
       <w:pPr>
@@ -1100,7 +963,13 @@
         </w:numPr>
       </w:pPr>
       <w:r>
-        <w:t>A class which holds the attributes for</w:t>
+        <w:t xml:space="preserve">A class </w:t>
+      </w:r>
+      <w:r>
+        <w:t>that</w:t>
+      </w:r>
+      <w:r>
+        <w:t xml:space="preserve"> holds the attributes for</w:t>
       </w:r>
       <w:r>
         <w:t>:</w:t>
@@ -1145,21 +1014,25 @@
         </w:numPr>
       </w:pPr>
       <w:r>
-        <w:t xml:space="preserve">A </w:t>
-      </w:r>
-      <w:proofErr w:type="spellStart"/>
-      <w:r>
-        <w:t>lastBag</w:t>
-      </w:r>
-      <w:proofErr w:type="spellEnd"/>
-      <w:r>
-        <w:t xml:space="preserve"> attribute so the program </w:t>
+        <w:t>A lastBag attribute</w:t>
+      </w:r>
+      <w:r>
+        <w:t>,</w:t>
+      </w:r>
+      <w:r>
+        <w:t xml:space="preserve"> so the program </w:t>
       </w:r>
       <w:r>
         <w:t>knows</w:t>
       </w:r>
       <w:r>
-        <w:t xml:space="preserve"> what the last bag drawn from was</w:t>
+        <w:t xml:space="preserve"> what the last bag dr</w:t>
+      </w:r>
+      <w:r>
+        <w:t>ew</w:t>
+      </w:r>
+      <w:r>
+        <w:t xml:space="preserve"> from was</w:t>
       </w:r>
     </w:p>
     <w:p>
@@ -1174,7 +1047,13 @@
         <w:t xml:space="preserve">A </w:t>
       </w:r>
       <w:r>
-        <w:t xml:space="preserve">hashmap of bags and an arraylist of player </w:t>
+        <w:t xml:space="preserve">hashmap of bags and an </w:t>
+      </w:r>
+      <w:r>
+        <w:t>ArrayL</w:t>
+      </w:r>
+      <w:r>
+        <w:t xml:space="preserve">ist of player </w:t>
       </w:r>
       <w:r>
         <w:t>objects.</w:t>
@@ -1225,7 +1104,28 @@
         </w:numPr>
       </w:pPr>
       <w:r>
-        <w:t>Also contains a nested ‘Player’ class which holds attributes for</w:t>
+        <w:t>It a</w:t>
+      </w:r>
+      <w:r>
+        <w:t xml:space="preserve">lso </w:t>
+      </w:r>
+      <w:r>
+        <w:t>include</w:t>
+      </w:r>
+      <w:r>
+        <w:t xml:space="preserve">s a nested </w:t>
+      </w:r>
+      <w:r>
+        <w:t>'</w:t>
+      </w:r>
+      <w:r>
+        <w:t>Player</w:t>
+      </w:r>
+      <w:r>
+        <w:t>'</w:t>
+      </w:r>
+      <w:r>
+        <w:t xml:space="preserve"> class which holds attributes for</w:t>
       </w:r>
     </w:p>
     <w:p>
@@ -1237,13 +1137,8 @@
         </w:numPr>
       </w:pPr>
       <w:r>
-        <w:t xml:space="preserve">An int </w:t>
-      </w:r>
-      <w:proofErr w:type="spellStart"/>
-      <w:r>
-        <w:t>playerID</w:t>
-      </w:r>
-      <w:proofErr w:type="spellEnd"/>
+        <w:t>An int playerID</w:t>
+      </w:r>
     </w:p>
     <w:p>
       <w:pPr>
@@ -1266,7 +1161,19 @@
         </w:numPr>
       </w:pPr>
       <w:r>
-        <w:t>A string which stores the location of the player’s output file</w:t>
+        <w:t xml:space="preserve">A string </w:t>
+      </w:r>
+      <w:r>
+        <w:t>that</w:t>
+      </w:r>
+      <w:r>
+        <w:t xml:space="preserve"> stores the location of the player</w:t>
+      </w:r>
+      <w:r>
+        <w:t>'</w:t>
+      </w:r>
+      <w:r>
+        <w:t>s output file</w:t>
       </w:r>
     </w:p>
     <w:p>
@@ -1311,7 +1218,13 @@
         </w:numPr>
       </w:pPr>
       <w:r>
-        <w:t>A class which holds attributes for:</w:t>
+        <w:t xml:space="preserve">A class </w:t>
+      </w:r>
+      <w:r>
+        <w:t>that</w:t>
+      </w:r>
+      <w:r>
+        <w:t xml:space="preserve"> holds attributes for:</w:t>
       </w:r>
     </w:p>
     <w:p>
@@ -1335,15 +1248,7 @@
         </w:numPr>
       </w:pPr>
       <w:r>
-        <w:t xml:space="preserve">A </w:t>
-      </w:r>
-      <w:proofErr w:type="spellStart"/>
-      <w:r>
-        <w:t>bagType</w:t>
-      </w:r>
-      <w:proofErr w:type="spellEnd"/>
-      <w:r>
-        <w:t xml:space="preserve"> value</w:t>
+        <w:t>A bagType value</w:t>
       </w:r>
     </w:p>
     <w:p>
@@ -1355,7 +1260,13 @@
         </w:numPr>
       </w:pPr>
       <w:r>
-        <w:t>The string of the fille location where a bags content is stored</w:t>
+        <w:t xml:space="preserve">The string of the file location where </w:t>
+      </w:r>
+      <w:r>
+        <w:t>the content of a bag</w:t>
+      </w:r>
+      <w:r>
+        <w:t xml:space="preserve"> is stored</w:t>
       </w:r>
     </w:p>
     <w:p>
@@ -1367,7 +1278,19 @@
         </w:numPr>
       </w:pPr>
       <w:r>
-        <w:t>An arraylist of a bag’s pebbles</w:t>
+        <w:t xml:space="preserve">An </w:t>
+      </w:r>
+      <w:r>
+        <w:t>ArrayL</w:t>
+      </w:r>
+      <w:r>
+        <w:t>ist of a bag</w:t>
+      </w:r>
+      <w:r>
+        <w:t>'</w:t>
+      </w:r>
+      <w:r>
+        <w:t>s pebbles</w:t>
       </w:r>
     </w:p>
     <w:p>
@@ -1379,15 +1302,13 @@
         </w:numPr>
       </w:pPr>
       <w:r>
-        <w:t>The bag’s corresponding character (</w:t>
-      </w:r>
-      <w:proofErr w:type="spellStart"/>
-      <w:r>
-        <w:t>bagName</w:t>
-      </w:r>
-      <w:proofErr w:type="spellEnd"/>
-      <w:r>
-        <w:t>)</w:t>
+        <w:t>The bag</w:t>
+      </w:r>
+      <w:r>
+        <w:t>'</w:t>
+      </w:r>
+      <w:r>
+        <w:t>s corresponding character (bagName)</w:t>
       </w:r>
     </w:p>
     <w:p>
@@ -1399,23 +1320,7 @@
         </w:numPr>
       </w:pPr>
       <w:r>
-        <w:t xml:space="preserve">The class also holds the </w:t>
-      </w:r>
-      <w:proofErr w:type="spellStart"/>
-      <w:r>
-        <w:t>bagType</w:t>
-      </w:r>
-      <w:proofErr w:type="spellEnd"/>
-      <w:r>
-        <w:t xml:space="preserve"> </w:t>
-      </w:r>
-      <w:proofErr w:type="spellStart"/>
-      <w:r>
-        <w:t>enum</w:t>
-      </w:r>
-      <w:proofErr w:type="spellEnd"/>
-      <w:r>
-        <w:t xml:space="preserve"> used to distinguish between black and white bags</w:t>
+        <w:t>The class also holds the bagType enum used to distinguish between black and white bags</w:t>
       </w:r>
     </w:p>
     <w:p>
@@ -1427,17 +1332,7 @@
         </w:numPr>
       </w:pPr>
       <w:r>
-        <w:t xml:space="preserve">The class holds all the methods needed to work with a bag and </w:t>
-      </w:r>
-      <w:proofErr w:type="spellStart"/>
-      <w:proofErr w:type="gramStart"/>
-      <w:r>
-        <w:t>it’s</w:t>
-      </w:r>
-      <w:proofErr w:type="spellEnd"/>
-      <w:proofErr w:type="gramEnd"/>
-      <w:r>
-        <w:t xml:space="preserve"> contents</w:t>
+        <w:t>The class holds all the methods needed to work with a bag and its contents</w:t>
       </w:r>
     </w:p>
     <w:p>
@@ -1453,11 +1348,9 @@
           <w:numId w:val="1"/>
         </w:numPr>
       </w:pPr>
-      <w:proofErr w:type="spellStart"/>
       <w:r>
         <w:t>PebbleErrors</w:t>
       </w:r>
-      <w:proofErr w:type="spellEnd"/>
     </w:p>
     <w:p>
       <w:pPr>
@@ -1481,11 +1374,9 @@
         </w:numPr>
         <w:spacing w:after="0"/>
       </w:pPr>
-      <w:proofErr w:type="spellStart"/>
       <w:r>
         <w:t>IllegalPlayerNumberException</w:t>
       </w:r>
-      <w:proofErr w:type="spellEnd"/>
       <w:r>
         <w:t xml:space="preserve"> - </w:t>
       </w:r>
@@ -1505,24 +1396,14 @@
         </w:numPr>
         <w:spacing w:after="0"/>
       </w:pPr>
-      <w:proofErr w:type="spellStart"/>
       <w:r>
         <w:t>IllegalBagTypeException</w:t>
       </w:r>
-      <w:proofErr w:type="spellEnd"/>
       <w:r>
         <w:t xml:space="preserve"> - t</w:t>
       </w:r>
       <w:r>
-        <w:t xml:space="preserve">hrown when a method is used on a </w:t>
-      </w:r>
-      <w:proofErr w:type="spellStart"/>
-      <w:r>
-        <w:t>bagType</w:t>
-      </w:r>
-      <w:proofErr w:type="spellEnd"/>
-      <w:r>
-        <w:t xml:space="preserve"> that the method cannot be used on</w:t>
+        <w:t>hrown when a method is used on a bagType that the method cannot be used on</w:t>
       </w:r>
       <w:r>
         <w:t>.</w:t>
@@ -1537,11 +1418,9 @@
         </w:numPr>
         <w:spacing w:after="0"/>
       </w:pPr>
-      <w:proofErr w:type="spellStart"/>
       <w:r>
         <w:t>NotEnoughPebblesInFileException</w:t>
       </w:r>
-      <w:proofErr w:type="spellEnd"/>
       <w:r>
         <w:t xml:space="preserve"> - t</w:t>
       </w:r>
@@ -1567,11 +1446,9 @@
         </w:numPr>
         <w:spacing w:after="0"/>
       </w:pPr>
-      <w:proofErr w:type="spellStart"/>
       <w:r>
         <w:t>NegativePebbleWeightException</w:t>
       </w:r>
-      <w:proofErr w:type="spellEnd"/>
       <w:r>
         <w:t xml:space="preserve"> - t</w:t>
       </w:r>
@@ -1611,14 +1488,12 @@
         </w:numPr>
         <w:spacing w:after="0"/>
       </w:pPr>
-      <w:proofErr w:type="spellStart"/>
       <w:r>
         <w:t>Pebb</w:t>
       </w:r>
       <w:r>
         <w:t>leGameTest</w:t>
       </w:r>
-      <w:proofErr w:type="spellEnd"/>
     </w:p>
     <w:p>
       <w:pPr>
@@ -1745,36 +1620,14 @@
                 <w:shd w:val="clear" w:color="auto" w:fill="FFFFFF"/>
               </w:rPr>
             </w:pPr>
-            <w:proofErr w:type="spellStart"/>
-            <w:proofErr w:type="gramStart"/>
-            <w:r>
-              <w:rPr>
-                <w:rStyle w:val="element-name"/>
-                <w:rFonts w:cstheme="minorHAnsi"/>
-                <w:color w:val="353833"/>
-                <w:shd w:val="clear" w:color="auto" w:fill="FFFFFF"/>
-              </w:rPr>
-              <w:t>generateBags</w:t>
-            </w:r>
-            <w:proofErr w:type="spellEnd"/>
-            <w:r>
-              <w:rPr>
-                <w:rStyle w:val="element-name"/>
-                <w:rFonts w:cstheme="minorHAnsi"/>
-                <w:color w:val="353833"/>
-                <w:shd w:val="clear" w:color="auto" w:fill="FFFFFF"/>
-              </w:rPr>
-              <w:t>(</w:t>
-            </w:r>
-            <w:proofErr w:type="gramEnd"/>
-            <w:r>
-              <w:rPr>
-                <w:rStyle w:val="element-name"/>
-                <w:rFonts w:cstheme="minorHAnsi"/>
-                <w:color w:val="353833"/>
-                <w:shd w:val="clear" w:color="auto" w:fill="FFFFFF"/>
-              </w:rPr>
-              <w:t>)</w:t>
+            <w:r>
+              <w:rPr>
+                <w:rStyle w:val="element-name"/>
+                <w:rFonts w:cstheme="minorHAnsi"/>
+                <w:color w:val="353833"/>
+                <w:shd w:val="clear" w:color="auto" w:fill="FFFFFF"/>
+              </w:rPr>
+              <w:t>generateBags()</w:t>
             </w:r>
           </w:p>
           <w:p>
@@ -1822,45 +1675,14 @@
                 <w:shd w:val="clear" w:color="auto" w:fill="FFFFFF"/>
               </w:rPr>
             </w:pPr>
-            <w:proofErr w:type="gramStart"/>
-            <w:r>
-              <w:rPr>
-                <w:rStyle w:val="element-name"/>
-                <w:rFonts w:cstheme="minorHAnsi"/>
-                <w:color w:val="353833"/>
-                <w:shd w:val="clear" w:color="auto" w:fill="FFFFFF"/>
-              </w:rPr>
-              <w:t>main​(</w:t>
-            </w:r>
-            <w:proofErr w:type="gramEnd"/>
-            <w:r>
-              <w:rPr>
-                <w:rStyle w:val="element-name"/>
-                <w:rFonts w:cstheme="minorHAnsi"/>
-                <w:color w:val="353833"/>
-                <w:shd w:val="clear" w:color="auto" w:fill="FFFFFF"/>
-              </w:rPr>
-              <w:t xml:space="preserve">String[] </w:t>
-            </w:r>
-            <w:proofErr w:type="spellStart"/>
-            <w:r>
-              <w:rPr>
-                <w:rStyle w:val="element-name"/>
-                <w:rFonts w:cstheme="minorHAnsi"/>
-                <w:color w:val="353833"/>
-                <w:shd w:val="clear" w:color="auto" w:fill="FFFFFF"/>
-              </w:rPr>
-              <w:t>args</w:t>
-            </w:r>
-            <w:proofErr w:type="spellEnd"/>
-            <w:r>
-              <w:rPr>
-                <w:rStyle w:val="element-name"/>
-                <w:rFonts w:cstheme="minorHAnsi"/>
-                <w:color w:val="353833"/>
-                <w:shd w:val="clear" w:color="auto" w:fill="FFFFFF"/>
-              </w:rPr>
-              <w:t>)</w:t>
+            <w:r>
+              <w:rPr>
+                <w:rStyle w:val="element-name"/>
+                <w:rFonts w:cstheme="minorHAnsi"/>
+                <w:color w:val="353833"/>
+                <w:shd w:val="clear" w:color="auto" w:fill="FFFFFF"/>
+              </w:rPr>
+              <w:t>main​(String[] args)</w:t>
             </w:r>
             <w:r>
               <w:rPr>
@@ -1902,13 +1724,11 @@
           </w:tcPr>
           <w:p>
             <w:r>
-              <w:t xml:space="preserve">black bags and white bags are created, players are </w:t>
-            </w:r>
-            <w:proofErr w:type="gramStart"/>
-            <w:r>
-              <w:t>created</w:t>
-            </w:r>
-            <w:proofErr w:type="gramEnd"/>
+              <w:t>black bags and white bags are created, players are created</w:t>
+            </w:r>
+            <w:r>
+              <w:t>,</w:t>
+            </w:r>
             <w:r>
               <w:t xml:space="preserve"> and</w:t>
             </w:r>
@@ -1916,6 +1736,7 @@
               <w:t xml:space="preserve"> their threads should be running.</w:t>
             </w:r>
           </w:p>
+          <w:p/>
         </w:tc>
       </w:tr>
     </w:tbl>
@@ -1924,13 +1745,8 @@
       <w:pPr>
         <w:pStyle w:val="Heading3"/>
       </w:pPr>
-      <w:proofErr w:type="spellStart"/>
-      <w:r>
-        <w:t>pebbleGame</w:t>
-      </w:r>
-      <w:proofErr w:type="spellEnd"/>
-      <w:r>
-        <w:t xml:space="preserve"> methods</w:t>
+      <w:r>
+        <w:t>pebbleGame methods</w:t>
       </w:r>
     </w:p>
     <w:tbl>
@@ -2007,82 +1823,49 @@
                 <w:shd w:val="clear" w:color="auto" w:fill="FFFFFF"/>
               </w:rPr>
             </w:pPr>
-            <w:proofErr w:type="spellStart"/>
-            <w:proofErr w:type="gramStart"/>
-            <w:r>
-              <w:rPr>
-                <w:rStyle w:val="element-name"/>
-                <w:rFonts w:cstheme="minorHAnsi"/>
-                <w:color w:val="353833"/>
-                <w:shd w:val="clear" w:color="auto" w:fill="FFFFFF"/>
-              </w:rPr>
-              <w:t>createBlackBag</w:t>
-            </w:r>
-            <w:proofErr w:type="spellEnd"/>
-            <w:r>
-              <w:rPr>
-                <w:rStyle w:val="element-name"/>
-                <w:rFonts w:cstheme="minorHAnsi"/>
-                <w:color w:val="353833"/>
-                <w:shd w:val="clear" w:color="auto" w:fill="FFFFFF"/>
-              </w:rPr>
-              <w:t>​(</w:t>
-            </w:r>
-            <w:proofErr w:type="gramEnd"/>
-            <w:r>
-              <w:rPr>
-                <w:rStyle w:val="element-name"/>
-                <w:rFonts w:cstheme="minorHAnsi"/>
-                <w:color w:val="353833"/>
-                <w:shd w:val="clear" w:color="auto" w:fill="FFFFFF"/>
-              </w:rPr>
-              <w:t xml:space="preserve">char name, String </w:t>
-            </w:r>
-            <w:proofErr w:type="spellStart"/>
-            <w:r>
-              <w:rPr>
-                <w:rStyle w:val="element-name"/>
-                <w:rFonts w:cstheme="minorHAnsi"/>
-                <w:color w:val="353833"/>
-                <w:shd w:val="clear" w:color="auto" w:fill="FFFFFF"/>
-              </w:rPr>
-              <w:t>fileLocation</w:t>
-            </w:r>
-            <w:proofErr w:type="spellEnd"/>
-            <w:r>
-              <w:rPr>
-                <w:rStyle w:val="element-name"/>
-                <w:rFonts w:cstheme="minorHAnsi"/>
-                <w:color w:val="353833"/>
-                <w:shd w:val="clear" w:color="auto" w:fill="FFFFFF"/>
-              </w:rPr>
-              <w:t>)</w:t>
-            </w:r>
-          </w:p>
-          <w:p>
-            <w:pPr>
-              <w:rPr>
-                <w:rStyle w:val="element-name"/>
-                <w:rFonts w:cstheme="minorHAnsi"/>
-                <w:color w:val="353833"/>
-                <w:shd w:val="clear" w:color="auto" w:fill="FFFFFF"/>
-              </w:rPr>
-            </w:pPr>
-          </w:p>
-        </w:tc>
-        <w:tc>
-          <w:tcPr>
-            <w:tcW w:w="3212" w:type="dxa"/>
-          </w:tcPr>
-          <w:p>
-            <w:r>
-              <w:t>Use parameters (‘</w:t>
+            <w:r>
+              <w:rPr>
+                <w:rStyle w:val="element-name"/>
+                <w:rFonts w:cstheme="minorHAnsi"/>
+                <w:color w:val="353833"/>
+                <w:shd w:val="clear" w:color="auto" w:fill="FFFFFF"/>
+              </w:rPr>
+              <w:t>createBlackBag​(char name, String fileLocation)</w:t>
+            </w:r>
+          </w:p>
+          <w:p>
+            <w:pPr>
+              <w:rPr>
+                <w:rStyle w:val="element-name"/>
+                <w:rFonts w:cstheme="minorHAnsi"/>
+                <w:color w:val="353833"/>
+                <w:shd w:val="clear" w:color="auto" w:fill="FFFFFF"/>
+              </w:rPr>
+            </w:pPr>
+          </w:p>
+        </w:tc>
+        <w:tc>
+          <w:tcPr>
+            <w:tcW w:w="3212" w:type="dxa"/>
+          </w:tcPr>
+          <w:p>
+            <w:r>
+              <w:t>Use parameters (</w:t>
+            </w:r>
+            <w:r>
+              <w:t>'</w:t>
             </w:r>
             <w:r>
               <w:t>t</w:t>
             </w:r>
             <w:r>
-              <w:t>’, “</w:t>
+              <w:t>'</w:t>
+            </w:r>
+            <w:r>
+              <w:t xml:space="preserve">, </w:t>
+            </w:r>
+            <w:r>
+              <w:t>"</w:t>
             </w:r>
             <w:r>
               <w:t>example-</w:t>
@@ -2094,25 +1877,20 @@
               <w:t>input-files/example_file_1.csv</w:t>
             </w:r>
             <w:r>
-              <w:t>”) to create a mock black bag</w:t>
-            </w:r>
-          </w:p>
-        </w:tc>
-        <w:tc>
-          <w:tcPr>
-            <w:tcW w:w="3212" w:type="dxa"/>
-          </w:tcPr>
-          <w:p>
-            <w:r>
-              <w:t xml:space="preserve">A bag called </w:t>
-            </w:r>
-            <w:proofErr w:type="spellStart"/>
-            <w:r>
-              <w:t>i</w:t>
-            </w:r>
-            <w:proofErr w:type="spellEnd"/>
-            <w:r>
-              <w:t xml:space="preserve"> </w:t>
+              <w:t>"</w:t>
+            </w:r>
+            <w:r>
+              <w:t>) to create a mock black bag</w:t>
+            </w:r>
+          </w:p>
+        </w:tc>
+        <w:tc>
+          <w:tcPr>
+            <w:tcW w:w="3212" w:type="dxa"/>
+          </w:tcPr>
+          <w:p>
+            <w:r>
+              <w:t xml:space="preserve">A bag called i </w:t>
             </w:r>
             <w:r>
               <w:t xml:space="preserve">is </w:t>
@@ -2121,21 +1899,8 @@
               <w:t>created</w:t>
             </w:r>
             <w:r>
-              <w:t xml:space="preserve"> with </w:t>
-            </w:r>
-            <w:proofErr w:type="spellStart"/>
-            <w:r>
-              <w:t>it’s</w:t>
-            </w:r>
-            <w:proofErr w:type="spellEnd"/>
-            <w:r>
-              <w:t xml:space="preserve"> contents being the pebbles contained </w:t>
-            </w:r>
-            <w:proofErr w:type="gramStart"/>
-            <w:r>
-              <w:t>in  example_file_1.csv</w:t>
-            </w:r>
-            <w:proofErr w:type="gramEnd"/>
+              <w:t xml:space="preserve"> with its contents being the pebbles contained in  example_file_1.csv</w:t>
+            </w:r>
           </w:p>
         </w:tc>
       </w:tr>
@@ -2152,80 +1917,60 @@
               <w:rPr>
                 <w:rStyle w:val="element-name"/>
                 <w:rFonts w:cstheme="minorHAnsi"/>
-                <w:color w:val="FF0000"/>
-                <w:shd w:val="clear" w:color="auto" w:fill="FFFFFF"/>
-              </w:rPr>
-            </w:pPr>
-            <w:proofErr w:type="gramStart"/>
-            <w:r>
-              <w:rPr>
-                <w:rStyle w:val="element-name"/>
-                <w:rFonts w:cstheme="minorHAnsi"/>
-                <w:color w:val="FF0000"/>
-                <w:shd w:val="clear" w:color="auto" w:fill="FFFFFF"/>
-              </w:rPr>
-              <w:t>finish​(</w:t>
-            </w:r>
-            <w:proofErr w:type="spellStart"/>
-            <w:proofErr w:type="gramEnd"/>
-            <w:r>
-              <w:rPr>
-                <w:rStyle w:val="element-name"/>
-                <w:rFonts w:cstheme="minorHAnsi"/>
-                <w:color w:val="FF0000"/>
-                <w:shd w:val="clear" w:color="auto" w:fill="FFFFFF"/>
-              </w:rPr>
-              <w:t>boolean</w:t>
-            </w:r>
-            <w:proofErr w:type="spellEnd"/>
-            <w:r>
-              <w:rPr>
-                <w:rStyle w:val="element-name"/>
-                <w:rFonts w:cstheme="minorHAnsi"/>
-                <w:color w:val="FF0000"/>
-                <w:shd w:val="clear" w:color="auto" w:fill="FFFFFF"/>
-              </w:rPr>
-              <w:t xml:space="preserve"> </w:t>
-            </w:r>
-            <w:proofErr w:type="spellStart"/>
-            <w:r>
-              <w:rPr>
-                <w:rStyle w:val="element-name"/>
-                <w:rFonts w:cstheme="minorHAnsi"/>
-                <w:color w:val="FF0000"/>
-                <w:shd w:val="clear" w:color="auto" w:fill="FFFFFF"/>
-              </w:rPr>
-              <w:t>isExit</w:t>
-            </w:r>
-            <w:proofErr w:type="spellEnd"/>
-            <w:r>
-              <w:rPr>
-                <w:rStyle w:val="element-name"/>
-                <w:rFonts w:cstheme="minorHAnsi"/>
-                <w:color w:val="FF0000"/>
-                <w:shd w:val="clear" w:color="auto" w:fill="FFFFFF"/>
-              </w:rPr>
-              <w:t>)</w:t>
-            </w:r>
-          </w:p>
-          <w:p>
-            <w:pPr>
-              <w:rPr>
-                <w:rStyle w:val="element-name"/>
-                <w:rFonts w:cstheme="minorHAnsi"/>
-                <w:color w:val="353833"/>
-                <w:shd w:val="clear" w:color="auto" w:fill="FFFFFF"/>
-              </w:rPr>
-            </w:pPr>
-          </w:p>
-        </w:tc>
-        <w:tc>
-          <w:tcPr>
-            <w:tcW w:w="3212" w:type="dxa"/>
-          </w:tcPr>
-          <w:p>
-            <w:r>
-              <w:t>Enter ‘e’ or ‘E’ to console</w:t>
+                <w:shd w:val="clear" w:color="auto" w:fill="FFFFFF"/>
+              </w:rPr>
+            </w:pPr>
+            <w:r>
+              <w:rPr>
+                <w:rStyle w:val="element-name"/>
+                <w:rFonts w:cstheme="minorHAnsi"/>
+                <w:shd w:val="clear" w:color="auto" w:fill="FFFFFF"/>
+              </w:rPr>
+              <w:t>finish​(boolean isExit)</w:t>
+            </w:r>
+          </w:p>
+          <w:p>
+            <w:pPr>
+              <w:rPr>
+                <w:rStyle w:val="element-name"/>
+                <w:rFonts w:cstheme="minorHAnsi"/>
+                <w:color w:val="353833"/>
+                <w:shd w:val="clear" w:color="auto" w:fill="FFFFFF"/>
+              </w:rPr>
+            </w:pPr>
+          </w:p>
+        </w:tc>
+        <w:tc>
+          <w:tcPr>
+            <w:tcW w:w="3212" w:type="dxa"/>
+          </w:tcPr>
+          <w:p>
+            <w:r>
+              <w:t xml:space="preserve">Enter </w:t>
+            </w:r>
+            <w:r>
+              <w:t>'</w:t>
+            </w:r>
+            <w:r>
+              <w:t>e</w:t>
+            </w:r>
+            <w:r>
+              <w:t>'</w:t>
+            </w:r>
+            <w:r>
+              <w:t xml:space="preserve"> or </w:t>
+            </w:r>
+            <w:r>
+              <w:t>'</w:t>
+            </w:r>
+            <w:r>
+              <w:t>E</w:t>
+            </w:r>
+            <w:r>
+              <w:t>'</w:t>
+            </w:r>
+            <w:r>
+              <w:t xml:space="preserve"> to console</w:t>
             </w:r>
           </w:p>
         </w:tc>
@@ -2257,56 +2002,58 @@
                 <w:shd w:val="clear" w:color="auto" w:fill="FFFFFF"/>
               </w:rPr>
             </w:pPr>
-            <w:proofErr w:type="spellStart"/>
-            <w:proofErr w:type="gramStart"/>
-            <w:r>
-              <w:rPr>
-                <w:rStyle w:val="element-name"/>
-                <w:rFonts w:cstheme="minorHAnsi"/>
-                <w:color w:val="353833"/>
-                <w:shd w:val="clear" w:color="auto" w:fill="FFFFFF"/>
-              </w:rPr>
-              <w:t>winCheck</w:t>
-            </w:r>
-            <w:proofErr w:type="spellEnd"/>
-            <w:r>
-              <w:rPr>
-                <w:rStyle w:val="element-name"/>
-                <w:rFonts w:cstheme="minorHAnsi"/>
-                <w:color w:val="353833"/>
-                <w:shd w:val="clear" w:color="auto" w:fill="FFFFFF"/>
-              </w:rPr>
-              <w:t>​(</w:t>
-            </w:r>
-            <w:proofErr w:type="gramEnd"/>
-            <w:r>
-              <w:rPr>
-                <w:rStyle w:val="element-name"/>
-                <w:rFonts w:cstheme="minorHAnsi"/>
-                <w:color w:val="353833"/>
-                <w:shd w:val="clear" w:color="auto" w:fill="FFFFFF"/>
-              </w:rPr>
-              <w:t>Player player)</w:t>
-            </w:r>
-          </w:p>
-          <w:p>
-            <w:pPr>
-              <w:rPr>
-                <w:rStyle w:val="element-name"/>
-                <w:rFonts w:cstheme="minorHAnsi"/>
-                <w:color w:val="353833"/>
-                <w:shd w:val="clear" w:color="auto" w:fill="FFFFFF"/>
-              </w:rPr>
-            </w:pPr>
-          </w:p>
-        </w:tc>
-        <w:tc>
-          <w:tcPr>
-            <w:tcW w:w="3212" w:type="dxa"/>
-          </w:tcPr>
-          <w:p>
-            <w:r>
-              <w:t xml:space="preserve">Set a player’s pebble total to 100 but giving an array of pebbles all with weight 10 </w:t>
+            <w:r>
+              <w:rPr>
+                <w:rStyle w:val="element-name"/>
+                <w:rFonts w:cstheme="minorHAnsi"/>
+                <w:color w:val="353833"/>
+                <w:shd w:val="clear" w:color="auto" w:fill="FFFFFF"/>
+              </w:rPr>
+              <w:t>winCheck​(Player player)</w:t>
+            </w:r>
+          </w:p>
+          <w:p>
+            <w:pPr>
+              <w:rPr>
+                <w:rStyle w:val="element-name"/>
+                <w:rFonts w:cstheme="minorHAnsi"/>
+                <w:color w:val="353833"/>
+                <w:shd w:val="clear" w:color="auto" w:fill="FFFFFF"/>
+              </w:rPr>
+            </w:pPr>
+          </w:p>
+        </w:tc>
+        <w:tc>
+          <w:tcPr>
+            <w:tcW w:w="3212" w:type="dxa"/>
+          </w:tcPr>
+          <w:p>
+            <w:r>
+              <w:t>Set a player</w:t>
+            </w:r>
+            <w:r>
+              <w:t>'</w:t>
+            </w:r>
+            <w:r>
+              <w:t>s pebble total to 100 b</w:t>
+            </w:r>
+            <w:r>
+              <w:t>y</w:t>
+            </w:r>
+            <w:r>
+              <w:t xml:space="preserve"> giving</w:t>
+            </w:r>
+            <w:r>
+              <w:t xml:space="preserve"> the player</w:t>
+            </w:r>
+            <w:r>
+              <w:t xml:space="preserve"> an array of pebbles</w:t>
+            </w:r>
+            <w:r>
+              <w:t>,</w:t>
+            </w:r>
+            <w:r>
+              <w:t xml:space="preserve"> all with weight 10 </w:t>
             </w:r>
           </w:p>
           <w:p/>
@@ -2317,7 +2064,10 @@
           </w:tcPr>
           <w:p>
             <w:r>
-              <w:t>Program announces that the player has won, exits</w:t>
+              <w:t>The p</w:t>
+            </w:r>
+            <w:r>
+              <w:t>rogram announces that the player has won, exits</w:t>
             </w:r>
           </w:p>
         </w:tc>
@@ -2339,36 +2089,14 @@
                 <w:shd w:val="clear" w:color="auto" w:fill="FFFFFF"/>
               </w:rPr>
             </w:pPr>
-            <w:proofErr w:type="spellStart"/>
-            <w:proofErr w:type="gramStart"/>
-            <w:r>
-              <w:rPr>
-                <w:rStyle w:val="element-name"/>
-                <w:rFonts w:cstheme="minorHAnsi"/>
-                <w:color w:val="353833"/>
-                <w:shd w:val="clear" w:color="auto" w:fill="FFFFFF"/>
-              </w:rPr>
-              <w:t>getBags</w:t>
-            </w:r>
-            <w:proofErr w:type="spellEnd"/>
-            <w:r>
-              <w:rPr>
-                <w:rStyle w:val="element-name"/>
-                <w:rFonts w:cstheme="minorHAnsi"/>
-                <w:color w:val="353833"/>
-                <w:shd w:val="clear" w:color="auto" w:fill="FFFFFF"/>
-              </w:rPr>
-              <w:t>(</w:t>
-            </w:r>
-            <w:proofErr w:type="gramEnd"/>
-            <w:r>
-              <w:rPr>
-                <w:rStyle w:val="element-name"/>
-                <w:rFonts w:cstheme="minorHAnsi"/>
-                <w:color w:val="353833"/>
-                <w:shd w:val="clear" w:color="auto" w:fill="FFFFFF"/>
-              </w:rPr>
-              <w:t>)</w:t>
+            <w:r>
+              <w:rPr>
+                <w:rStyle w:val="element-name"/>
+                <w:rFonts w:cstheme="minorHAnsi"/>
+                <w:color w:val="353833"/>
+                <w:shd w:val="clear" w:color="auto" w:fill="FFFFFF"/>
+              </w:rPr>
+              <w:t>getBags()</w:t>
             </w:r>
             <w:r>
               <w:rPr>
@@ -2379,25 +2107,14 @@
               </w:rPr>
               <w:t xml:space="preserve">, </w:t>
             </w:r>
-            <w:proofErr w:type="spellStart"/>
-            <w:r>
-              <w:rPr>
-                <w:rStyle w:val="element-name"/>
-                <w:rFonts w:cstheme="minorHAnsi"/>
-                <w:color w:val="353833"/>
-                <w:shd w:val="clear" w:color="auto" w:fill="FFFFFF"/>
-              </w:rPr>
-              <w:t>getPlayerCount</w:t>
-            </w:r>
-            <w:proofErr w:type="spellEnd"/>
-            <w:r>
-              <w:rPr>
-                <w:rStyle w:val="element-name"/>
-                <w:rFonts w:cstheme="minorHAnsi"/>
-                <w:color w:val="353833"/>
-                <w:shd w:val="clear" w:color="auto" w:fill="FFFFFF"/>
-              </w:rPr>
-              <w:t>()</w:t>
+            <w:r>
+              <w:rPr>
+                <w:rStyle w:val="element-name"/>
+                <w:rFonts w:cstheme="minorHAnsi"/>
+                <w:color w:val="353833"/>
+                <w:shd w:val="clear" w:color="auto" w:fill="FFFFFF"/>
+              </w:rPr>
+              <w:t>getPlayerCount()</w:t>
             </w:r>
             <w:r>
               <w:rPr>
@@ -2408,25 +2125,14 @@
               </w:rPr>
               <w:t xml:space="preserve">, </w:t>
             </w:r>
-            <w:proofErr w:type="spellStart"/>
-            <w:r>
-              <w:rPr>
-                <w:rStyle w:val="element-name"/>
-                <w:rFonts w:cstheme="minorHAnsi"/>
-                <w:color w:val="353833"/>
-                <w:shd w:val="clear" w:color="auto" w:fill="FFFFFF"/>
-              </w:rPr>
-              <w:t>getPlayers</w:t>
-            </w:r>
-            <w:proofErr w:type="spellEnd"/>
-            <w:r>
-              <w:rPr>
-                <w:rStyle w:val="element-name"/>
-                <w:rFonts w:cstheme="minorHAnsi"/>
-                <w:color w:val="353833"/>
-                <w:shd w:val="clear" w:color="auto" w:fill="FFFFFF"/>
-              </w:rPr>
-              <w:t>()</w:t>
+            <w:r>
+              <w:rPr>
+                <w:rStyle w:val="element-name"/>
+                <w:rFonts w:cstheme="minorHAnsi"/>
+                <w:color w:val="353833"/>
+                <w:shd w:val="clear" w:color="auto" w:fill="FFFFFF"/>
+              </w:rPr>
+              <w:t>getPlayers()</w:t>
             </w:r>
             <w:r>
               <w:rPr>
@@ -2447,56 +2153,14 @@
                 <w:shd w:val="clear" w:color="auto" w:fill="FFFFFF"/>
               </w:rPr>
             </w:pPr>
-            <w:proofErr w:type="spellStart"/>
-            <w:proofErr w:type="gramStart"/>
-            <w:r>
-              <w:rPr>
-                <w:rStyle w:val="element-name"/>
-                <w:rFonts w:cstheme="minorHAnsi"/>
-                <w:color w:val="353833"/>
-                <w:shd w:val="clear" w:color="auto" w:fill="FFFFFF"/>
-              </w:rPr>
-              <w:t>setPlayerCount</w:t>
-            </w:r>
-            <w:proofErr w:type="spellEnd"/>
-            <w:r>
-              <w:rPr>
-                <w:rStyle w:val="element-name"/>
-                <w:rFonts w:cstheme="minorHAnsi"/>
-                <w:color w:val="353833"/>
-                <w:shd w:val="clear" w:color="auto" w:fill="FFFFFF"/>
-              </w:rPr>
-              <w:t>​(</w:t>
-            </w:r>
-            <w:proofErr w:type="gramEnd"/>
-            <w:r>
-              <w:rPr>
-                <w:rStyle w:val="element-name"/>
-                <w:rFonts w:cstheme="minorHAnsi"/>
-                <w:color w:val="353833"/>
-                <w:shd w:val="clear" w:color="auto" w:fill="FFFFFF"/>
-              </w:rPr>
-              <w:t xml:space="preserve">int </w:t>
-            </w:r>
-            <w:proofErr w:type="spellStart"/>
-            <w:r>
-              <w:rPr>
-                <w:rStyle w:val="element-name"/>
-                <w:rFonts w:cstheme="minorHAnsi"/>
-                <w:color w:val="353833"/>
-                <w:shd w:val="clear" w:color="auto" w:fill="FFFFFF"/>
-              </w:rPr>
-              <w:t>playerCount</w:t>
-            </w:r>
-            <w:proofErr w:type="spellEnd"/>
-            <w:r>
-              <w:rPr>
-                <w:rStyle w:val="element-name"/>
-                <w:rFonts w:cstheme="minorHAnsi"/>
-                <w:color w:val="353833"/>
-                <w:shd w:val="clear" w:color="auto" w:fill="FFFFFF"/>
-              </w:rPr>
-              <w:t>)</w:t>
+            <w:r>
+              <w:rPr>
+                <w:rStyle w:val="element-name"/>
+                <w:rFonts w:cstheme="minorHAnsi"/>
+                <w:color w:val="353833"/>
+                <w:shd w:val="clear" w:color="auto" w:fill="FFFFFF"/>
+              </w:rPr>
+              <w:t>setPlayerCount​(int playerCount)</w:t>
             </w:r>
           </w:p>
           <w:p>
@@ -2538,13 +2202,8 @@
       <w:pPr>
         <w:pStyle w:val="Heading3"/>
       </w:pPr>
-      <w:proofErr w:type="spellStart"/>
-      <w:r>
-        <w:t>pebbleGame.player</w:t>
-      </w:r>
-      <w:proofErr w:type="spellEnd"/>
-      <w:r>
-        <w:t xml:space="preserve"> methods</w:t>
+      <w:r>
+        <w:t>pebbleGame.player methods</w:t>
       </w:r>
     </w:p>
     <w:p/>
@@ -2657,13 +2316,8 @@
               <w:t xml:space="preserve"> as expected using param</w:t>
             </w:r>
             <w:r>
-              <w:t xml:space="preserve">eter 1 for the </w:t>
-            </w:r>
-            <w:proofErr w:type="spellStart"/>
-            <w:r>
-              <w:t>playerID</w:t>
-            </w:r>
-            <w:proofErr w:type="spellEnd"/>
+              <w:t>eter 1 for the playerID</w:t>
+            </w:r>
           </w:p>
           <w:p/>
         </w:tc>
@@ -2673,7 +2327,10 @@
           </w:tcPr>
           <w:p>
             <w:r>
-              <w:t xml:space="preserve">New player </w:t>
+              <w:t>A n</w:t>
+            </w:r>
+            <w:r>
+              <w:t xml:space="preserve">ew player </w:t>
             </w:r>
             <w:r>
               <w:t>object created</w:t>
@@ -2682,17 +2339,28 @@
               <w:t xml:space="preserve"> with ID 1</w:t>
             </w:r>
             <w:r>
-              <w:t xml:space="preserve">, an empty pebble array and </w:t>
-            </w:r>
-            <w:proofErr w:type="gramStart"/>
-            <w:r>
-              <w:t>a</w:t>
-            </w:r>
-            <w:proofErr w:type="gramEnd"/>
-            <w:r>
-              <w:t xml:space="preserve"> output file called “Player 1.txt”</w:t>
-            </w:r>
-          </w:p>
+              <w:t>, an empty pebble array and a</w:t>
+            </w:r>
+            <w:r>
+              <w:t>n</w:t>
+            </w:r>
+            <w:r>
+              <w:t xml:space="preserve"> output file called </w:t>
+            </w:r>
+            <w:r>
+              <w:t>"</w:t>
+            </w:r>
+            <w:r>
+              <w:t>Player 1.txt</w:t>
+            </w:r>
+            <w:r>
+              <w:t>.</w:t>
+            </w:r>
+            <w:r>
+              <w:t>"</w:t>
+            </w:r>
+          </w:p>
+          <w:p/>
         </w:tc>
       </w:tr>
       <w:tr>
@@ -2712,36 +2380,14 @@
                 <w:shd w:val="clear" w:color="auto" w:fill="FFFFFF"/>
               </w:rPr>
             </w:pPr>
-            <w:proofErr w:type="spellStart"/>
-            <w:proofErr w:type="gramStart"/>
-            <w:r>
-              <w:rPr>
-                <w:rStyle w:val="element-name"/>
-                <w:rFonts w:cstheme="minorHAnsi"/>
-                <w:color w:val="353833"/>
-                <w:shd w:val="clear" w:color="auto" w:fill="FFFFFF"/>
-              </w:rPr>
-              <w:t>getRandomBlackBag</w:t>
-            </w:r>
-            <w:proofErr w:type="spellEnd"/>
-            <w:r>
-              <w:rPr>
-                <w:rStyle w:val="element-name"/>
-                <w:rFonts w:cstheme="minorHAnsi"/>
-                <w:color w:val="353833"/>
-                <w:shd w:val="clear" w:color="auto" w:fill="FFFFFF"/>
-              </w:rPr>
-              <w:t>(</w:t>
-            </w:r>
-            <w:proofErr w:type="gramEnd"/>
-            <w:r>
-              <w:rPr>
-                <w:rStyle w:val="element-name"/>
-                <w:rFonts w:cstheme="minorHAnsi"/>
-                <w:color w:val="353833"/>
-                <w:shd w:val="clear" w:color="auto" w:fill="FFFFFF"/>
-              </w:rPr>
-              <w:t>)</w:t>
+            <w:r>
+              <w:rPr>
+                <w:rStyle w:val="element-name"/>
+                <w:rFonts w:cstheme="minorHAnsi"/>
+                <w:color w:val="353833"/>
+                <w:shd w:val="clear" w:color="auto" w:fill="FFFFFF"/>
+              </w:rPr>
+              <w:t>getRandomBlackBag()</w:t>
             </w:r>
           </w:p>
           <w:p>
@@ -2797,36 +2443,14 @@
                 <w:shd w:val="clear" w:color="auto" w:fill="FFFFFF"/>
               </w:rPr>
             </w:pPr>
-            <w:proofErr w:type="spellStart"/>
-            <w:proofErr w:type="gramStart"/>
-            <w:r>
-              <w:rPr>
-                <w:rStyle w:val="element-name"/>
-                <w:rFonts w:cstheme="minorHAnsi"/>
-                <w:color w:val="353833"/>
-                <w:shd w:val="clear" w:color="auto" w:fill="FFFFFF"/>
-              </w:rPr>
-              <w:t>getTotalPebbleWeight</w:t>
-            </w:r>
-            <w:proofErr w:type="spellEnd"/>
-            <w:r>
-              <w:rPr>
-                <w:rStyle w:val="element-name"/>
-                <w:rFonts w:cstheme="minorHAnsi"/>
-                <w:color w:val="353833"/>
-                <w:shd w:val="clear" w:color="auto" w:fill="FFFFFF"/>
-              </w:rPr>
-              <w:t>(</w:t>
-            </w:r>
-            <w:proofErr w:type="gramEnd"/>
-            <w:r>
-              <w:rPr>
-                <w:rStyle w:val="element-name"/>
-                <w:rFonts w:cstheme="minorHAnsi"/>
-                <w:color w:val="353833"/>
-                <w:shd w:val="clear" w:color="auto" w:fill="FFFFFF"/>
-              </w:rPr>
-              <w:t>)</w:t>
+            <w:r>
+              <w:rPr>
+                <w:rStyle w:val="element-name"/>
+                <w:rFonts w:cstheme="minorHAnsi"/>
+                <w:color w:val="353833"/>
+                <w:shd w:val="clear" w:color="auto" w:fill="FFFFFF"/>
+              </w:rPr>
+              <w:t>getTotalPebbleWeight()</w:t>
             </w:r>
           </w:p>
           <w:p>
@@ -2882,36 +2506,15 @@
                 <w:shd w:val="clear" w:color="auto" w:fill="FFFFFF"/>
               </w:rPr>
             </w:pPr>
-            <w:proofErr w:type="spellStart"/>
-            <w:proofErr w:type="gramStart"/>
-            <w:r>
-              <w:rPr>
-                <w:rStyle w:val="element-name"/>
-                <w:rFonts w:cstheme="minorHAnsi"/>
-                <w:color w:val="353833"/>
-                <w:shd w:val="clear" w:color="auto" w:fill="FFFFFF"/>
-              </w:rPr>
-              <w:t>swapRandomPebble</w:t>
-            </w:r>
-            <w:proofErr w:type="spellEnd"/>
-            <w:r>
-              <w:rPr>
-                <w:rStyle w:val="element-name"/>
-                <w:rFonts w:cstheme="minorHAnsi"/>
-                <w:color w:val="353833"/>
-                <w:shd w:val="clear" w:color="auto" w:fill="FFFFFF"/>
-              </w:rPr>
-              <w:t>(</w:t>
-            </w:r>
-            <w:proofErr w:type="gramEnd"/>
-            <w:r>
-              <w:rPr>
-                <w:rStyle w:val="element-name"/>
-                <w:rFonts w:cstheme="minorHAnsi"/>
-                <w:color w:val="353833"/>
-                <w:shd w:val="clear" w:color="auto" w:fill="FFFFFF"/>
-              </w:rPr>
-              <w:t>)</w:t>
+            <w:r>
+              <w:rPr>
+                <w:rStyle w:val="element-name"/>
+                <w:rFonts w:cstheme="minorHAnsi"/>
+                <w:color w:val="353833"/>
+                <w:shd w:val="clear" w:color="auto" w:fill="FFFFFF"/>
+              </w:rPr>
+              <w:lastRenderedPageBreak/>
+              <w:t>swapRandomPebble()</w:t>
             </w:r>
           </w:p>
           <w:p>
@@ -2933,17 +2536,8 @@
             <w:r>
               <w:t xml:space="preserve">Run </w:t>
             </w:r>
-            <w:proofErr w:type="spellStart"/>
-            <w:r>
-              <w:t>swapRandomPebble</w:t>
-            </w:r>
-            <w:proofErr w:type="spellEnd"/>
-            <w:r>
-              <w:t xml:space="preserve"> and see if the pebbles array has changed </w:t>
-            </w:r>
-            <w:r>
-              <w:lastRenderedPageBreak/>
-              <w:t>(original array is made of 0s, no 0s are present in bags)</w:t>
+            <w:r>
+              <w:t>swapRandomPebble and see if the pebbles array has changed (original array is made of 0s, no 0s are present in bags)</w:t>
             </w:r>
           </w:p>
           <w:p/>
@@ -2953,14 +2547,8 @@
             <w:tcW w:w="3212" w:type="dxa"/>
           </w:tcPr>
           <w:p>
-            <w:proofErr w:type="spellStart"/>
-            <w:r>
-              <w:lastRenderedPageBreak/>
-              <w:t>totalPebbleWeight</w:t>
-            </w:r>
-            <w:proofErr w:type="spellEnd"/>
-            <w:r>
-              <w:t xml:space="preserve"> should return &gt; 0</w:t>
+            <w:r>
+              <w:t>totalPebbleWeight should return &gt; 0</w:t>
             </w:r>
           </w:p>
         </w:tc>
@@ -2982,47 +2570,14 @@
                 <w:shd w:val="clear" w:color="auto" w:fill="FFFFFF"/>
               </w:rPr>
             </w:pPr>
-            <w:proofErr w:type="spellStart"/>
-            <w:proofErr w:type="gramStart"/>
-            <w:r>
-              <w:rPr>
-                <w:rStyle w:val="element-name"/>
-                <w:rFonts w:cstheme="minorHAnsi"/>
-                <w:color w:val="353833"/>
-                <w:shd w:val="clear" w:color="auto" w:fill="FFFFFF"/>
-              </w:rPr>
-              <w:t>writePebblesToFile</w:t>
-            </w:r>
-            <w:proofErr w:type="spellEnd"/>
-            <w:r>
-              <w:rPr>
-                <w:rStyle w:val="element-name"/>
-                <w:rFonts w:cstheme="minorHAnsi"/>
-                <w:color w:val="353833"/>
-                <w:shd w:val="clear" w:color="auto" w:fill="FFFFFF"/>
-              </w:rPr>
-              <w:t>(</w:t>
-            </w:r>
-            <w:proofErr w:type="spellStart"/>
-            <w:proofErr w:type="gramEnd"/>
-            <w:r>
-              <w:rPr>
-                <w:rStyle w:val="element-name"/>
-                <w:rFonts w:cstheme="minorHAnsi"/>
-                <w:color w:val="353833"/>
-                <w:shd w:val="clear" w:color="auto" w:fill="FFFFFF"/>
-              </w:rPr>
-              <w:t>FileWriter</w:t>
-            </w:r>
-            <w:proofErr w:type="spellEnd"/>
-            <w:r>
-              <w:rPr>
-                <w:rStyle w:val="element-name"/>
-                <w:rFonts w:cstheme="minorHAnsi"/>
-                <w:color w:val="353833"/>
-                <w:shd w:val="clear" w:color="auto" w:fill="FFFFFF"/>
-              </w:rPr>
-              <w:t xml:space="preserve"> writer)</w:t>
+            <w:r>
+              <w:rPr>
+                <w:rStyle w:val="element-name"/>
+                <w:rFonts w:cstheme="minorHAnsi"/>
+                <w:color w:val="353833"/>
+                <w:shd w:val="clear" w:color="auto" w:fill="FFFFFF"/>
+              </w:rPr>
+              <w:t>writePebblesToFile(FileWriter writer)</w:t>
             </w:r>
           </w:p>
           <w:p>
@@ -3093,56 +2648,14 @@
                 <w:shd w:val="clear" w:color="auto" w:fill="FFFFFF"/>
               </w:rPr>
             </w:pPr>
-            <w:proofErr w:type="spellStart"/>
-            <w:proofErr w:type="gramStart"/>
-            <w:r>
-              <w:rPr>
-                <w:rStyle w:val="element-name"/>
-                <w:rFonts w:cstheme="minorHAnsi"/>
-                <w:color w:val="353833"/>
-                <w:shd w:val="clear" w:color="auto" w:fill="FFFFFF"/>
-              </w:rPr>
-              <w:t>writeDiscardToFile</w:t>
-            </w:r>
-            <w:proofErr w:type="spellEnd"/>
-            <w:r>
-              <w:rPr>
-                <w:rStyle w:val="element-name"/>
-                <w:rFonts w:cstheme="minorHAnsi"/>
-                <w:color w:val="353833"/>
-                <w:shd w:val="clear" w:color="auto" w:fill="FFFFFF"/>
-              </w:rPr>
-              <w:t>(</w:t>
-            </w:r>
-            <w:proofErr w:type="gramEnd"/>
-            <w:r>
-              <w:rPr>
-                <w:rStyle w:val="element-name"/>
-                <w:rFonts w:cstheme="minorHAnsi"/>
-                <w:color w:val="353833"/>
-                <w:shd w:val="clear" w:color="auto" w:fill="FFFFFF"/>
-              </w:rPr>
-              <w:t xml:space="preserve">int </w:t>
-            </w:r>
-            <w:proofErr w:type="spellStart"/>
-            <w:r>
-              <w:rPr>
-                <w:rStyle w:val="element-name"/>
-                <w:rFonts w:cstheme="minorHAnsi"/>
-                <w:color w:val="353833"/>
-                <w:shd w:val="clear" w:color="auto" w:fill="FFFFFF"/>
-              </w:rPr>
-              <w:t>discardedPebble</w:t>
-            </w:r>
-            <w:proofErr w:type="spellEnd"/>
-            <w:r>
-              <w:rPr>
-                <w:rStyle w:val="element-name"/>
-                <w:rFonts w:cstheme="minorHAnsi"/>
-                <w:color w:val="353833"/>
-                <w:shd w:val="clear" w:color="auto" w:fill="FFFFFF"/>
-              </w:rPr>
-              <w:t>, char bag)</w:t>
+            <w:r>
+              <w:rPr>
+                <w:rStyle w:val="element-name"/>
+                <w:rFonts w:cstheme="minorHAnsi"/>
+                <w:color w:val="353833"/>
+                <w:shd w:val="clear" w:color="auto" w:fill="FFFFFF"/>
+              </w:rPr>
+              <w:t>writeDiscardToFile(int discardedPebble, char bag)</w:t>
             </w:r>
           </w:p>
           <w:p>
@@ -3210,92 +2723,46 @@
                 <w:shd w:val="clear" w:color="auto" w:fill="FFFFFF"/>
               </w:rPr>
             </w:pPr>
-            <w:proofErr w:type="spellStart"/>
-            <w:proofErr w:type="gramStart"/>
-            <w:r>
-              <w:rPr>
-                <w:rStyle w:val="element-name"/>
-                <w:rFonts w:cstheme="minorHAnsi"/>
-                <w:color w:val="353833"/>
-                <w:shd w:val="clear" w:color="auto" w:fill="FFFFFF"/>
-              </w:rPr>
-              <w:t>initialWrite</w:t>
-            </w:r>
-            <w:proofErr w:type="spellEnd"/>
-            <w:r>
-              <w:rPr>
-                <w:rStyle w:val="element-name"/>
-                <w:rFonts w:cstheme="minorHAnsi"/>
-                <w:color w:val="353833"/>
-                <w:shd w:val="clear" w:color="auto" w:fill="FFFFFF"/>
-              </w:rPr>
-              <w:t>(</w:t>
-            </w:r>
-            <w:proofErr w:type="gramEnd"/>
-            <w:r>
-              <w:rPr>
-                <w:rStyle w:val="element-name"/>
-                <w:rFonts w:cstheme="minorHAnsi"/>
-                <w:color w:val="353833"/>
-                <w:shd w:val="clear" w:color="auto" w:fill="FFFFFF"/>
-              </w:rPr>
-              <w:t xml:space="preserve">char </w:t>
-            </w:r>
-            <w:proofErr w:type="spellStart"/>
-            <w:r>
-              <w:rPr>
-                <w:rStyle w:val="element-name"/>
-                <w:rFonts w:cstheme="minorHAnsi"/>
-                <w:color w:val="353833"/>
-                <w:shd w:val="clear" w:color="auto" w:fill="FFFFFF"/>
-              </w:rPr>
-              <w:t>initialBag</w:t>
-            </w:r>
-            <w:proofErr w:type="spellEnd"/>
-            <w:r>
-              <w:rPr>
-                <w:rStyle w:val="element-name"/>
-                <w:rFonts w:cstheme="minorHAnsi"/>
-                <w:color w:val="353833"/>
-                <w:shd w:val="clear" w:color="auto" w:fill="FFFFFF"/>
-              </w:rPr>
-              <w:t>)</w:t>
-            </w:r>
-          </w:p>
-          <w:p>
-            <w:pPr>
-              <w:rPr>
-                <w:rStyle w:val="element-name"/>
-                <w:rFonts w:cstheme="minorHAnsi"/>
-                <w:color w:val="353833"/>
-                <w:shd w:val="clear" w:color="auto" w:fill="FFFFFF"/>
-              </w:rPr>
-            </w:pPr>
-          </w:p>
-        </w:tc>
-        <w:tc>
-          <w:tcPr>
-            <w:tcW w:w="3212" w:type="dxa"/>
-          </w:tcPr>
-          <w:p>
-            <w:r>
-              <w:t xml:space="preserve">Run the </w:t>
-            </w:r>
-            <w:proofErr w:type="gramStart"/>
-            <w:r>
-              <w:t>method  with</w:t>
-            </w:r>
-            <w:proofErr w:type="gramEnd"/>
-            <w:r>
-              <w:t xml:space="preserve"> the </w:t>
-            </w:r>
-            <w:proofErr w:type="spellStart"/>
-            <w:r>
-              <w:t>initialBag</w:t>
-            </w:r>
-            <w:proofErr w:type="spellEnd"/>
-            <w:r>
-              <w:t xml:space="preserve"> parameter as ‘A’.  Check the new file is the same as </w:t>
+            <w:r>
+              <w:rPr>
+                <w:rStyle w:val="element-name"/>
+                <w:rFonts w:cstheme="minorHAnsi"/>
+                <w:color w:val="353833"/>
+                <w:shd w:val="clear" w:color="auto" w:fill="FFFFFF"/>
+              </w:rPr>
+              <w:t>initialWrite(char initialBag)</w:t>
+            </w:r>
+          </w:p>
+          <w:p>
+            <w:pPr>
+              <w:rPr>
+                <w:rStyle w:val="element-name"/>
+                <w:rFonts w:cstheme="minorHAnsi"/>
+                <w:color w:val="353833"/>
+                <w:shd w:val="clear" w:color="auto" w:fill="FFFFFF"/>
+              </w:rPr>
+            </w:pPr>
+          </w:p>
+        </w:tc>
+        <w:tc>
+          <w:tcPr>
+            <w:tcW w:w="3212" w:type="dxa"/>
+          </w:tcPr>
+          <w:p>
+            <w:r>
+              <w:t xml:space="preserve">Run the method with the initialBag parameter as </w:t>
+            </w:r>
+            <w:r>
+              <w:t>'</w:t>
+            </w:r>
+            <w:r>
+              <w:t>A</w:t>
+            </w:r>
+            <w:r>
+              <w:t>'</w:t>
+            </w:r>
+            <w:r>
+              <w:t xml:space="preserve">.  Check the new file is the same as </w:t>
             </w:r>
             <w:r>
               <w:t>test_initialWrite</w:t>
@@ -3333,25 +2800,14 @@
                 <w:shd w:val="clear" w:color="auto" w:fill="FFFFFF"/>
               </w:rPr>
             </w:pPr>
-            <w:proofErr w:type="gramStart"/>
-            <w:r>
-              <w:rPr>
-                <w:rStyle w:val="element-name"/>
-                <w:rFonts w:cstheme="minorHAnsi"/>
-                <w:color w:val="353833"/>
-                <w:shd w:val="clear" w:color="auto" w:fill="FFFFFF"/>
-              </w:rPr>
-              <w:t>run(</w:t>
-            </w:r>
-            <w:proofErr w:type="gramEnd"/>
-            <w:r>
-              <w:rPr>
-                <w:rStyle w:val="element-name"/>
-                <w:rFonts w:cstheme="minorHAnsi"/>
-                <w:color w:val="353833"/>
-                <w:shd w:val="clear" w:color="auto" w:fill="FFFFFF"/>
-              </w:rPr>
-              <w:t>)</w:t>
+            <w:r>
+              <w:rPr>
+                <w:rStyle w:val="element-name"/>
+                <w:rFonts w:cstheme="minorHAnsi"/>
+                <w:color w:val="353833"/>
+                <w:shd w:val="clear" w:color="auto" w:fill="FFFFFF"/>
+              </w:rPr>
+              <w:t>run()</w:t>
             </w:r>
           </w:p>
           <w:p>
@@ -3381,7 +2837,13 @@
           </w:tcPr>
           <w:p>
             <w:r>
-              <w:t>No errors should be returned, total pebble weight should be &gt; 0, and the game runs and finishes as expected.</w:t>
+              <w:t xml:space="preserve">No errors should be returned, </w:t>
+            </w:r>
+            <w:r>
+              <w:t xml:space="preserve">the </w:t>
+            </w:r>
+            <w:r>
+              <w:t>total pebble weight should be &gt; 0, and the game runs and finishes as expected.</w:t>
             </w:r>
           </w:p>
         </w:tc>
@@ -3503,8 +2965,6 @@
             <w:tcW w:w="3212" w:type="dxa"/>
           </w:tcPr>
           <w:p>
-            <w:proofErr w:type="spellStart"/>
-            <w:proofErr w:type="gramStart"/>
             <w:r>
               <w:rPr>
                 <w:rStyle w:val="element-name"/>
@@ -3514,7 +2974,6 @@
               </w:rPr>
               <w:t>addPebble</w:t>
             </w:r>
-            <w:proofErr w:type="spellEnd"/>
             <w:r>
               <w:rPr>
                 <w:shd w:val="clear" w:color="auto" w:fill="FFFFFF"/>
@@ -3528,37 +2987,54 @@
                 <w:color w:val="353833"/>
                 <w:shd w:val="clear" w:color="auto" w:fill="FFFFFF"/>
               </w:rPr>
-              <w:t>(</w:t>
-            </w:r>
-            <w:proofErr w:type="gramEnd"/>
-            <w:r>
-              <w:rPr>
-                <w:rStyle w:val="parameters"/>
-                <w:rFonts w:cstheme="minorHAnsi"/>
-                <w:color w:val="353833"/>
-                <w:shd w:val="clear" w:color="auto" w:fill="FFFFFF"/>
-              </w:rPr>
-              <w:t>int weight)</w:t>
-            </w:r>
-          </w:p>
-        </w:tc>
-        <w:tc>
-          <w:tcPr>
-            <w:tcW w:w="3212" w:type="dxa"/>
-          </w:tcPr>
-          <w:p>
-            <w:r>
-              <w:t>Using pre created bag, random pebble with weight &lt;100</w:t>
-            </w:r>
-          </w:p>
-        </w:tc>
-        <w:tc>
-          <w:tcPr>
-            <w:tcW w:w="3212" w:type="dxa"/>
-          </w:tcPr>
-          <w:p>
-            <w:r>
-              <w:t>Number of pebbles in bag increased by 1</w:t>
+              <w:t>(int weight)</w:t>
+            </w:r>
+          </w:p>
+        </w:tc>
+        <w:tc>
+          <w:tcPr>
+            <w:tcW w:w="3212" w:type="dxa"/>
+          </w:tcPr>
+          <w:p>
+            <w:r>
+              <w:t xml:space="preserve">Using </w:t>
+            </w:r>
+            <w:r>
+              <w:t xml:space="preserve">a </w:t>
+            </w:r>
+            <w:r>
+              <w:t>pre</w:t>
+            </w:r>
+            <w:r>
+              <w:t>-</w:t>
+            </w:r>
+            <w:r>
+              <w:t>created bag</w:t>
+            </w:r>
+            <w:r>
+              <w:t>, add a</w:t>
+            </w:r>
+            <w:r>
+              <w:t xml:space="preserve"> random pebble with weight &lt;100</w:t>
+            </w:r>
+          </w:p>
+        </w:tc>
+        <w:tc>
+          <w:tcPr>
+            <w:tcW w:w="3212" w:type="dxa"/>
+          </w:tcPr>
+          <w:p>
+            <w:r>
+              <w:t>The n</w:t>
+            </w:r>
+            <w:r>
+              <w:t xml:space="preserve">umber of pebbles in </w:t>
+            </w:r>
+            <w:r>
+              <w:t xml:space="preserve">the </w:t>
+            </w:r>
+            <w:r>
+              <w:t>bag increased by 1</w:t>
             </w:r>
           </w:p>
           <w:p/>
@@ -3573,62 +3049,62 @@
             <w:tcW w:w="3212" w:type="dxa"/>
           </w:tcPr>
           <w:p>
-            <w:proofErr w:type="spellStart"/>
-            <w:proofErr w:type="gramStart"/>
-            <w:r>
-              <w:rPr>
-                <w:rStyle w:val="element-name"/>
-                <w:rFonts w:cstheme="minorHAnsi"/>
-                <w:color w:val="353833"/>
-                <w:shd w:val="clear" w:color="auto" w:fill="FFFFFF"/>
-              </w:rPr>
-              <w:t>takeRandomPebble</w:t>
-            </w:r>
-            <w:proofErr w:type="spellEnd"/>
-            <w:r>
-              <w:rPr>
-                <w:rStyle w:val="element-name"/>
-                <w:rFonts w:cstheme="minorHAnsi"/>
-                <w:color w:val="353833"/>
-                <w:shd w:val="clear" w:color="auto" w:fill="FFFFFF"/>
-              </w:rPr>
-              <w:t>(</w:t>
-            </w:r>
-            <w:proofErr w:type="gramEnd"/>
-            <w:r>
-              <w:rPr>
-                <w:rStyle w:val="element-name"/>
-                <w:rFonts w:cstheme="minorHAnsi"/>
-                <w:color w:val="353833"/>
-                <w:shd w:val="clear" w:color="auto" w:fill="FFFFFF"/>
-              </w:rPr>
-              <w:t>)</w:t>
-            </w:r>
-          </w:p>
-        </w:tc>
-        <w:tc>
-          <w:tcPr>
-            <w:tcW w:w="3212" w:type="dxa"/>
-          </w:tcPr>
-          <w:p>
-            <w:r>
-              <w:t>Try to get random pebble from pre created black bag, white bag</w:t>
-            </w:r>
-          </w:p>
-        </w:tc>
-        <w:tc>
-          <w:tcPr>
-            <w:tcW w:w="3212" w:type="dxa"/>
-          </w:tcPr>
-          <w:p>
-            <w:r>
-              <w:t xml:space="preserve">Int pebble weight and number of pebbles in bag decreased by 1, </w:t>
-            </w:r>
-            <w:proofErr w:type="spellStart"/>
+            <w:r>
+              <w:rPr>
+                <w:rStyle w:val="element-name"/>
+                <w:rFonts w:cstheme="minorHAnsi"/>
+                <w:color w:val="353833"/>
+                <w:shd w:val="clear" w:color="auto" w:fill="FFFFFF"/>
+              </w:rPr>
+              <w:t>takeRandomPebble()</w:t>
+            </w:r>
+          </w:p>
+        </w:tc>
+        <w:tc>
+          <w:tcPr>
+            <w:tcW w:w="3212" w:type="dxa"/>
+          </w:tcPr>
+          <w:p>
+            <w:r>
+              <w:t xml:space="preserve">Try to get random pebble from </w:t>
+            </w:r>
+            <w:r>
+              <w:t xml:space="preserve">the </w:t>
+            </w:r>
+            <w:r>
+              <w:t>pre</w:t>
+            </w:r>
+            <w:r>
+              <w:t>-</w:t>
+            </w:r>
+            <w:r>
+              <w:t>created black bag, white bag</w:t>
+            </w:r>
+          </w:p>
+        </w:tc>
+        <w:tc>
+          <w:tcPr>
+            <w:tcW w:w="3212" w:type="dxa"/>
+          </w:tcPr>
+          <w:p>
+            <w:r>
+              <w:t xml:space="preserve">Int pebble weight and </w:t>
+            </w:r>
+            <w:r>
+              <w:t xml:space="preserve">the </w:t>
+            </w:r>
+            <w:r>
+              <w:t xml:space="preserve">number of pebbles in </w:t>
+            </w:r>
+            <w:r>
+              <w:t xml:space="preserve">the </w:t>
+            </w:r>
+            <w:r>
+              <w:t xml:space="preserve">bag decreased by 1, </w:t>
+            </w:r>
             <w:r>
               <w:t>IllegalBagTypeException</w:t>
             </w:r>
-            <w:proofErr w:type="spellEnd"/>
           </w:p>
         </w:tc>
       </w:tr>
@@ -3649,36 +3125,14 @@
                 <w:shd w:val="clear" w:color="auto" w:fill="FFFFFF"/>
               </w:rPr>
             </w:pPr>
-            <w:proofErr w:type="spellStart"/>
-            <w:proofErr w:type="gramStart"/>
-            <w:r>
-              <w:rPr>
-                <w:rStyle w:val="element-name"/>
-                <w:rFonts w:cstheme="minorHAnsi"/>
-                <w:color w:val="353833"/>
-                <w:shd w:val="clear" w:color="auto" w:fill="FFFFFF"/>
-              </w:rPr>
-              <w:t>getCounterpart</w:t>
-            </w:r>
-            <w:proofErr w:type="spellEnd"/>
-            <w:r>
-              <w:rPr>
-                <w:rStyle w:val="element-name"/>
-                <w:rFonts w:cstheme="minorHAnsi"/>
-                <w:color w:val="353833"/>
-                <w:shd w:val="clear" w:color="auto" w:fill="FFFFFF"/>
-              </w:rPr>
-              <w:t>(</w:t>
-            </w:r>
-            <w:proofErr w:type="gramEnd"/>
-            <w:r>
-              <w:rPr>
-                <w:rStyle w:val="element-name"/>
-                <w:rFonts w:cstheme="minorHAnsi"/>
-                <w:color w:val="353833"/>
-                <w:shd w:val="clear" w:color="auto" w:fill="FFFFFF"/>
-              </w:rPr>
-              <w:t>)</w:t>
+            <w:r>
+              <w:rPr>
+                <w:rStyle w:val="element-name"/>
+                <w:rFonts w:cstheme="minorHAnsi"/>
+                <w:color w:val="353833"/>
+                <w:shd w:val="clear" w:color="auto" w:fill="FFFFFF"/>
+              </w:rPr>
+              <w:t>getCounterpart()</w:t>
             </w:r>
           </w:p>
         </w:tc>
@@ -3702,13 +3156,16 @@
           </w:tcPr>
           <w:p>
             <w:r>
-              <w:t>Char value ‘</w:t>
+              <w:t xml:space="preserve">Char value </w:t>
+            </w:r>
+            <w:r>
+              <w:t>'</w:t>
             </w:r>
             <w:r>
               <w:t>X</w:t>
             </w:r>
             <w:r>
-              <w:t>’</w:t>
+              <w:t>'</w:t>
             </w:r>
           </w:p>
         </w:tc>
@@ -3730,56 +3187,40 @@
                 <w:shd w:val="clear" w:color="auto" w:fill="FFFFFF"/>
               </w:rPr>
             </w:pPr>
-            <w:proofErr w:type="spellStart"/>
-            <w:proofErr w:type="gramStart"/>
-            <w:r>
-              <w:rPr>
-                <w:rStyle w:val="element-name"/>
-                <w:rFonts w:cstheme="minorHAnsi"/>
-                <w:color w:val="353833"/>
-                <w:shd w:val="clear" w:color="auto" w:fill="FFFFFF"/>
-              </w:rPr>
-              <w:t>swapContents</w:t>
-            </w:r>
-            <w:proofErr w:type="spellEnd"/>
-            <w:r>
-              <w:rPr>
-                <w:rStyle w:val="element-name"/>
-                <w:rFonts w:cstheme="minorHAnsi"/>
-                <w:color w:val="353833"/>
-                <w:shd w:val="clear" w:color="auto" w:fill="FFFFFF"/>
-              </w:rPr>
-              <w:t>​(</w:t>
-            </w:r>
-            <w:proofErr w:type="gramEnd"/>
-            <w:r>
-              <w:rPr>
-                <w:rStyle w:val="element-name"/>
-                <w:rFonts w:cstheme="minorHAnsi"/>
-                <w:color w:val="353833"/>
-                <w:shd w:val="clear" w:color="auto" w:fill="FFFFFF"/>
-              </w:rPr>
-              <w:t>char b)</w:t>
-            </w:r>
-          </w:p>
-          <w:p>
-            <w:pPr>
-              <w:rPr>
-                <w:rStyle w:val="element-name"/>
-                <w:rFonts w:cstheme="minorHAnsi"/>
-                <w:color w:val="353833"/>
-                <w:shd w:val="clear" w:color="auto" w:fill="FFFFFF"/>
-              </w:rPr>
-            </w:pPr>
-          </w:p>
-        </w:tc>
-        <w:tc>
-          <w:tcPr>
-            <w:tcW w:w="3212" w:type="dxa"/>
-          </w:tcPr>
-          <w:p>
-            <w:r>
-              <w:t>See if the input bag’s contents have been swapped with the contents of its counterpart bag</w:t>
+            <w:r>
+              <w:rPr>
+                <w:rStyle w:val="element-name"/>
+                <w:rFonts w:cstheme="minorHAnsi"/>
+                <w:color w:val="353833"/>
+                <w:shd w:val="clear" w:color="auto" w:fill="FFFFFF"/>
+              </w:rPr>
+              <w:t>swapContents​(char b)</w:t>
+            </w:r>
+          </w:p>
+          <w:p>
+            <w:pPr>
+              <w:rPr>
+                <w:rStyle w:val="element-name"/>
+                <w:rFonts w:cstheme="minorHAnsi"/>
+                <w:color w:val="353833"/>
+                <w:shd w:val="clear" w:color="auto" w:fill="FFFFFF"/>
+              </w:rPr>
+            </w:pPr>
+          </w:p>
+        </w:tc>
+        <w:tc>
+          <w:tcPr>
+            <w:tcW w:w="3212" w:type="dxa"/>
+          </w:tcPr>
+          <w:p>
+            <w:r>
+              <w:t>See if the input bag</w:t>
+            </w:r>
+            <w:r>
+              <w:t>'</w:t>
+            </w:r>
+            <w:r>
+              <w:t>s contents have been swapped with the contents of its counterpart bag</w:t>
             </w:r>
           </w:p>
           <w:p/>
@@ -3812,8 +3253,6 @@
                 <w:shd w:val="clear" w:color="auto" w:fill="FFFFFF"/>
               </w:rPr>
             </w:pPr>
-            <w:proofErr w:type="spellStart"/>
-            <w:proofErr w:type="gramStart"/>
             <w:r>
               <w:rPr>
                 <w:rStyle w:val="element-name"/>
@@ -3832,7 +3271,24 @@
               </w:rPr>
               <w:t>etPebbles</w:t>
             </w:r>
-            <w:proofErr w:type="spellEnd"/>
+            <w:r>
+              <w:rPr>
+                <w:rStyle w:val="element-name"/>
+                <w:rFonts w:cstheme="minorHAnsi"/>
+                <w:color w:val="353833"/>
+                <w:shd w:val="clear" w:color="auto" w:fill="FFFFFF"/>
+              </w:rPr>
+              <w:t xml:space="preserve">(), </w:t>
+            </w:r>
+            <w:r>
+              <w:rPr>
+                <w:rStyle w:val="element-name"/>
+                <w:rFonts w:cstheme="minorHAnsi"/>
+                <w:color w:val="353833"/>
+                <w:shd w:val="clear" w:color="auto" w:fill="FFFFFF"/>
+              </w:rPr>
+              <w:t>setPebbles</w:t>
+            </w:r>
             <w:r>
               <w:rPr>
                 <w:rStyle w:val="element-name"/>
@@ -3842,7 +3298,15 @@
               </w:rPr>
               <w:t>(</w:t>
             </w:r>
-            <w:proofErr w:type="gramEnd"/>
+            <w:r>
+              <w:rPr>
+                <w:rStyle w:val="element-name"/>
+                <w:rFonts w:cstheme="minorHAnsi"/>
+                <w:color w:val="353833"/>
+                <w:shd w:val="clear" w:color="auto" w:fill="FFFFFF"/>
+              </w:rPr>
+              <w:t>ArrayList&lt;Integer&gt;</w:t>
+            </w:r>
             <w:r>
               <w:rPr>
                 <w:rStyle w:val="element-name"/>
@@ -3852,56 +3316,6 @@
               </w:rPr>
               <w:t xml:space="preserve">), </w:t>
             </w:r>
-            <w:proofErr w:type="spellStart"/>
-            <w:r>
-              <w:rPr>
-                <w:rStyle w:val="element-name"/>
-                <w:rFonts w:cstheme="minorHAnsi"/>
-                <w:color w:val="353833"/>
-                <w:shd w:val="clear" w:color="auto" w:fill="FFFFFF"/>
-              </w:rPr>
-              <w:t>setPebbles</w:t>
-            </w:r>
-            <w:proofErr w:type="spellEnd"/>
-            <w:r>
-              <w:rPr>
-                <w:rStyle w:val="element-name"/>
-                <w:rFonts w:cstheme="minorHAnsi"/>
-                <w:color w:val="353833"/>
-                <w:shd w:val="clear" w:color="auto" w:fill="FFFFFF"/>
-              </w:rPr>
-              <w:t>(</w:t>
-            </w:r>
-            <w:proofErr w:type="spellStart"/>
-            <w:r>
-              <w:rPr>
-                <w:rStyle w:val="element-name"/>
-                <w:rFonts w:cstheme="minorHAnsi"/>
-                <w:color w:val="353833"/>
-                <w:shd w:val="clear" w:color="auto" w:fill="FFFFFF"/>
-              </w:rPr>
-              <w:t>ArrayList</w:t>
-            </w:r>
-            <w:proofErr w:type="spellEnd"/>
-            <w:r>
-              <w:rPr>
-                <w:rStyle w:val="element-name"/>
-                <w:rFonts w:cstheme="minorHAnsi"/>
-                <w:color w:val="353833"/>
-                <w:shd w:val="clear" w:color="auto" w:fill="FFFFFF"/>
-              </w:rPr>
-              <w:t>&lt;Integer&gt;</w:t>
-            </w:r>
-            <w:r>
-              <w:rPr>
-                <w:rStyle w:val="element-name"/>
-                <w:rFonts w:cstheme="minorHAnsi"/>
-                <w:color w:val="353833"/>
-                <w:shd w:val="clear" w:color="auto" w:fill="FFFFFF"/>
-              </w:rPr>
-              <w:t xml:space="preserve">), </w:t>
-            </w:r>
-            <w:proofErr w:type="spellStart"/>
             <w:r>
               <w:rPr>
                 <w:rStyle w:val="element-name"/>
@@ -3911,7 +3325,6 @@
               </w:rPr>
               <w:t>getBagName</w:t>
             </w:r>
-            <w:proofErr w:type="spellEnd"/>
           </w:p>
           <w:p>
             <w:pPr>
@@ -3954,14 +3367,8 @@
       <w:pPr>
         <w:pStyle w:val="Heading3"/>
       </w:pPr>
-      <w:proofErr w:type="gramStart"/>
-      <w:r>
-        <w:lastRenderedPageBreak/>
-        <w:t>Exceptions</w:t>
-      </w:r>
-      <w:proofErr w:type="gramEnd"/>
-      <w:r>
-        <w:t xml:space="preserve"> testing</w:t>
+      <w:r>
+        <w:t>Exceptions testing</w:t>
       </w:r>
     </w:p>
     <w:p/>
@@ -4031,11 +3438,9 @@
             <w:tcW w:w="3281" w:type="dxa"/>
           </w:tcPr>
           <w:p>
-            <w:proofErr w:type="spellStart"/>
             <w:r>
               <w:t>IllegalPlayerNumberException</w:t>
             </w:r>
-            <w:proofErr w:type="spellEnd"/>
           </w:p>
         </w:tc>
         <w:tc>
@@ -4044,24 +3449,28 @@
           </w:tcPr>
           <w:p>
             <w:r>
-              <w:t>Run the main method’s</w:t>
-            </w:r>
+              <w:t>Run the main method</w:t>
+            </w:r>
+            <w:r>
+              <w:t>'</w:t>
+            </w:r>
+            <w:r>
+              <w:t>s</w:t>
+            </w:r>
+            <w:r>
+              <w:t xml:space="preserve"> generatePlayers method with -1 as a parameter (negative player counts aren</w:t>
+            </w:r>
+            <w:r>
+              <w:t>'</w:t>
+            </w:r>
+            <w:r>
+              <w:t>t allowed)</w:t>
+            </w:r>
+          </w:p>
+          <w:p>
             <w:r>
               <w:t xml:space="preserve"> </w:t>
             </w:r>
-            <w:proofErr w:type="spellStart"/>
-            <w:r>
-              <w:t>generatePlayers</w:t>
-            </w:r>
-            <w:proofErr w:type="spellEnd"/>
-            <w:r>
-              <w:t xml:space="preserve"> method with -1 as a parameter (negative player counts aren’t allowed)</w:t>
-            </w:r>
-          </w:p>
-          <w:p>
-            <w:r>
-              <w:t xml:space="preserve"> </w:t>
-            </w:r>
           </w:p>
         </w:tc>
         <w:tc>
@@ -4069,11 +3478,9 @@
             <w:tcW w:w="3281" w:type="dxa"/>
           </w:tcPr>
           <w:p>
-            <w:proofErr w:type="spellStart"/>
             <w:r>
               <w:t>IllegalPlayerNumberException</w:t>
             </w:r>
-            <w:proofErr w:type="spellEnd"/>
             <w:r>
               <w:t xml:space="preserve"> thrown</w:t>
             </w:r>
@@ -4089,11 +3496,9 @@
             <w:tcW w:w="3281" w:type="dxa"/>
           </w:tcPr>
           <w:p>
-            <w:proofErr w:type="spellStart"/>
             <w:r>
               <w:t>IllegalBagTypeException</w:t>
             </w:r>
-            <w:proofErr w:type="spellEnd"/>
           </w:p>
         </w:tc>
         <w:tc>
@@ -4102,26 +3507,10 @@
           </w:tcPr>
           <w:p>
             <w:r>
-              <w:t xml:space="preserve">Run </w:t>
-            </w:r>
-            <w:proofErr w:type="spellStart"/>
-            <w:r>
-              <w:t>addPebble</w:t>
-            </w:r>
-            <w:proofErr w:type="spellEnd"/>
-            <w:r>
-              <w:t xml:space="preserve"> </w:t>
-            </w:r>
-            <w:r>
-              <w:t>on a black bag (</w:t>
-            </w:r>
-            <w:proofErr w:type="spellStart"/>
-            <w:r>
-              <w:t>addPebble</w:t>
-            </w:r>
-            <w:proofErr w:type="spellEnd"/>
-            <w:r>
-              <w:t xml:space="preserve"> can only be run on white bags)</w:t>
+              <w:t xml:space="preserve">Run addPebble </w:t>
+            </w:r>
+            <w:r>
+              <w:t>on a black bag (addPebble can only be run on white bags)</w:t>
             </w:r>
           </w:p>
         </w:tc>
@@ -4130,11 +3519,9 @@
             <w:tcW w:w="3281" w:type="dxa"/>
           </w:tcPr>
           <w:p>
-            <w:proofErr w:type="spellStart"/>
             <w:r>
               <w:t>IllegalBagTypeException</w:t>
             </w:r>
-            <w:proofErr w:type="spellEnd"/>
             <w:r>
               <w:t xml:space="preserve"> thrown</w:t>
             </w:r>
@@ -4150,11 +3537,9 @@
             <w:tcW w:w="3281" w:type="dxa"/>
           </w:tcPr>
           <w:p>
-            <w:proofErr w:type="spellStart"/>
             <w:r>
               <w:t>NotEnoughPebblesInFileException</w:t>
             </w:r>
-            <w:proofErr w:type="spellEnd"/>
           </w:p>
         </w:tc>
         <w:tc>
@@ -4184,11 +3569,9 @@
             <w:tcW w:w="3281" w:type="dxa"/>
           </w:tcPr>
           <w:p>
-            <w:proofErr w:type="spellStart"/>
             <w:r>
               <w:t>NegativePebbleWeightException</w:t>
             </w:r>
-            <w:proofErr w:type="spellEnd"/>
           </w:p>
         </w:tc>
         <w:tc>
@@ -4216,10 +3599,22 @@
         <w:t xml:space="preserve">Using the testing criteria above, according to </w:t>
       </w:r>
       <w:r>
-        <w:t xml:space="preserve">IntelliJ, we covered 83% of the code. Most of the rest of the code that wasn’t covered was </w:t>
-      </w:r>
-      <w:r>
-        <w:t>stuff that could only be covered by unit tests, but only by console input, which we also tested thoroughly</w:t>
+        <w:t>IntelliJ, we covered 83% of the code. Most of the rest of the code that wasn</w:t>
+      </w:r>
+      <w:r>
+        <w:t>'</w:t>
+      </w:r>
+      <w:r>
+        <w:t xml:space="preserve">t covered was </w:t>
+      </w:r>
+      <w:r>
+        <w:t>stuff that could only be covered by unit tests</w:t>
+      </w:r>
+      <w:r>
+        <w:t>,</w:t>
+      </w:r>
+      <w:r>
+        <w:t xml:space="preserve"> but only by console input, which we also tested thoroughly</w:t>
       </w:r>
       <w:r>
         <w:t>.</w:t>

</xml_diff>